<commit_message>
Modified probability of infection to be sensitive to soil moisture and soil temperature based on Weste and Ruppin 1977. Must be used with specific RootRot branch of PnET-Succession.
</commit_message>
<xml_diff>
--- a/Docs/Root Rot Pseudocode_TD.docx
+++ b/Docs/Root Rot Pseudocode_TD.docx
@@ -1,6 +1,6 @@
 
 <file path=word/document.xml><?xml version="1.0" encoding="utf-8"?>
-<w:document xmlns:wpc="http://schemas.microsoft.com/office/word/2010/wordprocessingCanvas" xmlns:cx="http://schemas.microsoft.com/office/drawing/2014/chartex" xmlns:cx1="http://schemas.microsoft.com/office/drawing/2015/9/8/chartex" xmlns:cx2="http://schemas.microsoft.com/office/drawing/2015/10/21/chartex" xmlns:cx3="http://schemas.microsoft.com/office/drawing/2016/5/9/chartex" xmlns:cx4="http://schemas.microsoft.com/office/drawing/2016/5/10/chartex" xmlns:cx5="http://schemas.microsoft.com/office/drawing/2016/5/11/chartex" xmlns:cx6="http://schemas.microsoft.com/office/drawing/2016/5/12/chartex" xmlns:cx7="http://schemas.microsoft.com/office/drawing/2016/5/13/chartex" xmlns:cx8="http://schemas.microsoft.com/office/drawing/2016/5/14/chartex" xmlns:mc="http://schemas.openxmlformats.org/markup-compatibility/2006" xmlns:aink="http://schemas.microsoft.com/office/drawing/2016/ink" xmlns:am3d="http://schemas.microsoft.com/office/drawing/2017/model3d" xmlns:o="urn:schemas-microsoft-com:office:office" xmlns:r="http://schemas.openxmlformats.org/officeDocument/2006/relationships" xmlns:m="http://schemas.openxmlformats.org/officeDocument/2006/math" xmlns:v="urn:schemas-microsoft-com:vml" xmlns:wp14="http://schemas.microsoft.com/office/word/2010/wordprocessingDrawing" xmlns:wp="http://schemas.openxmlformats.org/drawingml/2006/wordprocessingDrawing" xmlns:w10="urn:schemas-microsoft-com:office:word" xmlns:w="http://schemas.openxmlformats.org/wordprocessingml/2006/main" xmlns:w14="http://schemas.microsoft.com/office/word/2010/wordml" xmlns:w15="http://schemas.microsoft.com/office/word/2012/wordml" xmlns:w16cid="http://schemas.microsoft.com/office/word/2016/wordml/cid" xmlns:w16se="http://schemas.microsoft.com/office/word/2015/wordml/symex" xmlns:wpg="http://schemas.microsoft.com/office/word/2010/wordprocessingGroup" xmlns:wpi="http://schemas.microsoft.com/office/word/2010/wordprocessingInk" xmlns:wne="http://schemas.microsoft.com/office/word/2006/wordml" xmlns:wps="http://schemas.microsoft.com/office/word/2010/wordprocessingShape" mc:Ignorable="w14 w15 w16se w16cid wp14">
+<w:document xmlns:wpc="http://schemas.microsoft.com/office/word/2010/wordprocessingCanvas" xmlns:mc="http://schemas.openxmlformats.org/markup-compatibility/2006" xmlns:o="urn:schemas-microsoft-com:office:office" xmlns:r="http://schemas.openxmlformats.org/officeDocument/2006/relationships" xmlns:m="http://schemas.openxmlformats.org/officeDocument/2006/math" xmlns:v="urn:schemas-microsoft-com:vml" xmlns:wp14="http://schemas.microsoft.com/office/word/2010/wordprocessingDrawing" xmlns:wp="http://schemas.openxmlformats.org/drawingml/2006/wordprocessingDrawing" xmlns:w10="urn:schemas-microsoft-com:office:word" xmlns:w="http://schemas.openxmlformats.org/wordprocessingml/2006/main" xmlns:w14="http://schemas.microsoft.com/office/word/2010/wordml" xmlns:w15="http://schemas.microsoft.com/office/word/2012/wordml" xmlns:wpg="http://schemas.microsoft.com/office/word/2010/wordprocessingGroup" xmlns:wpi="http://schemas.microsoft.com/office/word/2010/wordprocessingInk" xmlns:wne="http://schemas.microsoft.com/office/word/2006/wordml" xmlns:wps="http://schemas.microsoft.com/office/word/2010/wordprocessingShape" mc:Ignorable="w14 w15 wp14">
   <w:body>
     <w:p>
       <w:pPr>
@@ -770,14 +770,9 @@
       </w:r>
       <w:proofErr w:type="spellEnd"/>
       <w:r>
-        <w:t xml:space="preserve"> </w:t>
-      </w:r>
-      <w:proofErr w:type="gramStart"/>
-      <w:r>
-        <w:t>=  (</w:t>
+        <w:t xml:space="preserve"> =  (</w:t>
       </w:r>
       <w:proofErr w:type="spellStart"/>
-      <w:proofErr w:type="gramEnd"/>
       <w:r>
         <w:t>AnnTmin</w:t>
       </w:r>
@@ -870,7 +865,7 @@
             <wp:cNvGraphicFramePr/>
             <a:graphic xmlns:a="http://schemas.openxmlformats.org/drawingml/2006/main">
               <a:graphicData uri="http://schemas.openxmlformats.org/drawingml/2006/chart">
-                <c:chart xmlns:c="http://schemas.openxmlformats.org/drawingml/2006/chart" xmlns:r="http://schemas.openxmlformats.org/officeDocument/2006/relationships" r:id="rId8"/>
+                <c:chart xmlns:c="http://schemas.openxmlformats.org/drawingml/2006/chart" xmlns:r="http://schemas.openxmlformats.org/officeDocument/2006/relationships" r:id="rId7"/>
               </a:graphicData>
             </a:graphic>
           </wp:inline>
@@ -1035,16 +1030,13 @@
         <w:ind w:left="2340" w:firstLine="540"/>
       </w:pPr>
       <w:commentRangeStart w:id="7"/>
+      <w:proofErr w:type="gramStart"/>
       <w:r>
         <w:t>p(</w:t>
       </w:r>
-      <w:proofErr w:type="gramStart"/>
-      <w:r>
-        <w:t>S:I</w:t>
-      </w:r>
       <w:proofErr w:type="gramEnd"/>
       <w:r>
-        <w:t xml:space="preserve">) </w:t>
+        <w:t xml:space="preserve">S:I) </w:t>
       </w:r>
       <w:r>
         <w:t>=</w:t>
@@ -1126,129 +1118,155 @@
       <w:pPr>
         <w:ind w:left="1800" w:firstLine="360"/>
       </w:pPr>
-      <w:r>
-        <w:rPr>
-          <w:noProof/>
-        </w:rPr>
-        <mc:AlternateContent>
-          <mc:Choice Requires="wps">
-            <w:drawing>
-              <wp:anchor distT="45720" distB="45720" distL="114300" distR="114300" simplePos="0" relativeHeight="251659264" behindDoc="0" locked="0" layoutInCell="1" allowOverlap="1" wp14:anchorId="1237ABDD" wp14:editId="7CC8F8ED">
-                <wp:simplePos x="0" y="0"/>
-                <wp:positionH relativeFrom="column">
-                  <wp:posOffset>1666875</wp:posOffset>
-                </wp:positionH>
-                <wp:positionV relativeFrom="paragraph">
-                  <wp:posOffset>2397760</wp:posOffset>
-                </wp:positionV>
-                <wp:extent cx="923925" cy="238125"/>
-                <wp:effectExtent l="0" t="0" r="28575" b="28575"/>
-                <wp:wrapNone/>
-                <wp:docPr id="217" name="Text Box 2"/>
-                <wp:cNvGraphicFramePr>
-                  <a:graphicFrameLocks xmlns:a="http://schemas.openxmlformats.org/drawingml/2006/main"/>
-                </wp:cNvGraphicFramePr>
-                <a:graphic xmlns:a="http://schemas.openxmlformats.org/drawingml/2006/main">
-                  <a:graphicData uri="http://schemas.microsoft.com/office/word/2010/wordprocessingShape">
-                    <wps:wsp>
-                      <wps:cNvSpPr txBox="1">
-                        <a:spLocks noChangeArrowheads="1"/>
-                      </wps:cNvSpPr>
-                      <wps:spPr bwMode="auto">
-                        <a:xfrm>
-                          <a:off x="0" y="0"/>
-                          <a:ext cx="923925" cy="238125"/>
-                        </a:xfrm>
-                        <a:prstGeom prst="rect">
-                          <a:avLst/>
-                        </a:prstGeom>
-                        <a:solidFill>
-                          <a:srgbClr val="FFFFFF"/>
-                        </a:solidFill>
-                        <a:ln w="9525">
+      <w:ins w:id="8" w:author="Miranda, Brian R -FS" w:date="2020-05-18T13:49:00Z">
+        <w:r>
+          <w:rPr>
+            <w:noProof/>
+          </w:rPr>
+          <w:drawing>
+            <wp:inline distT="0" distB="0" distL="0" distR="0" wp14:anchorId="745BED46" wp14:editId="7D0E0ED6">
+              <wp:extent cx="4572000" cy="2743200"/>
+              <wp:effectExtent l="0" t="0" r="0" b="0"/>
+              <wp:docPr id="4" name="Chart 4"/>
+              <wp:cNvGraphicFramePr/>
+              <a:graphic xmlns:a="http://schemas.openxmlformats.org/drawingml/2006/main">
+                <a:graphicData uri="http://schemas.openxmlformats.org/drawingml/2006/chart">
+                  <c:chart xmlns:c="http://schemas.openxmlformats.org/drawingml/2006/chart" xmlns:r="http://schemas.openxmlformats.org/officeDocument/2006/relationships" r:id="rId8"/>
+                </a:graphicData>
+              </a:graphic>
+            </wp:inline>
+          </w:drawing>
+        </w:r>
+      </w:ins>
+      <w:del w:id="9" w:author="Miranda, Brian R -FS" w:date="2020-05-18T13:49:00Z">
+        <w:r>
+          <w:rPr>
+            <w:noProof/>
+          </w:rPr>
+          <mc:AlternateContent>
+            <mc:Choice Requires="wps">
+              <w:drawing>
+                <wp:anchor distT="45720" distB="45720" distL="114300" distR="114300" simplePos="0" relativeHeight="251659264" behindDoc="0" locked="0" layoutInCell="1" allowOverlap="1" wp14:anchorId="1237ABDD" wp14:editId="35689246">
+                  <wp:simplePos x="0" y="0"/>
+                  <wp:positionH relativeFrom="column">
+                    <wp:posOffset>1666875</wp:posOffset>
+                  </wp:positionH>
+                  <wp:positionV relativeFrom="paragraph">
+                    <wp:posOffset>2397760</wp:posOffset>
+                  </wp:positionV>
+                  <wp:extent cx="923925" cy="238125"/>
+                  <wp:effectExtent l="0" t="0" r="28575" b="28575"/>
+                  <wp:wrapNone/>
+                  <wp:docPr id="217" name="Text Box 2"/>
+                  <wp:cNvGraphicFramePr>
+                    <a:graphicFrameLocks xmlns:a="http://schemas.openxmlformats.org/drawingml/2006/main"/>
+                  </wp:cNvGraphicFramePr>
+                  <a:graphic xmlns:a="http://schemas.openxmlformats.org/drawingml/2006/main">
+                    <a:graphicData uri="http://schemas.microsoft.com/office/word/2010/wordprocessingShape">
+                      <wps:wsp>
+                        <wps:cNvSpPr txBox="1">
+                          <a:spLocks noChangeArrowheads="1"/>
+                        </wps:cNvSpPr>
+                        <wps:spPr bwMode="auto">
+                          <a:xfrm>
+                            <a:off x="0" y="0"/>
+                            <a:ext cx="923925" cy="238125"/>
+                          </a:xfrm>
+                          <a:prstGeom prst="rect">
+                            <a:avLst/>
+                          </a:prstGeom>
                           <a:solidFill>
-                            <a:srgbClr val="000000"/>
+                            <a:srgbClr val="FFFFFF"/>
                           </a:solidFill>
-                          <a:miter lim="800000"/>
-                          <a:headEnd/>
-                          <a:tailEnd/>
-                        </a:ln>
-                      </wps:spPr>
-                      <wps:txbx>
-                        <w:txbxContent>
-                          <w:p>
-                            <w:proofErr w:type="spellStart"/>
-                            <w:r>
-                              <w:t>phWet</w:t>
-                            </w:r>
-                            <w:proofErr w:type="spellEnd"/>
-                            <w:r>
-                              <w:t xml:space="preserve"> = 30</w:t>
-                            </w:r>
-                          </w:p>
-                        </w:txbxContent>
-                      </wps:txbx>
-                      <wps:bodyPr rot="0" vert="horz" wrap="square" lIns="91440" tIns="45720" rIns="91440" bIns="45720" anchor="t" anchorCtr="0">
-                        <a:noAutofit/>
-                      </wps:bodyPr>
-                    </wps:wsp>
-                  </a:graphicData>
-                </a:graphic>
-                <wp14:sizeRelH relativeFrom="margin">
-                  <wp14:pctWidth>0</wp14:pctWidth>
-                </wp14:sizeRelH>
-                <wp14:sizeRelV relativeFrom="margin">
-                  <wp14:pctHeight>0</wp14:pctHeight>
-                </wp14:sizeRelV>
-              </wp:anchor>
-            </w:drawing>
-          </mc:Choice>
-          <mc:Fallback>
-            <w:pict>
-              <v:shapetype w14:anchorId="1237ABDD" id="_x0000_t202" coordsize="21600,21600" o:spt="202" path="m,l,21600r21600,l21600,xe">
-                <v:stroke joinstyle="miter"/>
-                <v:path gradientshapeok="t" o:connecttype="rect"/>
-              </v:shapetype>
-              <v:shape id="Text Box 2" o:spid="_x0000_s1026" type="#_x0000_t202" style="position:absolute;left:0;text-align:left;margin-left:131.25pt;margin-top:188.8pt;width:72.75pt;height:18.75pt;z-index:251659264;visibility:visible;mso-wrap-style:square;mso-width-percent:0;mso-height-percent:0;mso-wrap-distance-left:9pt;mso-wrap-distance-top:3.6pt;mso-wrap-distance-right:9pt;mso-wrap-distance-bottom:3.6pt;mso-position-horizontal:absolute;mso-position-horizontal-relative:text;mso-position-vertical:absolute;mso-position-vertical-relative:text;mso-width-percent:0;mso-height-percent:0;mso-width-relative:margin;mso-height-relative:margin;v-text-anchor:top" o:gfxdata="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">
-                <v:textbox>
-                  <w:txbxContent>
-                    <w:p>
-                      <w:proofErr w:type="spellStart"/>
-                      <w:proofErr w:type="gramStart"/>
-                      <w:r>
-                        <w:t>phWet</w:t>
-                      </w:r>
-                      <w:proofErr w:type="spellEnd"/>
-                      <w:proofErr w:type="gramEnd"/>
-                      <w:r>
-                        <w:t xml:space="preserve"> = 30</w:t>
-                      </w:r>
-                    </w:p>
-                  </w:txbxContent>
-                </v:textbox>
-              </v:shape>
-            </w:pict>
-          </mc:Fallback>
-        </mc:AlternateContent>
-      </w:r>
-      <w:r>
-        <w:rPr>
-          <w:noProof/>
-        </w:rPr>
-        <w:drawing>
-          <wp:inline distT="0" distB="0" distL="0" distR="0" wp14:anchorId="45028C6A" wp14:editId="0DD1A324">
-            <wp:extent cx="4572000" cy="2743200"/>
-            <wp:effectExtent l="0" t="0" r="0" b="0"/>
-            <wp:docPr id="1" name="Chart 1"/>
-            <wp:cNvGraphicFramePr/>
-            <a:graphic xmlns:a="http://schemas.openxmlformats.org/drawingml/2006/main">
-              <a:graphicData uri="http://schemas.openxmlformats.org/drawingml/2006/chart">
-                <c:chart xmlns:c="http://schemas.openxmlformats.org/drawingml/2006/chart" xmlns:r="http://schemas.openxmlformats.org/officeDocument/2006/relationships" r:id="rId9"/>
-              </a:graphicData>
-            </a:graphic>
-          </wp:inline>
-        </w:drawing>
-      </w:r>
+                          <a:ln w="9525">
+                            <a:solidFill>
+                              <a:srgbClr val="000000"/>
+                            </a:solidFill>
+                            <a:miter lim="800000"/>
+                            <a:headEnd/>
+                            <a:tailEnd/>
+                          </a:ln>
+                        </wps:spPr>
+                        <wps:txbx>
+                          <w:txbxContent>
+                            <w:p>
+                              <w:proofErr w:type="spellStart"/>
+                              <w:proofErr w:type="gramStart"/>
+                              <w:r>
+                                <w:t>phWet</w:t>
+                              </w:r>
+                              <w:proofErr w:type="spellEnd"/>
+                              <w:proofErr w:type="gramEnd"/>
+                              <w:r>
+                                <w:t xml:space="preserve"> = 30</w:t>
+                              </w:r>
+                            </w:p>
+                          </w:txbxContent>
+                        </wps:txbx>
+                        <wps:bodyPr rot="0" vert="horz" wrap="square" lIns="91440" tIns="45720" rIns="91440" bIns="45720" anchor="t" anchorCtr="0">
+                          <a:noAutofit/>
+                        </wps:bodyPr>
+                      </wps:wsp>
+                    </a:graphicData>
+                  </a:graphic>
+                  <wp14:sizeRelH relativeFrom="margin">
+                    <wp14:pctWidth>0</wp14:pctWidth>
+                  </wp14:sizeRelH>
+                  <wp14:sizeRelV relativeFrom="margin">
+                    <wp14:pctHeight>0</wp14:pctHeight>
+                  </wp14:sizeRelV>
+                </wp:anchor>
+              </w:drawing>
+            </mc:Choice>
+            <mc:Fallback>
+              <w:pict>
+                <v:shapetype w14:anchorId="1237ABDD" id="_x0000_t202" coordsize="21600,21600" o:spt="202" path="m,l,21600r21600,l21600,xe">
+                  <v:stroke joinstyle="miter"/>
+                  <v:path gradientshapeok="t" o:connecttype="rect"/>
+                </v:shapetype>
+                <v:shape id="Text Box 2" o:spid="_x0000_s1026" type="#_x0000_t202" style="position:absolute;left:0;text-align:left;margin-left:131.25pt;margin-top:188.8pt;width:72.75pt;height:18.75pt;z-index:251659264;visibility:visible;mso-wrap-style:square;mso-width-percent:0;mso-height-percent:0;mso-wrap-distance-left:9pt;mso-wrap-distance-top:3.6pt;mso-wrap-distance-right:9pt;mso-wrap-distance-bottom:3.6pt;mso-position-horizontal:absolute;mso-position-horizontal-relative:text;mso-position-vertical:absolute;mso-position-vertical-relative:text;mso-width-percent:0;mso-height-percent:0;mso-width-relative:margin;mso-height-relative:margin;v-text-anchor:top" o:gfxdata="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">
+                  <v:textbox>
+                    <w:txbxContent>
+                      <w:p>
+                        <w:proofErr w:type="spellStart"/>
+                        <w:proofErr w:type="gramStart"/>
+                        <w:r>
+                          <w:t>phWet</w:t>
+                        </w:r>
+                        <w:proofErr w:type="spellEnd"/>
+                        <w:proofErr w:type="gramEnd"/>
+                        <w:r>
+                          <w:t xml:space="preserve"> = 30</w:t>
+                        </w:r>
+                      </w:p>
+                    </w:txbxContent>
+                  </v:textbox>
+                </v:shape>
+              </w:pict>
+            </mc:Fallback>
+          </mc:AlternateContent>
+        </w:r>
+      </w:del>
+      <w:del w:id="10" w:author="Miranda, Brian R -FS" w:date="2020-05-18T13:47:00Z">
+        <w:r>
+          <w:rPr>
+            <w:noProof/>
+          </w:rPr>
+          <w:drawing>
+            <wp:inline distT="0" distB="0" distL="0" distR="0" wp14:anchorId="45028C6A" wp14:editId="54DAA162">
+              <wp:extent cx="4572000" cy="2743200"/>
+              <wp:effectExtent l="0" t="0" r="0" b="0"/>
+              <wp:docPr id="1" name="Chart 1"/>
+              <wp:cNvGraphicFramePr/>
+              <a:graphic xmlns:a="http://schemas.openxmlformats.org/drawingml/2006/main">
+                <a:graphicData uri="http://schemas.openxmlformats.org/drawingml/2006/chart">
+                  <c:chart xmlns:c="http://schemas.openxmlformats.org/drawingml/2006/chart" xmlns:r="http://schemas.openxmlformats.org/officeDocument/2006/relationships" r:id="rId9"/>
+                </a:graphicData>
+              </a:graphic>
+            </wp:inline>
+          </w:drawing>
+        </w:r>
+      </w:del>
     </w:p>
     <w:p>
       <w:pPr>
@@ -1265,15 +1283,15 @@
         </w:numPr>
       </w:pPr>
       <w:r>
-        <w:t>Probability of S converting to D [p(S:D)] is the product of the probabilities p(</w:t>
+        <w:t>Probability of S converting to D [p(S</w:t>
       </w:r>
       <w:proofErr w:type="gramStart"/>
       <w:r>
-        <w:t>S:I</w:t>
+        <w:t>:D</w:t>
       </w:r>
       <w:proofErr w:type="gramEnd"/>
       <w:r>
-        <w:t>) and p(I:D)</w:t>
+        <w:t>)] is the product of the probabilities p(S:I) and p(I:D)</w:t>
       </w:r>
       <w:r>
         <w:t>, i.e., it must make both transitions.</w:t>
@@ -1287,16 +1305,13 @@
           <w:numId w:val="3"/>
         </w:numPr>
       </w:pPr>
-      <w:r>
-        <w:t>p(S:D) = p(</w:t>
-      </w:r>
       <w:proofErr w:type="gramStart"/>
       <w:r>
-        <w:t>S:I</w:t>
+        <w:t>p(</w:t>
       </w:r>
       <w:proofErr w:type="gramEnd"/>
       <w:r>
-        <w:t>) * p(I:D)</w:t>
+        <w:t>S:D) = p(S:I) * p(I:D)</w:t>
       </w:r>
     </w:p>
     <w:p>
@@ -1352,17 +1367,50 @@
       </w:r>
       <w:proofErr w:type="spellEnd"/>
       <w:r>
-        <w:t xml:space="preserve"> = 0) to 0 at </w:t>
+        <w:t xml:space="preserve"> = 0) to </w:t>
       </w:r>
       <w:proofErr w:type="spellStart"/>
+      <w:ins w:id="11" w:author="Miranda, Brian R -FS" w:date="2020-05-18T15:01:00Z">
+        <w:r>
+          <w:t>minProbID</w:t>
+        </w:r>
+      </w:ins>
+      <w:proofErr w:type="spellEnd"/>
+      <w:del w:id="12" w:author="Miranda, Brian R -FS" w:date="2020-05-18T15:01:00Z">
+        <w:r>
+          <w:delText>0</w:delText>
+        </w:r>
+      </w:del>
+      <w:r>
+        <w:t xml:space="preserve"> at </w:t>
+      </w:r>
+      <w:proofErr w:type="spellStart"/>
       <w:r>
         <w:t>phWet</w:t>
       </w:r>
       <w:proofErr w:type="spellEnd"/>
       <w:r>
-        <w:t xml:space="preserve">.  Probability increases from 0 at </w:t>
+        <w:t xml:space="preserve">.  Probability increases from </w:t>
       </w:r>
       <w:proofErr w:type="spellStart"/>
+      <w:ins w:id="13" w:author="Miranda, Brian R -FS" w:date="2020-05-18T15:02:00Z">
+        <w:r>
+          <w:t>minProbID</w:t>
+        </w:r>
+        <w:proofErr w:type="spellEnd"/>
+        <w:r>
+          <w:t xml:space="preserve"> </w:t>
+        </w:r>
+      </w:ins>
+      <w:del w:id="14" w:author="Miranda, Brian R -FS" w:date="2020-05-18T15:02:00Z">
+        <w:r>
+          <w:delText xml:space="preserve">0 </w:delText>
+        </w:r>
+      </w:del>
+      <w:r>
+        <w:t xml:space="preserve">at </w:t>
+      </w:r>
+      <w:proofErr w:type="spellStart"/>
       <w:r>
         <w:t>phDry</w:t>
       </w:r>
@@ -1371,6 +1419,7 @@
         <w:t xml:space="preserve"> to 1 at </w:t>
       </w:r>
       <w:proofErr w:type="spellStart"/>
+      <w:proofErr w:type="gramStart"/>
       <w:r>
         <w:t>phMax</w:t>
       </w:r>
@@ -1381,13 +1430,19 @@
       <w:r>
         <w:t>:</w:t>
       </w:r>
+      <w:proofErr w:type="gramEnd"/>
     </w:p>
     <w:p>
       <w:pPr>
         <w:ind w:left="3240" w:hanging="360"/>
       </w:pPr>
-      <w:r>
-        <w:t xml:space="preserve">p(I:D) </w:t>
+      <w:proofErr w:type="gramStart"/>
+      <w:r>
+        <w:t>p(</w:t>
+      </w:r>
+      <w:proofErr w:type="gramEnd"/>
+      <w:r>
+        <w:t xml:space="preserve">I:D) </w:t>
       </w:r>
       <w:r>
         <w:t>=</w:t>
@@ -1395,12 +1450,10 @@
       <w:r>
         <w:t xml:space="preserve"> </w:t>
       </w:r>
-      <w:proofErr w:type="gramStart"/>
       <w:r>
         <w:t>IF(</w:t>
       </w:r>
       <w:proofErr w:type="spellStart"/>
-      <w:proofErr w:type="gramEnd"/>
       <w:r>
         <w:t>ph</w:t>
       </w:r>
@@ -1562,7 +1615,7 @@
           <w:noProof/>
         </w:rPr>
         <w:drawing>
-          <wp:inline distT="0" distB="0" distL="0" distR="0" wp14:anchorId="191602BF" wp14:editId="0C54BDFE">
+          <wp:inline distT="0" distB="0" distL="0" distR="0" wp14:anchorId="191602BF" wp14:editId="57715C34">
             <wp:extent cx="4572000" cy="2743200"/>
             <wp:effectExtent l="0" t="0" r="0" b="0"/>
             <wp:docPr id="2" name="Chart 2"/>
@@ -1753,7 +1806,7 @@
       <w:r>
         <w:t xml:space="preserve">, or </w:t>
       </w:r>
-      <w:commentRangeStart w:id="9"/>
+      <w:commentRangeStart w:id="15"/>
       <w:r>
         <w:t>with probability</w:t>
       </w:r>
@@ -1761,15 +1814,15 @@
         <w:t xml:space="preserve"> </w:t>
       </w:r>
       <w:r>
-        <w:t>[p(</w:t>
+        <w:t>[</w:t>
       </w:r>
       <w:proofErr w:type="gramStart"/>
       <w:r>
-        <w:t>D:I</w:t>
+        <w:t>p(</w:t>
       </w:r>
       <w:proofErr w:type="gramEnd"/>
       <w:r>
-        <w:t xml:space="preserve">)] </w:t>
+        <w:t xml:space="preserve">D:I)] </w:t>
       </w:r>
       <w:r>
         <w:t xml:space="preserve">when </w:t>
@@ -1817,12 +1870,12 @@
       <w:r>
         <w:t>:</w:t>
       </w:r>
-      <w:commentRangeEnd w:id="9"/>
+      <w:commentRangeEnd w:id="15"/>
       <w:r>
         <w:rPr>
           <w:rStyle w:val="CommentReference"/>
         </w:rPr>
-        <w:commentReference w:id="9"/>
+        <w:commentReference w:id="15"/>
       </w:r>
     </w:p>
     <w:p>
@@ -2040,7 +2093,7 @@
         </w:rPr>
         <w:lastRenderedPageBreak/>
         <w:drawing>
-          <wp:inline distT="0" distB="0" distL="0" distR="0" wp14:anchorId="5C61DB99" wp14:editId="12BE2449">
+          <wp:inline distT="0" distB="0" distL="0" distR="0" wp14:anchorId="5C61DB99" wp14:editId="33A3B35F">
             <wp:extent cx="4572000" cy="2743200"/>
             <wp:effectExtent l="0" t="0" r="0" b="0"/>
             <wp:docPr id="3" name="Chart 3"/>
@@ -2201,6 +2254,7 @@
           <w:numId w:val="3"/>
         </w:numPr>
       </w:pPr>
+      <w:bookmarkStart w:id="16" w:name="_GoBack"/>
       <w:r>
         <w:t>After updating site status, f</w:t>
       </w:r>
@@ -2256,6 +2310,7 @@
         <w:t>Damage is a proportional removal of cohort biomass representing the death of that proportion of individual trees.</w:t>
       </w:r>
     </w:p>
+    <w:bookmarkEnd w:id="16"/>
     <w:p>
       <w:r>
         <w:br/>
@@ -2322,7 +2377,7 @@
 </file>
 
 <file path=word/comments.xml><?xml version="1.0" encoding="utf-8"?>
-<w:comments xmlns:wpc="http://schemas.microsoft.com/office/word/2010/wordprocessingCanvas" xmlns:cx="http://schemas.microsoft.com/office/drawing/2014/chartex" xmlns:cx1="http://schemas.microsoft.com/office/drawing/2015/9/8/chartex" xmlns:cx2="http://schemas.microsoft.com/office/drawing/2015/10/21/chartex" xmlns:cx3="http://schemas.microsoft.com/office/drawing/2016/5/9/chartex" xmlns:cx4="http://schemas.microsoft.com/office/drawing/2016/5/10/chartex" xmlns:cx5="http://schemas.microsoft.com/office/drawing/2016/5/11/chartex" xmlns:cx6="http://schemas.microsoft.com/office/drawing/2016/5/12/chartex" xmlns:cx7="http://schemas.microsoft.com/office/drawing/2016/5/13/chartex" xmlns:cx8="http://schemas.microsoft.com/office/drawing/2016/5/14/chartex" xmlns:mc="http://schemas.openxmlformats.org/markup-compatibility/2006" xmlns:aink="http://schemas.microsoft.com/office/drawing/2016/ink" xmlns:am3d="http://schemas.microsoft.com/office/drawing/2017/model3d" xmlns:o="urn:schemas-microsoft-com:office:office" xmlns:r="http://schemas.openxmlformats.org/officeDocument/2006/relationships" xmlns:m="http://schemas.openxmlformats.org/officeDocument/2006/math" xmlns:v="urn:schemas-microsoft-com:vml" xmlns:wp14="http://schemas.microsoft.com/office/word/2010/wordprocessingDrawing" xmlns:wp="http://schemas.openxmlformats.org/drawingml/2006/wordprocessingDrawing" xmlns:w10="urn:schemas-microsoft-com:office:word" xmlns:w="http://schemas.openxmlformats.org/wordprocessingml/2006/main" xmlns:w14="http://schemas.microsoft.com/office/word/2010/wordml" xmlns:w15="http://schemas.microsoft.com/office/word/2012/wordml" xmlns:w16cid="http://schemas.microsoft.com/office/word/2016/wordml/cid" xmlns:w16se="http://schemas.microsoft.com/office/word/2015/wordml/symex" xmlns:wpg="http://schemas.microsoft.com/office/word/2010/wordprocessingGroup" xmlns:wpi="http://schemas.microsoft.com/office/word/2010/wordprocessingInk" xmlns:wne="http://schemas.microsoft.com/office/word/2006/wordml" xmlns:wps="http://schemas.microsoft.com/office/word/2010/wordprocessingShape" mc:Ignorable="w14 w15 w16se w16cid wp14">
+<w:comments xmlns:wpc="http://schemas.microsoft.com/office/word/2010/wordprocessingCanvas" xmlns:mc="http://schemas.openxmlformats.org/markup-compatibility/2006" xmlns:o="urn:schemas-microsoft-com:office:office" xmlns:r="http://schemas.openxmlformats.org/officeDocument/2006/relationships" xmlns:m="http://schemas.openxmlformats.org/officeDocument/2006/math" xmlns:v="urn:schemas-microsoft-com:vml" xmlns:wp14="http://schemas.microsoft.com/office/word/2010/wordprocessingDrawing" xmlns:wp="http://schemas.openxmlformats.org/drawingml/2006/wordprocessingDrawing" xmlns:w10="urn:schemas-microsoft-com:office:word" xmlns:w="http://schemas.openxmlformats.org/wordprocessingml/2006/main" xmlns:w14="http://schemas.microsoft.com/office/word/2010/wordml" xmlns:w15="http://schemas.microsoft.com/office/word/2012/wordml" xmlns:wpg="http://schemas.microsoft.com/office/word/2010/wordprocessingGroup" xmlns:wpi="http://schemas.microsoft.com/office/word/2010/wordprocessingInk" xmlns:wne="http://schemas.microsoft.com/office/word/2006/wordml" xmlns:wps="http://schemas.microsoft.com/office/word/2010/wordprocessingShape" mc:Ignorable="w14 w15 wp14">
   <w:comment w:id="4" w:author="Tyler Dreaden" w:date="2019-04-24T15:17:00Z" w:initials="TJD">
     <w:p>
       <w:pPr>
@@ -2343,15 +2398,7 @@
       </w:r>
       <w:proofErr w:type="spellEnd"/>
       <w:r>
-        <w:t xml:space="preserve"> to something below 150, the soil wilting point.  Infected trees should have reduced root systems and be more susceptible to wilting when compared to healthy sites with larger root systems.  </w:t>
-      </w:r>
-      <w:proofErr w:type="gramStart"/>
-      <w:r>
-        <w:t>But,</w:t>
-      </w:r>
-      <w:proofErr w:type="gramEnd"/>
-      <w:r>
-        <w:t xml:space="preserve"> I might be misinterpreting this.</w:t>
+        <w:t xml:space="preserve"> to something below 150, the soil wilting point.  Infected trees should have reduced root systems and be more susceptible to wilting when compared to healthy sites with larger root systems.  But, I might be misinterpreting this.</w:t>
       </w:r>
     </w:p>
   </w:comment>
@@ -2459,24 +2506,19 @@
         <w:t>Let’s</w:t>
       </w:r>
       <w:r>
-        <w:t xml:space="preserve"> see how the model performs.  If we do not get enough disease development we might want p(</w:t>
+        <w:t xml:space="preserve"> see how the model performs.  If we do not get enough disease development we might want p(S</w:t>
       </w:r>
       <w:proofErr w:type="gramStart"/>
       <w:r>
-        <w:t>S:I</w:t>
+        <w:t>:I</w:t>
       </w:r>
       <w:proofErr w:type="gramEnd"/>
       <w:r>
-        <w:t xml:space="preserve">) to never reach 0, or to </w:t>
-      </w:r>
-      <w:bookmarkStart w:id="8" w:name="_GoBack"/>
-      <w:bookmarkEnd w:id="8"/>
-      <w:r>
-        <w:t xml:space="preserve">slowly approach zero at high pressure heads.  The pathogen reproduces very quickly and saturated soil for 24hrs is enough for symptom development in some inoculation systems.  I’m not sure what the timesteps are but single heavy rain events could be enough for conversation from </w:t>
+        <w:t>) to never reach 0, or to slowly approach zero at high pressure heads.  The pathogen reproduces very quickly and saturated soil for 24hrs is enough for symptom development in some inoculation systems.  I’m not sure what the timesteps are but single heavy rain events could be enough for conversation from S</w:t>
       </w:r>
       <w:proofErr w:type="gramStart"/>
       <w:r>
-        <w:t>S:I</w:t>
+        <w:t>:I</w:t>
       </w:r>
       <w:proofErr w:type="gramEnd"/>
       <w:r>
@@ -2484,7 +2526,7 @@
       </w:r>
     </w:p>
   </w:comment>
-  <w:comment w:id="9" w:author="Miranda, Brian R -FS" w:date="2019-03-19T15:29:00Z" w:initials="MBR-">
+  <w:comment w:id="15" w:author="Miranda, Brian R -FS" w:date="2019-03-19T15:29:00Z" w:initials="MBR-">
     <w:p>
       <w:pPr>
         <w:pStyle w:val="CommentText"/>
@@ -2504,7 +2546,7 @@
 </file>
 
 <file path=word/commentsExtended.xml><?xml version="1.0" encoding="utf-8"?>
-<w15:commentsEx xmlns:wpc="http://schemas.microsoft.com/office/word/2010/wordprocessingCanvas" xmlns:cx="http://schemas.microsoft.com/office/drawing/2014/chartex" xmlns:cx1="http://schemas.microsoft.com/office/drawing/2015/9/8/chartex" xmlns:cx2="http://schemas.microsoft.com/office/drawing/2015/10/21/chartex" xmlns:cx3="http://schemas.microsoft.com/office/drawing/2016/5/9/chartex" xmlns:cx4="http://schemas.microsoft.com/office/drawing/2016/5/10/chartex" xmlns:cx5="http://schemas.microsoft.com/office/drawing/2016/5/11/chartex" xmlns:cx6="http://schemas.microsoft.com/office/drawing/2016/5/12/chartex" xmlns:cx7="http://schemas.microsoft.com/office/drawing/2016/5/13/chartex" xmlns:cx8="http://schemas.microsoft.com/office/drawing/2016/5/14/chartex" xmlns:mc="http://schemas.openxmlformats.org/markup-compatibility/2006" xmlns:aink="http://schemas.microsoft.com/office/drawing/2016/ink" xmlns:am3d="http://schemas.microsoft.com/office/drawing/2017/model3d" xmlns:o="urn:schemas-microsoft-com:office:office" xmlns:r="http://schemas.openxmlformats.org/officeDocument/2006/relationships" xmlns:m="http://schemas.openxmlformats.org/officeDocument/2006/math" xmlns:v="urn:schemas-microsoft-com:vml" xmlns:wp14="http://schemas.microsoft.com/office/word/2010/wordprocessingDrawing" xmlns:wp="http://schemas.openxmlformats.org/drawingml/2006/wordprocessingDrawing" xmlns:w10="urn:schemas-microsoft-com:office:word" xmlns:w="http://schemas.openxmlformats.org/wordprocessingml/2006/main" xmlns:w14="http://schemas.microsoft.com/office/word/2010/wordml" xmlns:w15="http://schemas.microsoft.com/office/word/2012/wordml" xmlns:w16cid="http://schemas.microsoft.com/office/word/2016/wordml/cid" xmlns:w16se="http://schemas.microsoft.com/office/word/2015/wordml/symex" xmlns:wpg="http://schemas.microsoft.com/office/word/2010/wordprocessingGroup" xmlns:wpi="http://schemas.microsoft.com/office/word/2010/wordprocessingInk" xmlns:wne="http://schemas.microsoft.com/office/word/2006/wordml" xmlns:wps="http://schemas.microsoft.com/office/word/2010/wordprocessingShape" mc:Ignorable="w14 w15 w16se w16cid wp14">
+<w15:commentsEx xmlns:wpc="http://schemas.microsoft.com/office/word/2010/wordprocessingCanvas" xmlns:mc="http://schemas.openxmlformats.org/markup-compatibility/2006" xmlns:o="urn:schemas-microsoft-com:office:office" xmlns:r="http://schemas.openxmlformats.org/officeDocument/2006/relationships" xmlns:m="http://schemas.openxmlformats.org/officeDocument/2006/math" xmlns:v="urn:schemas-microsoft-com:vml" xmlns:wp14="http://schemas.microsoft.com/office/word/2010/wordprocessingDrawing" xmlns:wp="http://schemas.openxmlformats.org/drawingml/2006/wordprocessingDrawing" xmlns:w10="urn:schemas-microsoft-com:office:word" xmlns:w="http://schemas.openxmlformats.org/wordprocessingml/2006/main" xmlns:w14="http://schemas.microsoft.com/office/word/2010/wordml" xmlns:w15="http://schemas.microsoft.com/office/word/2012/wordml" xmlns:wpg="http://schemas.microsoft.com/office/word/2010/wordprocessingGroup" xmlns:wpi="http://schemas.microsoft.com/office/word/2010/wordprocessingInk" xmlns:wne="http://schemas.microsoft.com/office/word/2006/wordml" xmlns:wps="http://schemas.microsoft.com/office/word/2010/wordprocessingShape" mc:Ignorable="w14 w15 wp14">
   <w15:commentEx w15:paraId="41AA59C9" w15:done="0"/>
   <w15:commentEx w15:paraId="580CBC59" w15:done="0"/>
   <w15:commentEx w15:paraId="00A55FF6" w15:done="0"/>
@@ -2524,7 +2566,7 @@
 </file>
 
 <file path=word/numbering.xml><?xml version="1.0" encoding="utf-8"?>
-<w:numbering xmlns:wpc="http://schemas.microsoft.com/office/word/2010/wordprocessingCanvas" xmlns:cx="http://schemas.microsoft.com/office/drawing/2014/chartex" xmlns:cx1="http://schemas.microsoft.com/office/drawing/2015/9/8/chartex" xmlns:cx2="http://schemas.microsoft.com/office/drawing/2015/10/21/chartex" xmlns:cx3="http://schemas.microsoft.com/office/drawing/2016/5/9/chartex" xmlns:cx4="http://schemas.microsoft.com/office/drawing/2016/5/10/chartex" xmlns:cx5="http://schemas.microsoft.com/office/drawing/2016/5/11/chartex" xmlns:cx6="http://schemas.microsoft.com/office/drawing/2016/5/12/chartex" xmlns:cx7="http://schemas.microsoft.com/office/drawing/2016/5/13/chartex" xmlns:cx8="http://schemas.microsoft.com/office/drawing/2016/5/14/chartex" xmlns:mc="http://schemas.openxmlformats.org/markup-compatibility/2006" xmlns:aink="http://schemas.microsoft.com/office/drawing/2016/ink" xmlns:am3d="http://schemas.microsoft.com/office/drawing/2017/model3d" xmlns:o="urn:schemas-microsoft-com:office:office" xmlns:r="http://schemas.openxmlformats.org/officeDocument/2006/relationships" xmlns:m="http://schemas.openxmlformats.org/officeDocument/2006/math" xmlns:v="urn:schemas-microsoft-com:vml" xmlns:wp14="http://schemas.microsoft.com/office/word/2010/wordprocessingDrawing" xmlns:wp="http://schemas.openxmlformats.org/drawingml/2006/wordprocessingDrawing" xmlns:w10="urn:schemas-microsoft-com:office:word" xmlns:w="http://schemas.openxmlformats.org/wordprocessingml/2006/main" xmlns:w14="http://schemas.microsoft.com/office/word/2010/wordml" xmlns:w15="http://schemas.microsoft.com/office/word/2012/wordml" xmlns:w16cid="http://schemas.microsoft.com/office/word/2016/wordml/cid" xmlns:w16se="http://schemas.microsoft.com/office/word/2015/wordml/symex" xmlns:wpg="http://schemas.microsoft.com/office/word/2010/wordprocessingGroup" xmlns:wpi="http://schemas.microsoft.com/office/word/2010/wordprocessingInk" xmlns:wne="http://schemas.microsoft.com/office/word/2006/wordml" xmlns:wps="http://schemas.microsoft.com/office/word/2010/wordprocessingShape" mc:Ignorable="w14 w15 w16se w16cid wp14">
+<w:numbering xmlns:wpc="http://schemas.microsoft.com/office/word/2010/wordprocessingCanvas" xmlns:mc="http://schemas.openxmlformats.org/markup-compatibility/2006" xmlns:o="urn:schemas-microsoft-com:office:office" xmlns:r="http://schemas.openxmlformats.org/officeDocument/2006/relationships" xmlns:m="http://schemas.openxmlformats.org/officeDocument/2006/math" xmlns:v="urn:schemas-microsoft-com:vml" xmlns:wp14="http://schemas.microsoft.com/office/word/2010/wordprocessingDrawing" xmlns:wp="http://schemas.openxmlformats.org/drawingml/2006/wordprocessingDrawing" xmlns:w10="urn:schemas-microsoft-com:office:word" xmlns:w="http://schemas.openxmlformats.org/wordprocessingml/2006/main" xmlns:w14="http://schemas.microsoft.com/office/word/2010/wordml" xmlns:w15="http://schemas.microsoft.com/office/word/2012/wordml" xmlns:wpg="http://schemas.microsoft.com/office/word/2010/wordprocessingGroup" xmlns:wpi="http://schemas.microsoft.com/office/word/2010/wordprocessingInk" xmlns:wne="http://schemas.microsoft.com/office/word/2006/wordml" xmlns:wps="http://schemas.microsoft.com/office/word/2010/wordprocessingShape" mc:Ignorable="w14 w15 wp14">
   <w:abstractNum w:abstractNumId="0" w15:restartNumberingAfterBreak="0">
     <w:nsid w:val="074B6FB2"/>
     <w:multiLevelType w:val="hybridMultilevel"/>
@@ -3117,7 +3159,7 @@
 </file>
 
 <file path=word/people.xml><?xml version="1.0" encoding="utf-8"?>
-<w15:people xmlns:wpc="http://schemas.microsoft.com/office/word/2010/wordprocessingCanvas" xmlns:cx="http://schemas.microsoft.com/office/drawing/2014/chartex" xmlns:cx1="http://schemas.microsoft.com/office/drawing/2015/9/8/chartex" xmlns:cx2="http://schemas.microsoft.com/office/drawing/2015/10/21/chartex" xmlns:cx3="http://schemas.microsoft.com/office/drawing/2016/5/9/chartex" xmlns:cx4="http://schemas.microsoft.com/office/drawing/2016/5/10/chartex" xmlns:cx5="http://schemas.microsoft.com/office/drawing/2016/5/11/chartex" xmlns:cx6="http://schemas.microsoft.com/office/drawing/2016/5/12/chartex" xmlns:cx7="http://schemas.microsoft.com/office/drawing/2016/5/13/chartex" xmlns:cx8="http://schemas.microsoft.com/office/drawing/2016/5/14/chartex" xmlns:mc="http://schemas.openxmlformats.org/markup-compatibility/2006" xmlns:aink="http://schemas.microsoft.com/office/drawing/2016/ink" xmlns:am3d="http://schemas.microsoft.com/office/drawing/2017/model3d" xmlns:o="urn:schemas-microsoft-com:office:office" xmlns:r="http://schemas.openxmlformats.org/officeDocument/2006/relationships" xmlns:m="http://schemas.openxmlformats.org/officeDocument/2006/math" xmlns:v="urn:schemas-microsoft-com:vml" xmlns:wp14="http://schemas.microsoft.com/office/word/2010/wordprocessingDrawing" xmlns:wp="http://schemas.openxmlformats.org/drawingml/2006/wordprocessingDrawing" xmlns:w10="urn:schemas-microsoft-com:office:word" xmlns:w="http://schemas.openxmlformats.org/wordprocessingml/2006/main" xmlns:w14="http://schemas.microsoft.com/office/word/2010/wordml" xmlns:w15="http://schemas.microsoft.com/office/word/2012/wordml" xmlns:w16cid="http://schemas.microsoft.com/office/word/2016/wordml/cid" xmlns:w16se="http://schemas.microsoft.com/office/word/2015/wordml/symex" xmlns:wpg="http://schemas.microsoft.com/office/word/2010/wordprocessingGroup" xmlns:wpi="http://schemas.microsoft.com/office/word/2010/wordprocessingInk" xmlns:wne="http://schemas.microsoft.com/office/word/2006/wordml" xmlns:wps="http://schemas.microsoft.com/office/word/2010/wordprocessingShape" mc:Ignorable="w14 w15 w16se w16cid wp14">
+<w15:people xmlns:wpc="http://schemas.microsoft.com/office/word/2010/wordprocessingCanvas" xmlns:mc="http://schemas.openxmlformats.org/markup-compatibility/2006" xmlns:o="urn:schemas-microsoft-com:office:office" xmlns:r="http://schemas.openxmlformats.org/officeDocument/2006/relationships" xmlns:m="http://schemas.openxmlformats.org/officeDocument/2006/math" xmlns:v="urn:schemas-microsoft-com:vml" xmlns:wp14="http://schemas.microsoft.com/office/word/2010/wordprocessingDrawing" xmlns:wp="http://schemas.openxmlformats.org/drawingml/2006/wordprocessingDrawing" xmlns:w10="urn:schemas-microsoft-com:office:word" xmlns:w="http://schemas.openxmlformats.org/wordprocessingml/2006/main" xmlns:w14="http://schemas.microsoft.com/office/word/2010/wordml" xmlns:w15="http://schemas.microsoft.com/office/word/2012/wordml" xmlns:wpg="http://schemas.microsoft.com/office/word/2010/wordprocessingGroup" xmlns:wpi="http://schemas.microsoft.com/office/word/2010/wordprocessingInk" xmlns:wne="http://schemas.microsoft.com/office/word/2006/wordml" xmlns:wps="http://schemas.microsoft.com/office/word/2010/wordprocessingShape" mc:Ignorable="w14 w15 wp14">
   <w15:person w15:author="Tyler Dreaden">
     <w15:presenceInfo w15:providerId="None" w15:userId="Tyler Dreaden"/>
   </w15:person>
@@ -3128,7 +3170,7 @@
 </file>
 
 <file path=word/styles.xml><?xml version="1.0" encoding="utf-8"?>
-<w:styles xmlns:mc="http://schemas.openxmlformats.org/markup-compatibility/2006" xmlns:r="http://schemas.openxmlformats.org/officeDocument/2006/relationships" xmlns:w="http://schemas.openxmlformats.org/wordprocessingml/2006/main" xmlns:w14="http://schemas.microsoft.com/office/word/2010/wordml" xmlns:w15="http://schemas.microsoft.com/office/word/2012/wordml" xmlns:w16cid="http://schemas.microsoft.com/office/word/2016/wordml/cid" xmlns:w16se="http://schemas.microsoft.com/office/word/2015/wordml/symex" mc:Ignorable="w14 w15 w16se w16cid">
+<w:styles xmlns:mc="http://schemas.openxmlformats.org/markup-compatibility/2006" xmlns:r="http://schemas.openxmlformats.org/officeDocument/2006/relationships" xmlns:w="http://schemas.openxmlformats.org/wordprocessingml/2006/main" xmlns:w14="http://schemas.microsoft.com/office/word/2010/wordml" xmlns:w15="http://schemas.microsoft.com/office/word/2012/wordml" mc:Ignorable="w14 w15">
   <w:docDefaults>
     <w:rPrDefault>
       <w:rPr>
@@ -3144,7 +3186,7 @@
       </w:pPr>
     </w:pPrDefault>
   </w:docDefaults>
-  <w:latentStyles w:defLockedState="0" w:defUIPriority="99" w:defSemiHidden="0" w:defUnhideWhenUsed="0" w:defQFormat="0" w:count="375">
+  <w:latentStyles w:defLockedState="0" w:defUIPriority="99" w:defSemiHidden="0" w:defUnhideWhenUsed="0" w:defQFormat="0" w:count="371">
     <w:lsdException w:name="Normal" w:uiPriority="0" w:qFormat="1"/>
     <w:lsdException w:name="heading 1" w:uiPriority="9" w:qFormat="1"/>
     <w:lsdException w:name="heading 2" w:semiHidden="1" w:uiPriority="9" w:unhideWhenUsed="1" w:qFormat="1"/>
@@ -3516,10 +3558,6 @@
     <w:lsdException w:name="List Table 5 Dark Accent 6" w:uiPriority="50"/>
     <w:lsdException w:name="List Table 6 Colorful Accent 6" w:uiPriority="51"/>
     <w:lsdException w:name="List Table 7 Colorful Accent 6" w:uiPriority="52"/>
-    <w:lsdException w:name="Mention" w:semiHidden="1" w:unhideWhenUsed="1"/>
-    <w:lsdException w:name="Smart Hyperlink" w:semiHidden="1" w:unhideWhenUsed="1"/>
-    <w:lsdException w:name="Hashtag" w:semiHidden="1" w:unhideWhenUsed="1"/>
-    <w:lsdException w:name="Unresolved Mention" w:semiHidden="1" w:unhideWhenUsed="1"/>
   </w:latentStyles>
   <w:style w:type="paragraph" w:default="1" w:styleId="Normal">
     <w:name w:val="Normal"/>
@@ -3685,7 +3723,7 @@
       <w:u w:val="single"/>
     </w:rPr>
   </w:style>
-  <w:style w:type="character" w:styleId="UnresolvedMention">
+  <w:style w:type="character" w:customStyle="1" w:styleId="UnresolvedMention">
     <w:name w:val="Unresolved Mention"/>
     <w:basedOn w:val="DefaultParagraphFont"/>
     <w:uiPriority w:val="99"/>
@@ -3701,7 +3739,7 @@
 </file>
 
 <file path=word/charts/chart1.xml><?xml version="1.0" encoding="utf-8"?>
-<c:chartSpace xmlns:c="http://schemas.openxmlformats.org/drawingml/2006/chart" xmlns:a="http://schemas.openxmlformats.org/drawingml/2006/main" xmlns:r="http://schemas.openxmlformats.org/officeDocument/2006/relationships" xmlns:c16r2="http://schemas.microsoft.com/office/drawing/2015/06/chart">
+<c:chartSpace xmlns:c="http://schemas.openxmlformats.org/drawingml/2006/chart" xmlns:a="http://schemas.openxmlformats.org/drawingml/2006/main" xmlns:r="http://schemas.openxmlformats.org/officeDocument/2006/relationships">
   <c:date1904 val="0"/>
   <c:lang val="en-US"/>
   <c:roundedCorners val="0"/>
@@ -3995,7 +4033,7 @@
             </c:numRef>
           </c:yVal>
           <c:smooth val="0"/>
-          <c:extLst>
+          <c:extLst xmlns:c16r2="http://schemas.microsoft.com/office/drawing/2015/06/chart">
             <c:ext xmlns:c16="http://schemas.microsoft.com/office/drawing/2014/chart" uri="{C3380CC4-5D6E-409C-BE32-E72D297353CC}">
               <c16:uniqueId val="{00000000-A5D7-274B-984A-F8567BF3D8DE}"/>
             </c:ext>
@@ -4009,11 +4047,11 @@
           <c:showPercent val="0"/>
           <c:showBubbleSize val="0"/>
         </c:dLbls>
-        <c:axId val="256022440"/>
-        <c:axId val="256020088"/>
+        <c:axId val="571863104"/>
+        <c:axId val="571865064"/>
       </c:scatterChart>
       <c:valAx>
-        <c:axId val="256022440"/>
+        <c:axId val="571863104"/>
         <c:scaling>
           <c:orientation val="minMax"/>
           <c:max val="5"/>
@@ -4127,12 +4165,12 @@
             <a:endParaRPr lang="en-US"/>
           </a:p>
         </c:txPr>
-        <c:crossAx val="256020088"/>
+        <c:crossAx val="571865064"/>
         <c:crosses val="autoZero"/>
         <c:crossBetween val="midCat"/>
       </c:valAx>
       <c:valAx>
-        <c:axId val="256020088"/>
+        <c:axId val="571865064"/>
         <c:scaling>
           <c:orientation val="minMax"/>
           <c:max val="1"/>
@@ -4245,7 +4283,7 @@
             <a:endParaRPr lang="en-US"/>
           </a:p>
         </c:txPr>
-        <c:crossAx val="256022440"/>
+        <c:crossAx val="571863104"/>
         <c:crossesAt val="-25"/>
         <c:crossBetween val="midCat"/>
       </c:valAx>
@@ -4294,7 +4332,725 @@
 </file>
 
 <file path=word/charts/chart2.xml><?xml version="1.0" encoding="utf-8"?>
-<c:chartSpace xmlns:c="http://schemas.openxmlformats.org/drawingml/2006/chart" xmlns:a="http://schemas.openxmlformats.org/drawingml/2006/main" xmlns:r="http://schemas.openxmlformats.org/officeDocument/2006/relationships" xmlns:c16r2="http://schemas.microsoft.com/office/drawing/2015/06/chart">
+<c:chartSpace xmlns:c="http://schemas.openxmlformats.org/drawingml/2006/chart" xmlns:a="http://schemas.openxmlformats.org/drawingml/2006/main" xmlns:r="http://schemas.openxmlformats.org/officeDocument/2006/relationships">
+  <c:date1904 val="0"/>
+  <c:lang val="en-US"/>
+  <c:roundedCorners val="0"/>
+  <mc:AlternateContent xmlns:mc="http://schemas.openxmlformats.org/markup-compatibility/2006">
+    <mc:Choice xmlns:c14="http://schemas.microsoft.com/office/drawing/2007/8/2/chart" Requires="c14">
+      <c14:style val="102"/>
+    </mc:Choice>
+    <mc:Fallback>
+      <c:style val="2"/>
+    </mc:Fallback>
+  </mc:AlternateContent>
+  <c:chart>
+    <c:title>
+      <c:tx>
+        <c:rich>
+          <a:bodyPr rot="0" spcFirstLastPara="1" vertOverflow="ellipsis" vert="horz" wrap="square" anchor="ctr" anchorCtr="1"/>
+          <a:lstStyle/>
+          <a:p>
+            <a:pPr>
+              <a:defRPr sz="1400" b="0" i="0" u="none" strike="noStrike" kern="1200" spc="0" baseline="0">
+                <a:solidFill>
+                  <a:schemeClr val="tx1">
+                    <a:lumMod val="65000"/>
+                    <a:lumOff val="35000"/>
+                  </a:schemeClr>
+                </a:solidFill>
+                <a:latin typeface="+mn-lt"/>
+                <a:ea typeface="+mn-ea"/>
+                <a:cs typeface="+mn-cs"/>
+              </a:defRPr>
+            </a:pPr>
+            <a:r>
+              <a:rPr lang="en-US"/>
+              <a:t>p(S→I)</a:t>
+            </a:r>
+          </a:p>
+        </c:rich>
+      </c:tx>
+      <c:overlay val="0"/>
+      <c:spPr>
+        <a:noFill/>
+        <a:ln>
+          <a:noFill/>
+        </a:ln>
+        <a:effectLst/>
+      </c:spPr>
+      <c:txPr>
+        <a:bodyPr rot="0" spcFirstLastPara="1" vertOverflow="ellipsis" vert="horz" wrap="square" anchor="ctr" anchorCtr="1"/>
+        <a:lstStyle/>
+        <a:p>
+          <a:pPr>
+            <a:defRPr sz="1400" b="0" i="0" u="none" strike="noStrike" kern="1200" spc="0" baseline="0">
+              <a:solidFill>
+                <a:schemeClr val="tx1">
+                  <a:lumMod val="65000"/>
+                  <a:lumOff val="35000"/>
+                </a:schemeClr>
+              </a:solidFill>
+              <a:latin typeface="+mn-lt"/>
+              <a:ea typeface="+mn-ea"/>
+              <a:cs typeface="+mn-cs"/>
+            </a:defRPr>
+          </a:pPr>
+          <a:endParaRPr lang="en-US"/>
+        </a:p>
+      </c:txPr>
+    </c:title>
+    <c:autoTitleDeleted val="0"/>
+    <c:plotArea>
+      <c:layout/>
+      <c:scatterChart>
+        <c:scatterStyle val="lineMarker"/>
+        <c:varyColors val="0"/>
+        <c:ser>
+          <c:idx val="0"/>
+          <c:order val="0"/>
+          <c:tx>
+            <c:strRef>
+              <c:f>dWater!$B$2</c:f>
+              <c:strCache>
+                <c:ptCount val="1"/>
+                <c:pt idx="0">
+                  <c:v>p(S:I)</c:v>
+                </c:pt>
+              </c:strCache>
+            </c:strRef>
+          </c:tx>
+          <c:spPr>
+            <a:ln w="19050" cap="rnd">
+              <a:solidFill>
+                <a:schemeClr val="accent1"/>
+              </a:solidFill>
+              <a:round/>
+            </a:ln>
+            <a:effectLst/>
+          </c:spPr>
+          <c:marker>
+            <c:symbol val="none"/>
+          </c:marker>
+          <c:xVal>
+            <c:numRef>
+              <c:f>dWater!$A$3:$A$53</c:f>
+              <c:numCache>
+                <c:formatCode>General</c:formatCode>
+                <c:ptCount val="51"/>
+                <c:pt idx="0">
+                  <c:v>0</c:v>
+                </c:pt>
+                <c:pt idx="1">
+                  <c:v>5</c:v>
+                </c:pt>
+                <c:pt idx="2">
+                  <c:v>10</c:v>
+                </c:pt>
+                <c:pt idx="3">
+                  <c:v>15</c:v>
+                </c:pt>
+                <c:pt idx="4">
+                  <c:v>20</c:v>
+                </c:pt>
+                <c:pt idx="5">
+                  <c:v>25</c:v>
+                </c:pt>
+                <c:pt idx="6">
+                  <c:v>30</c:v>
+                </c:pt>
+                <c:pt idx="7">
+                  <c:v>35</c:v>
+                </c:pt>
+                <c:pt idx="8">
+                  <c:v>40</c:v>
+                </c:pt>
+                <c:pt idx="9">
+                  <c:v>45</c:v>
+                </c:pt>
+                <c:pt idx="10">
+                  <c:v>50</c:v>
+                </c:pt>
+                <c:pt idx="11">
+                  <c:v>55</c:v>
+                </c:pt>
+                <c:pt idx="12">
+                  <c:v>60</c:v>
+                </c:pt>
+                <c:pt idx="13">
+                  <c:v>65</c:v>
+                </c:pt>
+                <c:pt idx="14">
+                  <c:v>70</c:v>
+                </c:pt>
+                <c:pt idx="15">
+                  <c:v>75</c:v>
+                </c:pt>
+                <c:pt idx="16">
+                  <c:v>80</c:v>
+                </c:pt>
+                <c:pt idx="17">
+                  <c:v>85</c:v>
+                </c:pt>
+                <c:pt idx="18">
+                  <c:v>90</c:v>
+                </c:pt>
+                <c:pt idx="19">
+                  <c:v>95</c:v>
+                </c:pt>
+                <c:pt idx="20">
+                  <c:v>100</c:v>
+                </c:pt>
+                <c:pt idx="21">
+                  <c:v>105</c:v>
+                </c:pt>
+                <c:pt idx="22">
+                  <c:v>110</c:v>
+                </c:pt>
+                <c:pt idx="23">
+                  <c:v>115</c:v>
+                </c:pt>
+                <c:pt idx="24">
+                  <c:v>120</c:v>
+                </c:pt>
+                <c:pt idx="25">
+                  <c:v>125</c:v>
+                </c:pt>
+                <c:pt idx="26">
+                  <c:v>130</c:v>
+                </c:pt>
+                <c:pt idx="27">
+                  <c:v>135</c:v>
+                </c:pt>
+                <c:pt idx="28">
+                  <c:v>140</c:v>
+                </c:pt>
+                <c:pt idx="29">
+                  <c:v>145</c:v>
+                </c:pt>
+                <c:pt idx="30">
+                  <c:v>150</c:v>
+                </c:pt>
+                <c:pt idx="31">
+                  <c:v>155</c:v>
+                </c:pt>
+                <c:pt idx="32">
+                  <c:v>160</c:v>
+                </c:pt>
+                <c:pt idx="33">
+                  <c:v>165</c:v>
+                </c:pt>
+                <c:pt idx="34">
+                  <c:v>170</c:v>
+                </c:pt>
+                <c:pt idx="35">
+                  <c:v>175</c:v>
+                </c:pt>
+                <c:pt idx="36">
+                  <c:v>180</c:v>
+                </c:pt>
+                <c:pt idx="37">
+                  <c:v>185</c:v>
+                </c:pt>
+                <c:pt idx="38">
+                  <c:v>190</c:v>
+                </c:pt>
+                <c:pt idx="39">
+                  <c:v>195</c:v>
+                </c:pt>
+                <c:pt idx="40">
+                  <c:v>200</c:v>
+                </c:pt>
+                <c:pt idx="41">
+                  <c:v>205</c:v>
+                </c:pt>
+                <c:pt idx="42">
+                  <c:v>210</c:v>
+                </c:pt>
+                <c:pt idx="43">
+                  <c:v>215</c:v>
+                </c:pt>
+                <c:pt idx="44">
+                  <c:v>220</c:v>
+                </c:pt>
+                <c:pt idx="45">
+                  <c:v>225</c:v>
+                </c:pt>
+                <c:pt idx="46">
+                  <c:v>230</c:v>
+                </c:pt>
+                <c:pt idx="47">
+                  <c:v>235</c:v>
+                </c:pt>
+                <c:pt idx="48">
+                  <c:v>240</c:v>
+                </c:pt>
+                <c:pt idx="49">
+                  <c:v>245</c:v>
+                </c:pt>
+                <c:pt idx="50">
+                  <c:v>250</c:v>
+                </c:pt>
+              </c:numCache>
+            </c:numRef>
+          </c:xVal>
+          <c:yVal>
+            <c:numRef>
+              <c:f>dWater!$B$3:$B$53</c:f>
+              <c:numCache>
+                <c:formatCode>General</c:formatCode>
+                <c:ptCount val="51"/>
+                <c:pt idx="0">
+                  <c:v>1</c:v>
+                </c:pt>
+                <c:pt idx="1">
+                  <c:v>0.83333333333333337</c:v>
+                </c:pt>
+                <c:pt idx="2">
+                  <c:v>0.66666666666666674</c:v>
+                </c:pt>
+                <c:pt idx="3">
+                  <c:v>0.5</c:v>
+                </c:pt>
+                <c:pt idx="4">
+                  <c:v>0.33333333333333337</c:v>
+                </c:pt>
+                <c:pt idx="5">
+                  <c:v>0.16666666666666663</c:v>
+                </c:pt>
+                <c:pt idx="6">
+                  <c:v>0</c:v>
+                </c:pt>
+                <c:pt idx="7">
+                  <c:v>0</c:v>
+                </c:pt>
+                <c:pt idx="8">
+                  <c:v>0</c:v>
+                </c:pt>
+                <c:pt idx="9">
+                  <c:v>0</c:v>
+                </c:pt>
+                <c:pt idx="10">
+                  <c:v>0</c:v>
+                </c:pt>
+                <c:pt idx="11">
+                  <c:v>0</c:v>
+                </c:pt>
+                <c:pt idx="12">
+                  <c:v>0</c:v>
+                </c:pt>
+                <c:pt idx="13">
+                  <c:v>0</c:v>
+                </c:pt>
+                <c:pt idx="14">
+                  <c:v>0</c:v>
+                </c:pt>
+                <c:pt idx="15">
+                  <c:v>0</c:v>
+                </c:pt>
+                <c:pt idx="16">
+                  <c:v>0</c:v>
+                </c:pt>
+                <c:pt idx="17">
+                  <c:v>0</c:v>
+                </c:pt>
+                <c:pt idx="18">
+                  <c:v>0</c:v>
+                </c:pt>
+                <c:pt idx="19">
+                  <c:v>0</c:v>
+                </c:pt>
+                <c:pt idx="20">
+                  <c:v>0</c:v>
+                </c:pt>
+                <c:pt idx="21">
+                  <c:v>0</c:v>
+                </c:pt>
+                <c:pt idx="22">
+                  <c:v>0</c:v>
+                </c:pt>
+                <c:pt idx="23">
+                  <c:v>0</c:v>
+                </c:pt>
+                <c:pt idx="24">
+                  <c:v>0</c:v>
+                </c:pt>
+                <c:pt idx="25">
+                  <c:v>0</c:v>
+                </c:pt>
+                <c:pt idx="26">
+                  <c:v>0</c:v>
+                </c:pt>
+                <c:pt idx="27">
+                  <c:v>0</c:v>
+                </c:pt>
+                <c:pt idx="28">
+                  <c:v>0</c:v>
+                </c:pt>
+                <c:pt idx="29">
+                  <c:v>0</c:v>
+                </c:pt>
+                <c:pt idx="30">
+                  <c:v>0</c:v>
+                </c:pt>
+                <c:pt idx="31">
+                  <c:v>0</c:v>
+                </c:pt>
+                <c:pt idx="32">
+                  <c:v>0</c:v>
+                </c:pt>
+                <c:pt idx="33">
+                  <c:v>0</c:v>
+                </c:pt>
+                <c:pt idx="34">
+                  <c:v>0</c:v>
+                </c:pt>
+                <c:pt idx="35">
+                  <c:v>0</c:v>
+                </c:pt>
+                <c:pt idx="36">
+                  <c:v>0</c:v>
+                </c:pt>
+                <c:pt idx="37">
+                  <c:v>0</c:v>
+                </c:pt>
+                <c:pt idx="38">
+                  <c:v>0</c:v>
+                </c:pt>
+                <c:pt idx="39">
+                  <c:v>0</c:v>
+                </c:pt>
+                <c:pt idx="40">
+                  <c:v>0</c:v>
+                </c:pt>
+                <c:pt idx="41">
+                  <c:v>0</c:v>
+                </c:pt>
+                <c:pt idx="42">
+                  <c:v>0</c:v>
+                </c:pt>
+                <c:pt idx="43">
+                  <c:v>0</c:v>
+                </c:pt>
+                <c:pt idx="44">
+                  <c:v>0</c:v>
+                </c:pt>
+                <c:pt idx="45">
+                  <c:v>0</c:v>
+                </c:pt>
+                <c:pt idx="46">
+                  <c:v>0</c:v>
+                </c:pt>
+                <c:pt idx="47">
+                  <c:v>0</c:v>
+                </c:pt>
+                <c:pt idx="48">
+                  <c:v>0</c:v>
+                </c:pt>
+                <c:pt idx="49">
+                  <c:v>0</c:v>
+                </c:pt>
+                <c:pt idx="50">
+                  <c:v>0</c:v>
+                </c:pt>
+              </c:numCache>
+            </c:numRef>
+          </c:yVal>
+          <c:smooth val="0"/>
+        </c:ser>
+        <c:dLbls>
+          <c:showLegendKey val="0"/>
+          <c:showVal val="0"/>
+          <c:showCatName val="0"/>
+          <c:showSerName val="0"/>
+          <c:showPercent val="0"/>
+          <c:showBubbleSize val="0"/>
+        </c:dLbls>
+        <c:axId val="571863888"/>
+        <c:axId val="571864280"/>
+      </c:scatterChart>
+      <c:valAx>
+        <c:axId val="571863888"/>
+        <c:scaling>
+          <c:orientation val="minMax"/>
+          <c:max val="250"/>
+        </c:scaling>
+        <c:delete val="0"/>
+        <c:axPos val="b"/>
+        <c:majorGridlines>
+          <c:spPr>
+            <a:ln w="9525" cap="flat" cmpd="sng" algn="ctr">
+              <a:solidFill>
+                <a:schemeClr val="tx1">
+                  <a:lumMod val="15000"/>
+                  <a:lumOff val="85000"/>
+                </a:schemeClr>
+              </a:solidFill>
+              <a:round/>
+            </a:ln>
+            <a:effectLst/>
+          </c:spPr>
+        </c:majorGridlines>
+        <c:title>
+          <c:tx>
+            <c:rich>
+              <a:bodyPr rot="0" spcFirstLastPara="1" vertOverflow="ellipsis" vert="horz" wrap="square" anchor="ctr" anchorCtr="1"/>
+              <a:lstStyle/>
+              <a:p>
+                <a:pPr>
+                  <a:defRPr sz="1000" b="0" i="0" u="none" strike="noStrike" kern="1200" baseline="0">
+                    <a:solidFill>
+                      <a:schemeClr val="tx1">
+                        <a:lumMod val="65000"/>
+                        <a:lumOff val="35000"/>
+                      </a:schemeClr>
+                    </a:solidFill>
+                    <a:latin typeface="+mn-lt"/>
+                    <a:ea typeface="+mn-ea"/>
+                    <a:cs typeface="+mn-cs"/>
+                  </a:defRPr>
+                </a:pPr>
+                <a:r>
+                  <a:rPr lang="en-US"/>
+                  <a:t>pressure head (mm)</a:t>
+                </a:r>
+              </a:p>
+            </c:rich>
+          </c:tx>
+          <c:overlay val="0"/>
+          <c:spPr>
+            <a:noFill/>
+            <a:ln>
+              <a:noFill/>
+            </a:ln>
+            <a:effectLst/>
+          </c:spPr>
+          <c:txPr>
+            <a:bodyPr rot="0" spcFirstLastPara="1" vertOverflow="ellipsis" vert="horz" wrap="square" anchor="ctr" anchorCtr="1"/>
+            <a:lstStyle/>
+            <a:p>
+              <a:pPr>
+                <a:defRPr sz="1000" b="0" i="0" u="none" strike="noStrike" kern="1200" baseline="0">
+                  <a:solidFill>
+                    <a:schemeClr val="tx1">
+                      <a:lumMod val="65000"/>
+                      <a:lumOff val="35000"/>
+                    </a:schemeClr>
+                  </a:solidFill>
+                  <a:latin typeface="+mn-lt"/>
+                  <a:ea typeface="+mn-ea"/>
+                  <a:cs typeface="+mn-cs"/>
+                </a:defRPr>
+              </a:pPr>
+              <a:endParaRPr lang="en-US"/>
+            </a:p>
+          </c:txPr>
+        </c:title>
+        <c:numFmt formatCode="General" sourceLinked="1"/>
+        <c:majorTickMark val="none"/>
+        <c:minorTickMark val="none"/>
+        <c:tickLblPos val="nextTo"/>
+        <c:spPr>
+          <a:noFill/>
+          <a:ln w="9525" cap="flat" cmpd="sng" algn="ctr">
+            <a:solidFill>
+              <a:schemeClr val="tx1">
+                <a:lumMod val="25000"/>
+                <a:lumOff val="75000"/>
+              </a:schemeClr>
+            </a:solidFill>
+            <a:round/>
+          </a:ln>
+          <a:effectLst/>
+        </c:spPr>
+        <c:txPr>
+          <a:bodyPr rot="-60000000" spcFirstLastPara="1" vertOverflow="ellipsis" vert="horz" wrap="square" anchor="ctr" anchorCtr="1"/>
+          <a:lstStyle/>
+          <a:p>
+            <a:pPr>
+              <a:defRPr sz="900" b="0" i="0" u="none" strike="noStrike" kern="1200" baseline="0">
+                <a:solidFill>
+                  <a:schemeClr val="tx1">
+                    <a:lumMod val="65000"/>
+                    <a:lumOff val="35000"/>
+                  </a:schemeClr>
+                </a:solidFill>
+                <a:latin typeface="+mn-lt"/>
+                <a:ea typeface="+mn-ea"/>
+                <a:cs typeface="+mn-cs"/>
+              </a:defRPr>
+            </a:pPr>
+            <a:endParaRPr lang="en-US"/>
+          </a:p>
+        </c:txPr>
+        <c:crossAx val="571864280"/>
+        <c:crosses val="autoZero"/>
+        <c:crossBetween val="midCat"/>
+      </c:valAx>
+      <c:valAx>
+        <c:axId val="571864280"/>
+        <c:scaling>
+          <c:orientation val="minMax"/>
+          <c:max val="1"/>
+        </c:scaling>
+        <c:delete val="0"/>
+        <c:axPos val="l"/>
+        <c:majorGridlines>
+          <c:spPr>
+            <a:ln w="9525" cap="flat" cmpd="sng" algn="ctr">
+              <a:solidFill>
+                <a:schemeClr val="tx1">
+                  <a:lumMod val="15000"/>
+                  <a:lumOff val="85000"/>
+                </a:schemeClr>
+              </a:solidFill>
+              <a:round/>
+            </a:ln>
+            <a:effectLst/>
+          </c:spPr>
+        </c:majorGridlines>
+        <c:title>
+          <c:tx>
+            <c:rich>
+              <a:bodyPr rot="-5400000" spcFirstLastPara="1" vertOverflow="ellipsis" vert="horz" wrap="square" anchor="ctr" anchorCtr="1"/>
+              <a:lstStyle/>
+              <a:p>
+                <a:pPr>
+                  <a:defRPr sz="1000" b="0" i="0" u="none" strike="noStrike" kern="1200" baseline="0">
+                    <a:solidFill>
+                      <a:schemeClr val="tx1">
+                        <a:lumMod val="65000"/>
+                        <a:lumOff val="35000"/>
+                      </a:schemeClr>
+                    </a:solidFill>
+                    <a:latin typeface="+mn-lt"/>
+                    <a:ea typeface="+mn-ea"/>
+                    <a:cs typeface="+mn-cs"/>
+                  </a:defRPr>
+                </a:pPr>
+                <a:r>
+                  <a:rPr lang="en-US"/>
+                  <a:t>dWater</a:t>
+                </a:r>
+              </a:p>
+            </c:rich>
+          </c:tx>
+          <c:overlay val="0"/>
+          <c:spPr>
+            <a:noFill/>
+            <a:ln>
+              <a:noFill/>
+            </a:ln>
+            <a:effectLst/>
+          </c:spPr>
+          <c:txPr>
+            <a:bodyPr rot="-5400000" spcFirstLastPara="1" vertOverflow="ellipsis" vert="horz" wrap="square" anchor="ctr" anchorCtr="1"/>
+            <a:lstStyle/>
+            <a:p>
+              <a:pPr>
+                <a:defRPr sz="1000" b="0" i="0" u="none" strike="noStrike" kern="1200" baseline="0">
+                  <a:solidFill>
+                    <a:schemeClr val="tx1">
+                      <a:lumMod val="65000"/>
+                      <a:lumOff val="35000"/>
+                    </a:schemeClr>
+                  </a:solidFill>
+                  <a:latin typeface="+mn-lt"/>
+                  <a:ea typeface="+mn-ea"/>
+                  <a:cs typeface="+mn-cs"/>
+                </a:defRPr>
+              </a:pPr>
+              <a:endParaRPr lang="en-US"/>
+            </a:p>
+          </c:txPr>
+        </c:title>
+        <c:numFmt formatCode="General" sourceLinked="1"/>
+        <c:majorTickMark val="none"/>
+        <c:minorTickMark val="none"/>
+        <c:tickLblPos val="nextTo"/>
+        <c:spPr>
+          <a:noFill/>
+          <a:ln w="9525" cap="flat" cmpd="sng" algn="ctr">
+            <a:solidFill>
+              <a:schemeClr val="tx1">
+                <a:lumMod val="25000"/>
+                <a:lumOff val="75000"/>
+              </a:schemeClr>
+            </a:solidFill>
+            <a:round/>
+          </a:ln>
+          <a:effectLst/>
+        </c:spPr>
+        <c:txPr>
+          <a:bodyPr rot="-60000000" spcFirstLastPara="1" vertOverflow="ellipsis" vert="horz" wrap="square" anchor="ctr" anchorCtr="1"/>
+          <a:lstStyle/>
+          <a:p>
+            <a:pPr>
+              <a:defRPr sz="900" b="0" i="0" u="none" strike="noStrike" kern="1200" baseline="0">
+                <a:solidFill>
+                  <a:schemeClr val="tx1">
+                    <a:lumMod val="65000"/>
+                    <a:lumOff val="35000"/>
+                  </a:schemeClr>
+                </a:solidFill>
+                <a:latin typeface="+mn-lt"/>
+                <a:ea typeface="+mn-ea"/>
+                <a:cs typeface="+mn-cs"/>
+              </a:defRPr>
+            </a:pPr>
+            <a:endParaRPr lang="en-US"/>
+          </a:p>
+        </c:txPr>
+        <c:crossAx val="571863888"/>
+        <c:crosses val="autoZero"/>
+        <c:crossBetween val="midCat"/>
+      </c:valAx>
+      <c:spPr>
+        <a:noFill/>
+        <a:ln>
+          <a:noFill/>
+        </a:ln>
+        <a:effectLst/>
+      </c:spPr>
+    </c:plotArea>
+    <c:plotVisOnly val="1"/>
+    <c:dispBlanksAs val="gap"/>
+    <c:showDLblsOverMax val="0"/>
+  </c:chart>
+  <c:spPr>
+    <a:solidFill>
+      <a:schemeClr val="bg1"/>
+    </a:solidFill>
+    <a:ln w="9525" cap="flat" cmpd="sng" algn="ctr">
+      <a:solidFill>
+        <a:schemeClr val="tx1">
+          <a:lumMod val="15000"/>
+          <a:lumOff val="85000"/>
+        </a:schemeClr>
+      </a:solidFill>
+      <a:round/>
+    </a:ln>
+    <a:effectLst/>
+  </c:spPr>
+  <c:txPr>
+    <a:bodyPr/>
+    <a:lstStyle/>
+    <a:p>
+      <a:pPr>
+        <a:defRPr/>
+      </a:pPr>
+      <a:endParaRPr lang="en-US"/>
+    </a:p>
+  </c:txPr>
+  <c:externalData r:id="rId3">
+    <c:autoUpdate val="0"/>
+  </c:externalData>
+  <c:userShapes r:id="rId4"/>
+</c:chartSpace>
+</file>
+
+<file path=word/charts/chart3.xml><?xml version="1.0" encoding="utf-8"?>
+<c:chartSpace xmlns:c="http://schemas.openxmlformats.org/drawingml/2006/chart" xmlns:a="http://schemas.openxmlformats.org/drawingml/2006/main" xmlns:r="http://schemas.openxmlformats.org/officeDocument/2006/relationships">
   <c:date1904 val="0"/>
   <c:lang val="en-US"/>
   <c:roundedCorners val="0"/>
@@ -4634,7 +5390,7 @@
             </c:numRef>
           </c:yVal>
           <c:smooth val="0"/>
-          <c:extLst>
+          <c:extLst xmlns:c16r2="http://schemas.microsoft.com/office/drawing/2015/06/chart">
             <c:ext xmlns:c16="http://schemas.microsoft.com/office/drawing/2014/chart" uri="{C3380CC4-5D6E-409C-BE32-E72D297353CC}">
               <c16:uniqueId val="{00000000-D67B-5E43-8962-D411DA56E988}"/>
             </c:ext>
@@ -4648,11 +5404,1382 @@
           <c:showPercent val="0"/>
           <c:showBubbleSize val="0"/>
         </c:dLbls>
-        <c:axId val="256019696"/>
-        <c:axId val="256022832"/>
+        <c:axId val="571866632"/>
+        <c:axId val="570579112"/>
       </c:scatterChart>
       <c:valAx>
-        <c:axId val="256019696"/>
+        <c:axId val="571866632"/>
+        <c:scaling>
+          <c:orientation val="minMax"/>
+          <c:max val="250"/>
+        </c:scaling>
+        <c:delete val="0"/>
+        <c:axPos val="b"/>
+        <c:majorGridlines>
+          <c:spPr>
+            <a:ln w="9525" cap="flat" cmpd="sng" algn="ctr">
+              <a:solidFill>
+                <a:schemeClr val="tx1">
+                  <a:lumMod val="15000"/>
+                  <a:lumOff val="85000"/>
+                </a:schemeClr>
+              </a:solidFill>
+              <a:round/>
+            </a:ln>
+            <a:effectLst/>
+          </c:spPr>
+        </c:majorGridlines>
+        <c:title>
+          <c:tx>
+            <c:rich>
+              <a:bodyPr rot="0" spcFirstLastPara="1" vertOverflow="ellipsis" vert="horz" wrap="square" anchor="ctr" anchorCtr="1"/>
+              <a:lstStyle/>
+              <a:p>
+                <a:pPr>
+                  <a:defRPr sz="1000" b="0" i="0" u="none" strike="noStrike" kern="1200" baseline="0">
+                    <a:solidFill>
+                      <a:schemeClr val="tx1">
+                        <a:lumMod val="65000"/>
+                        <a:lumOff val="35000"/>
+                      </a:schemeClr>
+                    </a:solidFill>
+                    <a:latin typeface="+mn-lt"/>
+                    <a:ea typeface="+mn-ea"/>
+                    <a:cs typeface="+mn-cs"/>
+                  </a:defRPr>
+                </a:pPr>
+                <a:r>
+                  <a:rPr lang="en-US"/>
+                  <a:t>pressure head (mm)</a:t>
+                </a:r>
+              </a:p>
+            </c:rich>
+          </c:tx>
+          <c:overlay val="0"/>
+          <c:spPr>
+            <a:noFill/>
+            <a:ln>
+              <a:noFill/>
+            </a:ln>
+            <a:effectLst/>
+          </c:spPr>
+          <c:txPr>
+            <a:bodyPr rot="0" spcFirstLastPara="1" vertOverflow="ellipsis" vert="horz" wrap="square" anchor="ctr" anchorCtr="1"/>
+            <a:lstStyle/>
+            <a:p>
+              <a:pPr>
+                <a:defRPr sz="1000" b="0" i="0" u="none" strike="noStrike" kern="1200" baseline="0">
+                  <a:solidFill>
+                    <a:schemeClr val="tx1">
+                      <a:lumMod val="65000"/>
+                      <a:lumOff val="35000"/>
+                    </a:schemeClr>
+                  </a:solidFill>
+                  <a:latin typeface="+mn-lt"/>
+                  <a:ea typeface="+mn-ea"/>
+                  <a:cs typeface="+mn-cs"/>
+                </a:defRPr>
+              </a:pPr>
+              <a:endParaRPr lang="en-US"/>
+            </a:p>
+          </c:txPr>
+        </c:title>
+        <c:numFmt formatCode="General" sourceLinked="1"/>
+        <c:majorTickMark val="none"/>
+        <c:minorTickMark val="none"/>
+        <c:tickLblPos val="nextTo"/>
+        <c:spPr>
+          <a:noFill/>
+          <a:ln w="9525" cap="flat" cmpd="sng" algn="ctr">
+            <a:solidFill>
+              <a:schemeClr val="tx1">
+                <a:lumMod val="25000"/>
+                <a:lumOff val="75000"/>
+              </a:schemeClr>
+            </a:solidFill>
+            <a:round/>
+          </a:ln>
+          <a:effectLst/>
+        </c:spPr>
+        <c:txPr>
+          <a:bodyPr rot="-60000000" spcFirstLastPara="1" vertOverflow="ellipsis" vert="horz" wrap="square" anchor="ctr" anchorCtr="1"/>
+          <a:lstStyle/>
+          <a:p>
+            <a:pPr>
+              <a:defRPr sz="900" b="0" i="0" u="none" strike="noStrike" kern="1200" baseline="0">
+                <a:solidFill>
+                  <a:schemeClr val="tx1">
+                    <a:lumMod val="65000"/>
+                    <a:lumOff val="35000"/>
+                  </a:schemeClr>
+                </a:solidFill>
+                <a:latin typeface="+mn-lt"/>
+                <a:ea typeface="+mn-ea"/>
+                <a:cs typeface="+mn-cs"/>
+              </a:defRPr>
+            </a:pPr>
+            <a:endParaRPr lang="en-US"/>
+          </a:p>
+        </c:txPr>
+        <c:crossAx val="570579112"/>
+        <c:crosses val="autoZero"/>
+        <c:crossBetween val="midCat"/>
+      </c:valAx>
+      <c:valAx>
+        <c:axId val="570579112"/>
+        <c:scaling>
+          <c:orientation val="minMax"/>
+          <c:max val="1"/>
+        </c:scaling>
+        <c:delete val="0"/>
+        <c:axPos val="l"/>
+        <c:majorGridlines>
+          <c:spPr>
+            <a:ln w="9525" cap="flat" cmpd="sng" algn="ctr">
+              <a:solidFill>
+                <a:schemeClr val="tx1">
+                  <a:lumMod val="15000"/>
+                  <a:lumOff val="85000"/>
+                </a:schemeClr>
+              </a:solidFill>
+              <a:round/>
+            </a:ln>
+            <a:effectLst/>
+          </c:spPr>
+        </c:majorGridlines>
+        <c:title>
+          <c:tx>
+            <c:rich>
+              <a:bodyPr rot="-5400000" spcFirstLastPara="1" vertOverflow="ellipsis" vert="horz" wrap="square" anchor="ctr" anchorCtr="1"/>
+              <a:lstStyle/>
+              <a:p>
+                <a:pPr>
+                  <a:defRPr sz="1000" b="0" i="0" u="none" strike="noStrike" kern="1200" baseline="0">
+                    <a:solidFill>
+                      <a:schemeClr val="tx1">
+                        <a:lumMod val="65000"/>
+                        <a:lumOff val="35000"/>
+                      </a:schemeClr>
+                    </a:solidFill>
+                    <a:latin typeface="+mn-lt"/>
+                    <a:ea typeface="+mn-ea"/>
+                    <a:cs typeface="+mn-cs"/>
+                  </a:defRPr>
+                </a:pPr>
+                <a:r>
+                  <a:rPr lang="en-US"/>
+                  <a:t>dWater</a:t>
+                </a:r>
+              </a:p>
+            </c:rich>
+          </c:tx>
+          <c:overlay val="0"/>
+          <c:spPr>
+            <a:noFill/>
+            <a:ln>
+              <a:noFill/>
+            </a:ln>
+            <a:effectLst/>
+          </c:spPr>
+          <c:txPr>
+            <a:bodyPr rot="-5400000" spcFirstLastPara="1" vertOverflow="ellipsis" vert="horz" wrap="square" anchor="ctr" anchorCtr="1"/>
+            <a:lstStyle/>
+            <a:p>
+              <a:pPr>
+                <a:defRPr sz="1000" b="0" i="0" u="none" strike="noStrike" kern="1200" baseline="0">
+                  <a:solidFill>
+                    <a:schemeClr val="tx1">
+                      <a:lumMod val="65000"/>
+                      <a:lumOff val="35000"/>
+                    </a:schemeClr>
+                  </a:solidFill>
+                  <a:latin typeface="+mn-lt"/>
+                  <a:ea typeface="+mn-ea"/>
+                  <a:cs typeface="+mn-cs"/>
+                </a:defRPr>
+              </a:pPr>
+              <a:endParaRPr lang="en-US"/>
+            </a:p>
+          </c:txPr>
+        </c:title>
+        <c:numFmt formatCode="General" sourceLinked="1"/>
+        <c:majorTickMark val="none"/>
+        <c:minorTickMark val="none"/>
+        <c:tickLblPos val="nextTo"/>
+        <c:spPr>
+          <a:noFill/>
+          <a:ln w="9525" cap="flat" cmpd="sng" algn="ctr">
+            <a:solidFill>
+              <a:schemeClr val="tx1">
+                <a:lumMod val="25000"/>
+                <a:lumOff val="75000"/>
+              </a:schemeClr>
+            </a:solidFill>
+            <a:round/>
+          </a:ln>
+          <a:effectLst/>
+        </c:spPr>
+        <c:txPr>
+          <a:bodyPr rot="-60000000" spcFirstLastPara="1" vertOverflow="ellipsis" vert="horz" wrap="square" anchor="ctr" anchorCtr="1"/>
+          <a:lstStyle/>
+          <a:p>
+            <a:pPr>
+              <a:defRPr sz="900" b="0" i="0" u="none" strike="noStrike" kern="1200" baseline="0">
+                <a:solidFill>
+                  <a:schemeClr val="tx1">
+                    <a:lumMod val="65000"/>
+                    <a:lumOff val="35000"/>
+                  </a:schemeClr>
+                </a:solidFill>
+                <a:latin typeface="+mn-lt"/>
+                <a:ea typeface="+mn-ea"/>
+                <a:cs typeface="+mn-cs"/>
+              </a:defRPr>
+            </a:pPr>
+            <a:endParaRPr lang="en-US"/>
+          </a:p>
+        </c:txPr>
+        <c:crossAx val="571866632"/>
+        <c:crosses val="autoZero"/>
+        <c:crossBetween val="midCat"/>
+      </c:valAx>
+      <c:spPr>
+        <a:noFill/>
+        <a:ln>
+          <a:noFill/>
+        </a:ln>
+        <a:effectLst/>
+      </c:spPr>
+    </c:plotArea>
+    <c:plotVisOnly val="1"/>
+    <c:dispBlanksAs val="gap"/>
+    <c:showDLblsOverMax val="0"/>
+  </c:chart>
+  <c:spPr>
+    <a:solidFill>
+      <a:schemeClr val="bg1"/>
+    </a:solidFill>
+    <a:ln w="9525" cap="flat" cmpd="sng" algn="ctr">
+      <a:solidFill>
+        <a:schemeClr val="tx1">
+          <a:lumMod val="15000"/>
+          <a:lumOff val="85000"/>
+        </a:schemeClr>
+      </a:solidFill>
+      <a:round/>
+    </a:ln>
+    <a:effectLst/>
+  </c:spPr>
+  <c:txPr>
+    <a:bodyPr/>
+    <a:lstStyle/>
+    <a:p>
+      <a:pPr>
+        <a:defRPr/>
+      </a:pPr>
+      <a:endParaRPr lang="en-US"/>
+    </a:p>
+  </c:txPr>
+  <c:externalData r:id="rId3">
+    <c:autoUpdate val="0"/>
+  </c:externalData>
+</c:chartSpace>
+</file>
+
+<file path=word/charts/chart4.xml><?xml version="1.0" encoding="utf-8"?>
+<c:chartSpace xmlns:c="http://schemas.openxmlformats.org/drawingml/2006/chart" xmlns:a="http://schemas.openxmlformats.org/drawingml/2006/main" xmlns:r="http://schemas.openxmlformats.org/officeDocument/2006/relationships">
+  <c:date1904 val="0"/>
+  <c:lang val="en-US"/>
+  <c:roundedCorners val="0"/>
+  <mc:AlternateContent xmlns:mc="http://schemas.openxmlformats.org/markup-compatibility/2006">
+    <mc:Choice xmlns:c14="http://schemas.microsoft.com/office/drawing/2007/8/2/chart" Requires="c14">
+      <c14:style val="102"/>
+    </mc:Choice>
+    <mc:Fallback>
+      <c:style val="2"/>
+    </mc:Fallback>
+  </mc:AlternateContent>
+  <c:chart>
+    <c:title>
+      <c:tx>
+        <c:rich>
+          <a:bodyPr rot="0" spcFirstLastPara="1" vertOverflow="ellipsis" vert="horz" wrap="square" anchor="ctr" anchorCtr="1"/>
+          <a:lstStyle/>
+          <a:p>
+            <a:pPr>
+              <a:defRPr sz="1400" b="0" i="0" u="none" strike="noStrike" kern="1200" spc="0" baseline="0">
+                <a:solidFill>
+                  <a:schemeClr val="tx1">
+                    <a:lumMod val="65000"/>
+                    <a:lumOff val="35000"/>
+                  </a:schemeClr>
+                </a:solidFill>
+                <a:latin typeface="+mn-lt"/>
+                <a:ea typeface="+mn-ea"/>
+                <a:cs typeface="+mn-cs"/>
+              </a:defRPr>
+            </a:pPr>
+            <a:r>
+              <a:rPr lang="en-US"/>
+              <a:t>Infected to Diseased</a:t>
+            </a:r>
+          </a:p>
+        </c:rich>
+      </c:tx>
+      <c:overlay val="0"/>
+      <c:spPr>
+        <a:noFill/>
+        <a:ln>
+          <a:noFill/>
+        </a:ln>
+        <a:effectLst/>
+      </c:spPr>
+      <c:txPr>
+        <a:bodyPr rot="0" spcFirstLastPara="1" vertOverflow="ellipsis" vert="horz" wrap="square" anchor="ctr" anchorCtr="1"/>
+        <a:lstStyle/>
+        <a:p>
+          <a:pPr>
+            <a:defRPr sz="1400" b="0" i="0" u="none" strike="noStrike" kern="1200" spc="0" baseline="0">
+              <a:solidFill>
+                <a:schemeClr val="tx1">
+                  <a:lumMod val="65000"/>
+                  <a:lumOff val="35000"/>
+                </a:schemeClr>
+              </a:solidFill>
+              <a:latin typeface="+mn-lt"/>
+              <a:ea typeface="+mn-ea"/>
+              <a:cs typeface="+mn-cs"/>
+            </a:defRPr>
+          </a:pPr>
+          <a:endParaRPr lang="en-US"/>
+        </a:p>
+      </c:txPr>
+    </c:title>
+    <c:autoTitleDeleted val="0"/>
+    <c:plotArea>
+      <c:layout/>
+      <c:scatterChart>
+        <c:scatterStyle val="lineMarker"/>
+        <c:varyColors val="0"/>
+        <c:ser>
+          <c:idx val="0"/>
+          <c:order val="0"/>
+          <c:tx>
+            <c:strRef>
+              <c:f>dWater!$C$2</c:f>
+              <c:strCache>
+                <c:ptCount val="1"/>
+                <c:pt idx="0">
+                  <c:v>p(I:D)</c:v>
+                </c:pt>
+              </c:strCache>
+            </c:strRef>
+          </c:tx>
+          <c:spPr>
+            <a:ln w="19050" cap="rnd">
+              <a:solidFill>
+                <a:schemeClr val="accent2"/>
+              </a:solidFill>
+              <a:round/>
+            </a:ln>
+            <a:effectLst/>
+          </c:spPr>
+          <c:marker>
+            <c:symbol val="none"/>
+          </c:marker>
+          <c:xVal>
+            <c:numRef>
+              <c:f>dWater!$A$3:$A$53</c:f>
+              <c:numCache>
+                <c:formatCode>General</c:formatCode>
+                <c:ptCount val="51"/>
+                <c:pt idx="0">
+                  <c:v>0</c:v>
+                </c:pt>
+                <c:pt idx="1">
+                  <c:v>5</c:v>
+                </c:pt>
+                <c:pt idx="2">
+                  <c:v>10</c:v>
+                </c:pt>
+                <c:pt idx="3">
+                  <c:v>15</c:v>
+                </c:pt>
+                <c:pt idx="4">
+                  <c:v>20</c:v>
+                </c:pt>
+                <c:pt idx="5">
+                  <c:v>25</c:v>
+                </c:pt>
+                <c:pt idx="6">
+                  <c:v>30</c:v>
+                </c:pt>
+                <c:pt idx="7">
+                  <c:v>35</c:v>
+                </c:pt>
+                <c:pt idx="8">
+                  <c:v>40</c:v>
+                </c:pt>
+                <c:pt idx="9">
+                  <c:v>45</c:v>
+                </c:pt>
+                <c:pt idx="10">
+                  <c:v>50</c:v>
+                </c:pt>
+                <c:pt idx="11">
+                  <c:v>55</c:v>
+                </c:pt>
+                <c:pt idx="12">
+                  <c:v>60</c:v>
+                </c:pt>
+                <c:pt idx="13">
+                  <c:v>65</c:v>
+                </c:pt>
+                <c:pt idx="14">
+                  <c:v>70</c:v>
+                </c:pt>
+                <c:pt idx="15">
+                  <c:v>75</c:v>
+                </c:pt>
+                <c:pt idx="16">
+                  <c:v>80</c:v>
+                </c:pt>
+                <c:pt idx="17">
+                  <c:v>85</c:v>
+                </c:pt>
+                <c:pt idx="18">
+                  <c:v>90</c:v>
+                </c:pt>
+                <c:pt idx="19">
+                  <c:v>95</c:v>
+                </c:pt>
+                <c:pt idx="20">
+                  <c:v>100</c:v>
+                </c:pt>
+                <c:pt idx="21">
+                  <c:v>105</c:v>
+                </c:pt>
+                <c:pt idx="22">
+                  <c:v>110</c:v>
+                </c:pt>
+                <c:pt idx="23">
+                  <c:v>115</c:v>
+                </c:pt>
+                <c:pt idx="24">
+                  <c:v>120</c:v>
+                </c:pt>
+                <c:pt idx="25">
+                  <c:v>125</c:v>
+                </c:pt>
+                <c:pt idx="26">
+                  <c:v>130</c:v>
+                </c:pt>
+                <c:pt idx="27">
+                  <c:v>135</c:v>
+                </c:pt>
+                <c:pt idx="28">
+                  <c:v>140</c:v>
+                </c:pt>
+                <c:pt idx="29">
+                  <c:v>145</c:v>
+                </c:pt>
+                <c:pt idx="30">
+                  <c:v>150</c:v>
+                </c:pt>
+                <c:pt idx="31">
+                  <c:v>155</c:v>
+                </c:pt>
+                <c:pt idx="32">
+                  <c:v>160</c:v>
+                </c:pt>
+                <c:pt idx="33">
+                  <c:v>165</c:v>
+                </c:pt>
+                <c:pt idx="34">
+                  <c:v>170</c:v>
+                </c:pt>
+                <c:pt idx="35">
+                  <c:v>175</c:v>
+                </c:pt>
+                <c:pt idx="36">
+                  <c:v>180</c:v>
+                </c:pt>
+                <c:pt idx="37">
+                  <c:v>185</c:v>
+                </c:pt>
+                <c:pt idx="38">
+                  <c:v>190</c:v>
+                </c:pt>
+                <c:pt idx="39">
+                  <c:v>195</c:v>
+                </c:pt>
+                <c:pt idx="40">
+                  <c:v>200</c:v>
+                </c:pt>
+                <c:pt idx="41">
+                  <c:v>205</c:v>
+                </c:pt>
+                <c:pt idx="42">
+                  <c:v>210</c:v>
+                </c:pt>
+                <c:pt idx="43">
+                  <c:v>215</c:v>
+                </c:pt>
+                <c:pt idx="44">
+                  <c:v>220</c:v>
+                </c:pt>
+                <c:pt idx="45">
+                  <c:v>225</c:v>
+                </c:pt>
+                <c:pt idx="46">
+                  <c:v>230</c:v>
+                </c:pt>
+                <c:pt idx="47">
+                  <c:v>235</c:v>
+                </c:pt>
+                <c:pt idx="48">
+                  <c:v>240</c:v>
+                </c:pt>
+                <c:pt idx="49">
+                  <c:v>245</c:v>
+                </c:pt>
+                <c:pt idx="50">
+                  <c:v>250</c:v>
+                </c:pt>
+              </c:numCache>
+            </c:numRef>
+          </c:xVal>
+          <c:yVal>
+            <c:numRef>
+              <c:f>dWater!$C$3:$C$53</c:f>
+              <c:numCache>
+                <c:formatCode>General</c:formatCode>
+                <c:ptCount val="51"/>
+                <c:pt idx="0">
+                  <c:v>1</c:v>
+                </c:pt>
+                <c:pt idx="1">
+                  <c:v>0.85</c:v>
+                </c:pt>
+                <c:pt idx="2">
+                  <c:v>0.7</c:v>
+                </c:pt>
+                <c:pt idx="3">
+                  <c:v>0.55000000000000004</c:v>
+                </c:pt>
+                <c:pt idx="4">
+                  <c:v>0.39999999999999991</c:v>
+                </c:pt>
+                <c:pt idx="5">
+                  <c:v>0.24999999999999989</c:v>
+                </c:pt>
+                <c:pt idx="6">
+                  <c:v>0.1</c:v>
+                </c:pt>
+                <c:pt idx="7">
+                  <c:v>0.1</c:v>
+                </c:pt>
+                <c:pt idx="8">
+                  <c:v>0.1</c:v>
+                </c:pt>
+                <c:pt idx="9">
+                  <c:v>0.1</c:v>
+                </c:pt>
+                <c:pt idx="10">
+                  <c:v>0.1</c:v>
+                </c:pt>
+                <c:pt idx="11">
+                  <c:v>0.1</c:v>
+                </c:pt>
+                <c:pt idx="12">
+                  <c:v>0.1</c:v>
+                </c:pt>
+                <c:pt idx="13">
+                  <c:v>0.1</c:v>
+                </c:pt>
+                <c:pt idx="14">
+                  <c:v>0.1</c:v>
+                </c:pt>
+                <c:pt idx="15">
+                  <c:v>0.1</c:v>
+                </c:pt>
+                <c:pt idx="16">
+                  <c:v>0.1</c:v>
+                </c:pt>
+                <c:pt idx="17">
+                  <c:v>0.1</c:v>
+                </c:pt>
+                <c:pt idx="18">
+                  <c:v>0.1</c:v>
+                </c:pt>
+                <c:pt idx="19">
+                  <c:v>0.1</c:v>
+                </c:pt>
+                <c:pt idx="20">
+                  <c:v>0.1</c:v>
+                </c:pt>
+                <c:pt idx="21">
+                  <c:v>0.1</c:v>
+                </c:pt>
+                <c:pt idx="22">
+                  <c:v>0.1</c:v>
+                </c:pt>
+                <c:pt idx="23">
+                  <c:v>0.1</c:v>
+                </c:pt>
+                <c:pt idx="24">
+                  <c:v>0.1</c:v>
+                </c:pt>
+                <c:pt idx="25">
+                  <c:v>0.1</c:v>
+                </c:pt>
+                <c:pt idx="26">
+                  <c:v>0.1</c:v>
+                </c:pt>
+                <c:pt idx="27">
+                  <c:v>0.1</c:v>
+                </c:pt>
+                <c:pt idx="28">
+                  <c:v>0.1</c:v>
+                </c:pt>
+                <c:pt idx="29">
+                  <c:v>0.1</c:v>
+                </c:pt>
+                <c:pt idx="30">
+                  <c:v>0.1</c:v>
+                </c:pt>
+                <c:pt idx="31">
+                  <c:v>0.14500000000000024</c:v>
+                </c:pt>
+                <c:pt idx="32">
+                  <c:v>0.19000000000000017</c:v>
+                </c:pt>
+                <c:pt idx="33">
+                  <c:v>0.2350000000000001</c:v>
+                </c:pt>
+                <c:pt idx="34">
+                  <c:v>0.28000000000000025</c:v>
+                </c:pt>
+                <c:pt idx="35">
+                  <c:v>0.32500000000000018</c:v>
+                </c:pt>
+                <c:pt idx="36">
+                  <c:v>0.37000000000000011</c:v>
+                </c:pt>
+                <c:pt idx="37">
+                  <c:v>0.41500000000000026</c:v>
+                </c:pt>
+                <c:pt idx="38">
+                  <c:v>0.46000000000000019</c:v>
+                </c:pt>
+                <c:pt idx="39">
+                  <c:v>0.50500000000000012</c:v>
+                </c:pt>
+                <c:pt idx="40">
+                  <c:v>0.55000000000000027</c:v>
+                </c:pt>
+                <c:pt idx="41">
+                  <c:v>0.5950000000000002</c:v>
+                </c:pt>
+                <c:pt idx="42">
+                  <c:v>0.64000000000000012</c:v>
+                </c:pt>
+                <c:pt idx="43">
+                  <c:v>0.68500000000000028</c:v>
+                </c:pt>
+                <c:pt idx="44">
+                  <c:v>0.7300000000000002</c:v>
+                </c:pt>
+                <c:pt idx="45">
+                  <c:v>0.77500000000000036</c:v>
+                </c:pt>
+                <c:pt idx="46">
+                  <c:v>0.82000000000000028</c:v>
+                </c:pt>
+                <c:pt idx="47">
+                  <c:v>0.86500000000000021</c:v>
+                </c:pt>
+                <c:pt idx="48">
+                  <c:v>0.91000000000000014</c:v>
+                </c:pt>
+                <c:pt idx="49">
+                  <c:v>0.95500000000000007</c:v>
+                </c:pt>
+                <c:pt idx="50">
+                  <c:v>1.0000000000000004</c:v>
+                </c:pt>
+              </c:numCache>
+            </c:numRef>
+          </c:yVal>
+          <c:smooth val="0"/>
+          <c:extLst xmlns:c16r2="http://schemas.microsoft.com/office/drawing/2015/06/chart">
+            <c:ext xmlns:c16="http://schemas.microsoft.com/office/drawing/2014/chart" uri="{C3380CC4-5D6E-409C-BE32-E72D297353CC}">
+              <c16:uniqueId val="{00000000-73E3-D547-B310-53E2D25CCB02}"/>
+            </c:ext>
+          </c:extLst>
+        </c:ser>
+        <c:dLbls>
+          <c:showLegendKey val="0"/>
+          <c:showVal val="0"/>
+          <c:showCatName val="0"/>
+          <c:showSerName val="0"/>
+          <c:showPercent val="0"/>
+          <c:showBubbleSize val="0"/>
+        </c:dLbls>
+        <c:axId val="570581072"/>
+        <c:axId val="570579504"/>
+      </c:scatterChart>
+      <c:valAx>
+        <c:axId val="570581072"/>
+        <c:scaling>
+          <c:orientation val="minMax"/>
+          <c:max val="250"/>
+        </c:scaling>
+        <c:delete val="0"/>
+        <c:axPos val="b"/>
+        <c:majorGridlines>
+          <c:spPr>
+            <a:ln w="9525" cap="flat" cmpd="sng" algn="ctr">
+              <a:solidFill>
+                <a:schemeClr val="tx1">
+                  <a:lumMod val="15000"/>
+                  <a:lumOff val="85000"/>
+                </a:schemeClr>
+              </a:solidFill>
+              <a:round/>
+            </a:ln>
+            <a:effectLst/>
+          </c:spPr>
+        </c:majorGridlines>
+        <c:title>
+          <c:tx>
+            <c:rich>
+              <a:bodyPr rot="0" spcFirstLastPara="1" vertOverflow="ellipsis" vert="horz" wrap="square" anchor="ctr" anchorCtr="1"/>
+              <a:lstStyle/>
+              <a:p>
+                <a:pPr>
+                  <a:defRPr sz="1000" b="0" i="0" u="none" strike="noStrike" kern="1200" baseline="0">
+                    <a:solidFill>
+                      <a:schemeClr val="tx1">
+                        <a:lumMod val="65000"/>
+                        <a:lumOff val="35000"/>
+                      </a:schemeClr>
+                    </a:solidFill>
+                    <a:latin typeface="+mn-lt"/>
+                    <a:ea typeface="+mn-ea"/>
+                    <a:cs typeface="+mn-cs"/>
+                  </a:defRPr>
+                </a:pPr>
+                <a:r>
+                  <a:rPr lang="en-US"/>
+                  <a:t>pressure head (mm)</a:t>
+                </a:r>
+              </a:p>
+            </c:rich>
+          </c:tx>
+          <c:overlay val="0"/>
+          <c:spPr>
+            <a:noFill/>
+            <a:ln>
+              <a:noFill/>
+            </a:ln>
+            <a:effectLst/>
+          </c:spPr>
+          <c:txPr>
+            <a:bodyPr rot="0" spcFirstLastPara="1" vertOverflow="ellipsis" vert="horz" wrap="square" anchor="ctr" anchorCtr="1"/>
+            <a:lstStyle/>
+            <a:p>
+              <a:pPr>
+                <a:defRPr sz="1000" b="0" i="0" u="none" strike="noStrike" kern="1200" baseline="0">
+                  <a:solidFill>
+                    <a:schemeClr val="tx1">
+                      <a:lumMod val="65000"/>
+                      <a:lumOff val="35000"/>
+                    </a:schemeClr>
+                  </a:solidFill>
+                  <a:latin typeface="+mn-lt"/>
+                  <a:ea typeface="+mn-ea"/>
+                  <a:cs typeface="+mn-cs"/>
+                </a:defRPr>
+              </a:pPr>
+              <a:endParaRPr lang="en-US"/>
+            </a:p>
+          </c:txPr>
+        </c:title>
+        <c:numFmt formatCode="General" sourceLinked="1"/>
+        <c:majorTickMark val="none"/>
+        <c:minorTickMark val="none"/>
+        <c:tickLblPos val="nextTo"/>
+        <c:spPr>
+          <a:noFill/>
+          <a:ln w="9525" cap="flat" cmpd="sng" algn="ctr">
+            <a:solidFill>
+              <a:schemeClr val="tx1">
+                <a:lumMod val="25000"/>
+                <a:lumOff val="75000"/>
+              </a:schemeClr>
+            </a:solidFill>
+            <a:round/>
+          </a:ln>
+          <a:effectLst/>
+        </c:spPr>
+        <c:txPr>
+          <a:bodyPr rot="-60000000" spcFirstLastPara="1" vertOverflow="ellipsis" vert="horz" wrap="square" anchor="ctr" anchorCtr="1"/>
+          <a:lstStyle/>
+          <a:p>
+            <a:pPr>
+              <a:defRPr sz="900" b="0" i="0" u="none" strike="noStrike" kern="1200" baseline="0">
+                <a:solidFill>
+                  <a:schemeClr val="tx1">
+                    <a:lumMod val="65000"/>
+                    <a:lumOff val="35000"/>
+                  </a:schemeClr>
+                </a:solidFill>
+                <a:latin typeface="+mn-lt"/>
+                <a:ea typeface="+mn-ea"/>
+                <a:cs typeface="+mn-cs"/>
+              </a:defRPr>
+            </a:pPr>
+            <a:endParaRPr lang="en-US"/>
+          </a:p>
+        </c:txPr>
+        <c:crossAx val="570579504"/>
+        <c:crosses val="autoZero"/>
+        <c:crossBetween val="midCat"/>
+      </c:valAx>
+      <c:valAx>
+        <c:axId val="570579504"/>
+        <c:scaling>
+          <c:orientation val="minMax"/>
+          <c:max val="1"/>
+        </c:scaling>
+        <c:delete val="0"/>
+        <c:axPos val="l"/>
+        <c:majorGridlines>
+          <c:spPr>
+            <a:ln w="9525" cap="flat" cmpd="sng" algn="ctr">
+              <a:solidFill>
+                <a:schemeClr val="tx1">
+                  <a:lumMod val="15000"/>
+                  <a:lumOff val="85000"/>
+                </a:schemeClr>
+              </a:solidFill>
+              <a:round/>
+            </a:ln>
+            <a:effectLst/>
+          </c:spPr>
+        </c:majorGridlines>
+        <c:title>
+          <c:tx>
+            <c:rich>
+              <a:bodyPr rot="-5400000" spcFirstLastPara="1" vertOverflow="ellipsis" vert="horz" wrap="square" anchor="ctr" anchorCtr="1"/>
+              <a:lstStyle/>
+              <a:p>
+                <a:pPr>
+                  <a:defRPr sz="1000" b="0" i="0" u="none" strike="noStrike" kern="1200" baseline="0">
+                    <a:solidFill>
+                      <a:schemeClr val="tx1">
+                        <a:lumMod val="65000"/>
+                        <a:lumOff val="35000"/>
+                      </a:schemeClr>
+                    </a:solidFill>
+                    <a:latin typeface="+mn-lt"/>
+                    <a:ea typeface="+mn-ea"/>
+                    <a:cs typeface="+mn-cs"/>
+                  </a:defRPr>
+                </a:pPr>
+                <a:r>
+                  <a:rPr lang="en-US"/>
+                  <a:t>p(I</a:t>
+                </a:r>
+                <a:r>
+                  <a:rPr lang="en-US">
+                    <a:latin typeface="Calibri" panose="020F0502020204030204" pitchFamily="34" charset="0"/>
+                    <a:cs typeface="Calibri" panose="020F0502020204030204" pitchFamily="34" charset="0"/>
+                  </a:rPr>
+                  <a:t>→</a:t>
+                </a:r>
+                <a:r>
+                  <a:rPr lang="en-US"/>
+                  <a:t>D)</a:t>
+                </a:r>
+              </a:p>
+            </c:rich>
+          </c:tx>
+          <c:overlay val="0"/>
+          <c:spPr>
+            <a:noFill/>
+            <a:ln>
+              <a:noFill/>
+            </a:ln>
+            <a:effectLst/>
+          </c:spPr>
+          <c:txPr>
+            <a:bodyPr rot="-5400000" spcFirstLastPara="1" vertOverflow="ellipsis" vert="horz" wrap="square" anchor="ctr" anchorCtr="1"/>
+            <a:lstStyle/>
+            <a:p>
+              <a:pPr>
+                <a:defRPr sz="1000" b="0" i="0" u="none" strike="noStrike" kern="1200" baseline="0">
+                  <a:solidFill>
+                    <a:schemeClr val="tx1">
+                      <a:lumMod val="65000"/>
+                      <a:lumOff val="35000"/>
+                    </a:schemeClr>
+                  </a:solidFill>
+                  <a:latin typeface="+mn-lt"/>
+                  <a:ea typeface="+mn-ea"/>
+                  <a:cs typeface="+mn-cs"/>
+                </a:defRPr>
+              </a:pPr>
+              <a:endParaRPr lang="en-US"/>
+            </a:p>
+          </c:txPr>
+        </c:title>
+        <c:numFmt formatCode="General" sourceLinked="1"/>
+        <c:majorTickMark val="none"/>
+        <c:minorTickMark val="none"/>
+        <c:tickLblPos val="nextTo"/>
+        <c:spPr>
+          <a:noFill/>
+          <a:ln w="9525" cap="flat" cmpd="sng" algn="ctr">
+            <a:solidFill>
+              <a:schemeClr val="tx1">
+                <a:lumMod val="25000"/>
+                <a:lumOff val="75000"/>
+              </a:schemeClr>
+            </a:solidFill>
+            <a:round/>
+          </a:ln>
+          <a:effectLst/>
+        </c:spPr>
+        <c:txPr>
+          <a:bodyPr rot="-60000000" spcFirstLastPara="1" vertOverflow="ellipsis" vert="horz" wrap="square" anchor="ctr" anchorCtr="1"/>
+          <a:lstStyle/>
+          <a:p>
+            <a:pPr>
+              <a:defRPr sz="900" b="0" i="0" u="none" strike="noStrike" kern="1200" baseline="0">
+                <a:solidFill>
+                  <a:schemeClr val="tx1">
+                    <a:lumMod val="65000"/>
+                    <a:lumOff val="35000"/>
+                  </a:schemeClr>
+                </a:solidFill>
+                <a:latin typeface="+mn-lt"/>
+                <a:ea typeface="+mn-ea"/>
+                <a:cs typeface="+mn-cs"/>
+              </a:defRPr>
+            </a:pPr>
+            <a:endParaRPr lang="en-US"/>
+          </a:p>
+        </c:txPr>
+        <c:crossAx val="570581072"/>
+        <c:crosses val="autoZero"/>
+        <c:crossBetween val="midCat"/>
+      </c:valAx>
+      <c:spPr>
+        <a:noFill/>
+        <a:ln>
+          <a:noFill/>
+        </a:ln>
+        <a:effectLst/>
+      </c:spPr>
+    </c:plotArea>
+    <c:plotVisOnly val="1"/>
+    <c:dispBlanksAs val="gap"/>
+    <c:showDLblsOverMax val="0"/>
+  </c:chart>
+  <c:spPr>
+    <a:solidFill>
+      <a:schemeClr val="bg1"/>
+    </a:solidFill>
+    <a:ln w="9525" cap="flat" cmpd="sng" algn="ctr">
+      <a:solidFill>
+        <a:schemeClr val="tx1">
+          <a:lumMod val="15000"/>
+          <a:lumOff val="85000"/>
+        </a:schemeClr>
+      </a:solidFill>
+      <a:round/>
+    </a:ln>
+    <a:effectLst/>
+  </c:spPr>
+  <c:txPr>
+    <a:bodyPr/>
+    <a:lstStyle/>
+    <a:p>
+      <a:pPr>
+        <a:defRPr/>
+      </a:pPr>
+      <a:endParaRPr lang="en-US"/>
+    </a:p>
+  </c:txPr>
+  <c:externalData r:id="rId3">
+    <c:autoUpdate val="0"/>
+  </c:externalData>
+  <c:userShapes r:id="rId4"/>
+</c:chartSpace>
+</file>
+
+<file path=word/charts/chart5.xml><?xml version="1.0" encoding="utf-8"?>
+<c:chartSpace xmlns:c="http://schemas.openxmlformats.org/drawingml/2006/chart" xmlns:a="http://schemas.openxmlformats.org/drawingml/2006/main" xmlns:r="http://schemas.openxmlformats.org/officeDocument/2006/relationships">
+  <c:date1904 val="0"/>
+  <c:lang val="en-US"/>
+  <c:roundedCorners val="0"/>
+  <mc:AlternateContent xmlns:mc="http://schemas.openxmlformats.org/markup-compatibility/2006">
+    <mc:Choice xmlns:c14="http://schemas.microsoft.com/office/drawing/2007/8/2/chart" Requires="c14">
+      <c14:style val="102"/>
+    </mc:Choice>
+    <mc:Fallback>
+      <c:style val="2"/>
+    </mc:Fallback>
+  </mc:AlternateContent>
+  <c:chart>
+    <c:title>
+      <c:overlay val="0"/>
+      <c:spPr>
+        <a:noFill/>
+        <a:ln>
+          <a:noFill/>
+        </a:ln>
+        <a:effectLst/>
+      </c:spPr>
+      <c:txPr>
+        <a:bodyPr rot="0" spcFirstLastPara="1" vertOverflow="ellipsis" vert="horz" wrap="square" anchor="ctr" anchorCtr="1"/>
+        <a:lstStyle/>
+        <a:p>
+          <a:pPr>
+            <a:defRPr sz="1400" b="0" i="0" u="none" strike="noStrike" kern="1200" spc="0" baseline="0">
+              <a:solidFill>
+                <a:schemeClr val="tx1">
+                  <a:lumMod val="65000"/>
+                  <a:lumOff val="35000"/>
+                </a:schemeClr>
+              </a:solidFill>
+              <a:latin typeface="+mn-lt"/>
+              <a:ea typeface="+mn-ea"/>
+              <a:cs typeface="+mn-cs"/>
+            </a:defRPr>
+          </a:pPr>
+          <a:endParaRPr lang="en-US"/>
+        </a:p>
+      </c:txPr>
+    </c:title>
+    <c:autoTitleDeleted val="0"/>
+    <c:plotArea>
+      <c:layout/>
+      <c:scatterChart>
+        <c:scatterStyle val="lineMarker"/>
+        <c:varyColors val="0"/>
+        <c:ser>
+          <c:idx val="0"/>
+          <c:order val="0"/>
+          <c:tx>
+            <c:strRef>
+              <c:f>dWater!$D$2</c:f>
+              <c:strCache>
+                <c:ptCount val="1"/>
+                <c:pt idx="0">
+                  <c:v>p(D:I)</c:v>
+                </c:pt>
+              </c:strCache>
+            </c:strRef>
+          </c:tx>
+          <c:spPr>
+            <a:ln w="19050" cap="rnd">
+              <a:solidFill>
+                <a:schemeClr val="accent3"/>
+              </a:solidFill>
+              <a:round/>
+            </a:ln>
+            <a:effectLst/>
+          </c:spPr>
+          <c:marker>
+            <c:symbol val="none"/>
+          </c:marker>
+          <c:xVal>
+            <c:numRef>
+              <c:f>dWater!$A$3:$A$43</c:f>
+              <c:numCache>
+                <c:formatCode>General</c:formatCode>
+                <c:ptCount val="41"/>
+                <c:pt idx="0">
+                  <c:v>0</c:v>
+                </c:pt>
+                <c:pt idx="1">
+                  <c:v>5</c:v>
+                </c:pt>
+                <c:pt idx="2">
+                  <c:v>10</c:v>
+                </c:pt>
+                <c:pt idx="3">
+                  <c:v>15</c:v>
+                </c:pt>
+                <c:pt idx="4">
+                  <c:v>20</c:v>
+                </c:pt>
+                <c:pt idx="5">
+                  <c:v>25</c:v>
+                </c:pt>
+                <c:pt idx="6">
+                  <c:v>30</c:v>
+                </c:pt>
+                <c:pt idx="7">
+                  <c:v>35</c:v>
+                </c:pt>
+                <c:pt idx="8">
+                  <c:v>40</c:v>
+                </c:pt>
+                <c:pt idx="9">
+                  <c:v>45</c:v>
+                </c:pt>
+                <c:pt idx="10">
+                  <c:v>50</c:v>
+                </c:pt>
+                <c:pt idx="11">
+                  <c:v>55</c:v>
+                </c:pt>
+                <c:pt idx="12">
+                  <c:v>60</c:v>
+                </c:pt>
+                <c:pt idx="13">
+                  <c:v>65</c:v>
+                </c:pt>
+                <c:pt idx="14">
+                  <c:v>70</c:v>
+                </c:pt>
+                <c:pt idx="15">
+                  <c:v>75</c:v>
+                </c:pt>
+                <c:pt idx="16">
+                  <c:v>80</c:v>
+                </c:pt>
+                <c:pt idx="17">
+                  <c:v>85</c:v>
+                </c:pt>
+                <c:pt idx="18">
+                  <c:v>90</c:v>
+                </c:pt>
+                <c:pt idx="19">
+                  <c:v>95</c:v>
+                </c:pt>
+                <c:pt idx="20">
+                  <c:v>100</c:v>
+                </c:pt>
+                <c:pt idx="21">
+                  <c:v>105</c:v>
+                </c:pt>
+                <c:pt idx="22">
+                  <c:v>110</c:v>
+                </c:pt>
+                <c:pt idx="23">
+                  <c:v>115</c:v>
+                </c:pt>
+                <c:pt idx="24">
+                  <c:v>120</c:v>
+                </c:pt>
+                <c:pt idx="25">
+                  <c:v>125</c:v>
+                </c:pt>
+                <c:pt idx="26">
+                  <c:v>130</c:v>
+                </c:pt>
+                <c:pt idx="27">
+                  <c:v>135</c:v>
+                </c:pt>
+                <c:pt idx="28">
+                  <c:v>140</c:v>
+                </c:pt>
+                <c:pt idx="29">
+                  <c:v>145</c:v>
+                </c:pt>
+                <c:pt idx="30">
+                  <c:v>150</c:v>
+                </c:pt>
+                <c:pt idx="31">
+                  <c:v>155</c:v>
+                </c:pt>
+                <c:pt idx="32">
+                  <c:v>160</c:v>
+                </c:pt>
+                <c:pt idx="33">
+                  <c:v>165</c:v>
+                </c:pt>
+                <c:pt idx="34">
+                  <c:v>170</c:v>
+                </c:pt>
+                <c:pt idx="35">
+                  <c:v>175</c:v>
+                </c:pt>
+                <c:pt idx="36">
+                  <c:v>180</c:v>
+                </c:pt>
+                <c:pt idx="37">
+                  <c:v>185</c:v>
+                </c:pt>
+                <c:pt idx="38">
+                  <c:v>190</c:v>
+                </c:pt>
+                <c:pt idx="39">
+                  <c:v>195</c:v>
+                </c:pt>
+                <c:pt idx="40">
+                  <c:v>200</c:v>
+                </c:pt>
+              </c:numCache>
+            </c:numRef>
+          </c:xVal>
+          <c:yVal>
+            <c:numRef>
+              <c:f>dWater!$D$3:$D$43</c:f>
+              <c:numCache>
+                <c:formatCode>General</c:formatCode>
+                <c:ptCount val="41"/>
+                <c:pt idx="0">
+                  <c:v>0</c:v>
+                </c:pt>
+                <c:pt idx="1">
+                  <c:v>0</c:v>
+                </c:pt>
+                <c:pt idx="2">
+                  <c:v>0</c:v>
+                </c:pt>
+                <c:pt idx="3">
+                  <c:v>0</c:v>
+                </c:pt>
+                <c:pt idx="4">
+                  <c:v>0</c:v>
+                </c:pt>
+                <c:pt idx="5">
+                  <c:v>0</c:v>
+                </c:pt>
+                <c:pt idx="6">
+                  <c:v>0</c:v>
+                </c:pt>
+                <c:pt idx="7">
+                  <c:v>8.333333333333337E-2</c:v>
+                </c:pt>
+                <c:pt idx="8">
+                  <c:v>0.16666666666666663</c:v>
+                </c:pt>
+                <c:pt idx="9">
+                  <c:v>0.25</c:v>
+                </c:pt>
+                <c:pt idx="10">
+                  <c:v>0.33333333333333337</c:v>
+                </c:pt>
+                <c:pt idx="11">
+                  <c:v>0.41666666666666663</c:v>
+                </c:pt>
+                <c:pt idx="12">
+                  <c:v>0.5</c:v>
+                </c:pt>
+                <c:pt idx="13">
+                  <c:v>0.58333333333333326</c:v>
+                </c:pt>
+                <c:pt idx="14">
+                  <c:v>0.66666666666666674</c:v>
+                </c:pt>
+                <c:pt idx="15">
+                  <c:v>0.75</c:v>
+                </c:pt>
+                <c:pt idx="16">
+                  <c:v>0.83333333333333326</c:v>
+                </c:pt>
+                <c:pt idx="17">
+                  <c:v>0.85</c:v>
+                </c:pt>
+                <c:pt idx="18">
+                  <c:v>0.85</c:v>
+                </c:pt>
+                <c:pt idx="19">
+                  <c:v>0.85</c:v>
+                </c:pt>
+                <c:pt idx="20">
+                  <c:v>0.83333333333333326</c:v>
+                </c:pt>
+                <c:pt idx="21">
+                  <c:v>0.75</c:v>
+                </c:pt>
+                <c:pt idx="22">
+                  <c:v>0.66666666666666674</c:v>
+                </c:pt>
+                <c:pt idx="23">
+                  <c:v>0.58333333333333326</c:v>
+                </c:pt>
+                <c:pt idx="24">
+                  <c:v>0.5</c:v>
+                </c:pt>
+                <c:pt idx="25">
+                  <c:v>0.41666666666666652</c:v>
+                </c:pt>
+                <c:pt idx="26">
+                  <c:v>0.33333333333333348</c:v>
+                </c:pt>
+                <c:pt idx="27">
+                  <c:v>0.25</c:v>
+                </c:pt>
+                <c:pt idx="28">
+                  <c:v>0.16666666666666652</c:v>
+                </c:pt>
+                <c:pt idx="29">
+                  <c:v>8.3333333333333481E-2</c:v>
+                </c:pt>
+                <c:pt idx="30">
+                  <c:v>0</c:v>
+                </c:pt>
+                <c:pt idx="31">
+                  <c:v>0</c:v>
+                </c:pt>
+                <c:pt idx="32">
+                  <c:v>0</c:v>
+                </c:pt>
+                <c:pt idx="33">
+                  <c:v>0</c:v>
+                </c:pt>
+                <c:pt idx="34">
+                  <c:v>0</c:v>
+                </c:pt>
+                <c:pt idx="35">
+                  <c:v>0</c:v>
+                </c:pt>
+                <c:pt idx="36">
+                  <c:v>0</c:v>
+                </c:pt>
+                <c:pt idx="37">
+                  <c:v>0</c:v>
+                </c:pt>
+                <c:pt idx="38">
+                  <c:v>0</c:v>
+                </c:pt>
+                <c:pt idx="39">
+                  <c:v>0</c:v>
+                </c:pt>
+                <c:pt idx="40">
+                  <c:v>0</c:v>
+                </c:pt>
+              </c:numCache>
+            </c:numRef>
+          </c:yVal>
+          <c:smooth val="0"/>
+          <c:extLst xmlns:c16r2="http://schemas.microsoft.com/office/drawing/2015/06/chart">
+            <c:ext xmlns:c16="http://schemas.microsoft.com/office/drawing/2014/chart" uri="{C3380CC4-5D6E-409C-BE32-E72D297353CC}">
+              <c16:uniqueId val="{00000000-1A8F-AA47-BD66-EE0FE7EFFB1C}"/>
+            </c:ext>
+          </c:extLst>
+        </c:ser>
+        <c:dLbls>
+          <c:showLegendKey val="0"/>
+          <c:showVal val="0"/>
+          <c:showCatName val="0"/>
+          <c:showSerName val="0"/>
+          <c:showPercent val="0"/>
+          <c:showBubbleSize val="0"/>
+        </c:dLbls>
+        <c:axId val="570582640"/>
+        <c:axId val="570580680"/>
+      </c:scatterChart>
+      <c:valAx>
+        <c:axId val="570582640"/>
         <c:scaling>
           <c:orientation val="minMax"/>
           <c:max val="200"/>
@@ -4765,12 +6892,12 @@
             <a:endParaRPr lang="en-US"/>
           </a:p>
         </c:txPr>
-        <c:crossAx val="256022832"/>
+        <c:crossAx val="570580680"/>
         <c:crosses val="autoZero"/>
         <c:crossBetween val="midCat"/>
       </c:valAx>
       <c:valAx>
-        <c:axId val="256022832"/>
+        <c:axId val="570580680"/>
         <c:scaling>
           <c:orientation val="minMax"/>
           <c:max val="1"/>
@@ -4883,1342 +7010,7 @@
             <a:endParaRPr lang="en-US"/>
           </a:p>
         </c:txPr>
-        <c:crossAx val="256019696"/>
-        <c:crosses val="autoZero"/>
-        <c:crossBetween val="midCat"/>
-      </c:valAx>
-      <c:spPr>
-        <a:noFill/>
-        <a:ln>
-          <a:noFill/>
-        </a:ln>
-        <a:effectLst/>
-      </c:spPr>
-    </c:plotArea>
-    <c:plotVisOnly val="1"/>
-    <c:dispBlanksAs val="gap"/>
-    <c:showDLblsOverMax val="0"/>
-  </c:chart>
-  <c:spPr>
-    <a:solidFill>
-      <a:schemeClr val="bg1"/>
-    </a:solidFill>
-    <a:ln w="9525" cap="flat" cmpd="sng" algn="ctr">
-      <a:solidFill>
-        <a:schemeClr val="tx1">
-          <a:lumMod val="15000"/>
-          <a:lumOff val="85000"/>
-        </a:schemeClr>
-      </a:solidFill>
-      <a:round/>
-    </a:ln>
-    <a:effectLst/>
-  </c:spPr>
-  <c:txPr>
-    <a:bodyPr/>
-    <a:lstStyle/>
-    <a:p>
-      <a:pPr>
-        <a:defRPr/>
-      </a:pPr>
-      <a:endParaRPr lang="en-US"/>
-    </a:p>
-  </c:txPr>
-  <c:externalData r:id="rId3">
-    <c:autoUpdate val="0"/>
-  </c:externalData>
-</c:chartSpace>
-</file>
-
-<file path=word/charts/chart3.xml><?xml version="1.0" encoding="utf-8"?>
-<c:chartSpace xmlns:c="http://schemas.openxmlformats.org/drawingml/2006/chart" xmlns:a="http://schemas.openxmlformats.org/drawingml/2006/main" xmlns:r="http://schemas.openxmlformats.org/officeDocument/2006/relationships" xmlns:c16r2="http://schemas.microsoft.com/office/drawing/2015/06/chart">
-  <c:date1904 val="0"/>
-  <c:lang val="en-US"/>
-  <c:roundedCorners val="0"/>
-  <mc:AlternateContent xmlns:mc="http://schemas.openxmlformats.org/markup-compatibility/2006">
-    <mc:Choice xmlns:c14="http://schemas.microsoft.com/office/drawing/2007/8/2/chart" Requires="c14">
-      <c14:style val="102"/>
-    </mc:Choice>
-    <mc:Fallback>
-      <c:style val="2"/>
-    </mc:Fallback>
-  </mc:AlternateContent>
-  <c:chart>
-    <c:title>
-      <c:overlay val="0"/>
-      <c:spPr>
-        <a:noFill/>
-        <a:ln>
-          <a:noFill/>
-        </a:ln>
-        <a:effectLst/>
-      </c:spPr>
-      <c:txPr>
-        <a:bodyPr rot="0" spcFirstLastPara="1" vertOverflow="ellipsis" vert="horz" wrap="square" anchor="ctr" anchorCtr="1"/>
-        <a:lstStyle/>
-        <a:p>
-          <a:pPr>
-            <a:defRPr sz="1400" b="0" i="0" u="none" strike="noStrike" kern="1200" spc="0" baseline="0">
-              <a:solidFill>
-                <a:schemeClr val="tx1">
-                  <a:lumMod val="65000"/>
-                  <a:lumOff val="35000"/>
-                </a:schemeClr>
-              </a:solidFill>
-              <a:latin typeface="+mn-lt"/>
-              <a:ea typeface="+mn-ea"/>
-              <a:cs typeface="+mn-cs"/>
-            </a:defRPr>
-          </a:pPr>
-          <a:endParaRPr lang="en-US"/>
-        </a:p>
-      </c:txPr>
-    </c:title>
-    <c:autoTitleDeleted val="0"/>
-    <c:plotArea>
-      <c:layout/>
-      <c:scatterChart>
-        <c:scatterStyle val="lineMarker"/>
-        <c:varyColors val="0"/>
-        <c:ser>
-          <c:idx val="0"/>
-          <c:order val="0"/>
-          <c:tx>
-            <c:strRef>
-              <c:f>dWater!$C$2</c:f>
-              <c:strCache>
-                <c:ptCount val="1"/>
-                <c:pt idx="0">
-                  <c:v>p(I:D)</c:v>
-                </c:pt>
-              </c:strCache>
-            </c:strRef>
-          </c:tx>
-          <c:spPr>
-            <a:ln w="19050" cap="rnd">
-              <a:solidFill>
-                <a:schemeClr val="accent2"/>
-              </a:solidFill>
-              <a:round/>
-            </a:ln>
-            <a:effectLst/>
-          </c:spPr>
-          <c:marker>
-            <c:symbol val="none"/>
-          </c:marker>
-          <c:xVal>
-            <c:numRef>
-              <c:f>dWater!$A$3:$A$53</c:f>
-              <c:numCache>
-                <c:formatCode>General</c:formatCode>
-                <c:ptCount val="51"/>
-                <c:pt idx="0">
-                  <c:v>0</c:v>
-                </c:pt>
-                <c:pt idx="1">
-                  <c:v>5</c:v>
-                </c:pt>
-                <c:pt idx="2">
-                  <c:v>10</c:v>
-                </c:pt>
-                <c:pt idx="3">
-                  <c:v>15</c:v>
-                </c:pt>
-                <c:pt idx="4">
-                  <c:v>20</c:v>
-                </c:pt>
-                <c:pt idx="5">
-                  <c:v>25</c:v>
-                </c:pt>
-                <c:pt idx="6">
-                  <c:v>30</c:v>
-                </c:pt>
-                <c:pt idx="7">
-                  <c:v>35</c:v>
-                </c:pt>
-                <c:pt idx="8">
-                  <c:v>40</c:v>
-                </c:pt>
-                <c:pt idx="9">
-                  <c:v>45</c:v>
-                </c:pt>
-                <c:pt idx="10">
-                  <c:v>50</c:v>
-                </c:pt>
-                <c:pt idx="11">
-                  <c:v>55</c:v>
-                </c:pt>
-                <c:pt idx="12">
-                  <c:v>60</c:v>
-                </c:pt>
-                <c:pt idx="13">
-                  <c:v>65</c:v>
-                </c:pt>
-                <c:pt idx="14">
-                  <c:v>70</c:v>
-                </c:pt>
-                <c:pt idx="15">
-                  <c:v>75</c:v>
-                </c:pt>
-                <c:pt idx="16">
-                  <c:v>80</c:v>
-                </c:pt>
-                <c:pt idx="17">
-                  <c:v>85</c:v>
-                </c:pt>
-                <c:pt idx="18">
-                  <c:v>90</c:v>
-                </c:pt>
-                <c:pt idx="19">
-                  <c:v>95</c:v>
-                </c:pt>
-                <c:pt idx="20">
-                  <c:v>100</c:v>
-                </c:pt>
-                <c:pt idx="21">
-                  <c:v>105</c:v>
-                </c:pt>
-                <c:pt idx="22">
-                  <c:v>110</c:v>
-                </c:pt>
-                <c:pt idx="23">
-                  <c:v>115</c:v>
-                </c:pt>
-                <c:pt idx="24">
-                  <c:v>120</c:v>
-                </c:pt>
-                <c:pt idx="25">
-                  <c:v>125</c:v>
-                </c:pt>
-                <c:pt idx="26">
-                  <c:v>130</c:v>
-                </c:pt>
-                <c:pt idx="27">
-                  <c:v>135</c:v>
-                </c:pt>
-                <c:pt idx="28">
-                  <c:v>140</c:v>
-                </c:pt>
-                <c:pt idx="29">
-                  <c:v>145</c:v>
-                </c:pt>
-                <c:pt idx="30">
-                  <c:v>150</c:v>
-                </c:pt>
-                <c:pt idx="31">
-                  <c:v>155</c:v>
-                </c:pt>
-                <c:pt idx="32">
-                  <c:v>160</c:v>
-                </c:pt>
-                <c:pt idx="33">
-                  <c:v>165</c:v>
-                </c:pt>
-                <c:pt idx="34">
-                  <c:v>170</c:v>
-                </c:pt>
-                <c:pt idx="35">
-                  <c:v>175</c:v>
-                </c:pt>
-                <c:pt idx="36">
-                  <c:v>180</c:v>
-                </c:pt>
-                <c:pt idx="37">
-                  <c:v>185</c:v>
-                </c:pt>
-                <c:pt idx="38">
-                  <c:v>190</c:v>
-                </c:pt>
-                <c:pt idx="39">
-                  <c:v>195</c:v>
-                </c:pt>
-                <c:pt idx="40">
-                  <c:v>200</c:v>
-                </c:pt>
-                <c:pt idx="41">
-                  <c:v>205</c:v>
-                </c:pt>
-                <c:pt idx="42">
-                  <c:v>210</c:v>
-                </c:pt>
-                <c:pt idx="43">
-                  <c:v>215</c:v>
-                </c:pt>
-                <c:pt idx="44">
-                  <c:v>220</c:v>
-                </c:pt>
-                <c:pt idx="45">
-                  <c:v>225</c:v>
-                </c:pt>
-                <c:pt idx="46">
-                  <c:v>230</c:v>
-                </c:pt>
-                <c:pt idx="47">
-                  <c:v>235</c:v>
-                </c:pt>
-                <c:pt idx="48">
-                  <c:v>240</c:v>
-                </c:pt>
-                <c:pt idx="49">
-                  <c:v>245</c:v>
-                </c:pt>
-                <c:pt idx="50">
-                  <c:v>250</c:v>
-                </c:pt>
-              </c:numCache>
-            </c:numRef>
-          </c:xVal>
-          <c:yVal>
-            <c:numRef>
-              <c:f>dWater!$C$3:$C$53</c:f>
-              <c:numCache>
-                <c:formatCode>General</c:formatCode>
-                <c:ptCount val="51"/>
-                <c:pt idx="0">
-                  <c:v>1</c:v>
-                </c:pt>
-                <c:pt idx="1">
-                  <c:v>0.85</c:v>
-                </c:pt>
-                <c:pt idx="2">
-                  <c:v>0.7</c:v>
-                </c:pt>
-                <c:pt idx="3">
-                  <c:v>0.55000000000000004</c:v>
-                </c:pt>
-                <c:pt idx="4">
-                  <c:v>0.39999999999999991</c:v>
-                </c:pt>
-                <c:pt idx="5">
-                  <c:v>0.24999999999999989</c:v>
-                </c:pt>
-                <c:pt idx="6">
-                  <c:v>0.1</c:v>
-                </c:pt>
-                <c:pt idx="7">
-                  <c:v>0.1</c:v>
-                </c:pt>
-                <c:pt idx="8">
-                  <c:v>0.1</c:v>
-                </c:pt>
-                <c:pt idx="9">
-                  <c:v>0.1</c:v>
-                </c:pt>
-                <c:pt idx="10">
-                  <c:v>0.1</c:v>
-                </c:pt>
-                <c:pt idx="11">
-                  <c:v>0.1</c:v>
-                </c:pt>
-                <c:pt idx="12">
-                  <c:v>0.1</c:v>
-                </c:pt>
-                <c:pt idx="13">
-                  <c:v>0.1</c:v>
-                </c:pt>
-                <c:pt idx="14">
-                  <c:v>0.1</c:v>
-                </c:pt>
-                <c:pt idx="15">
-                  <c:v>0.1</c:v>
-                </c:pt>
-                <c:pt idx="16">
-                  <c:v>0.1</c:v>
-                </c:pt>
-                <c:pt idx="17">
-                  <c:v>0.1</c:v>
-                </c:pt>
-                <c:pt idx="18">
-                  <c:v>0.1</c:v>
-                </c:pt>
-                <c:pt idx="19">
-                  <c:v>0.1</c:v>
-                </c:pt>
-                <c:pt idx="20">
-                  <c:v>0.1</c:v>
-                </c:pt>
-                <c:pt idx="21">
-                  <c:v>0.1</c:v>
-                </c:pt>
-                <c:pt idx="22">
-                  <c:v>0.1</c:v>
-                </c:pt>
-                <c:pt idx="23">
-                  <c:v>0.1</c:v>
-                </c:pt>
-                <c:pt idx="24">
-                  <c:v>0.1</c:v>
-                </c:pt>
-                <c:pt idx="25">
-                  <c:v>0.1</c:v>
-                </c:pt>
-                <c:pt idx="26">
-                  <c:v>0.1</c:v>
-                </c:pt>
-                <c:pt idx="27">
-                  <c:v>0.1</c:v>
-                </c:pt>
-                <c:pt idx="28">
-                  <c:v>0.1</c:v>
-                </c:pt>
-                <c:pt idx="29">
-                  <c:v>0.1</c:v>
-                </c:pt>
-                <c:pt idx="30">
-                  <c:v>0.1</c:v>
-                </c:pt>
-                <c:pt idx="31">
-                  <c:v>0.14500000000000024</c:v>
-                </c:pt>
-                <c:pt idx="32">
-                  <c:v>0.19000000000000017</c:v>
-                </c:pt>
-                <c:pt idx="33">
-                  <c:v>0.2350000000000001</c:v>
-                </c:pt>
-                <c:pt idx="34">
-                  <c:v>0.28000000000000025</c:v>
-                </c:pt>
-                <c:pt idx="35">
-                  <c:v>0.32500000000000018</c:v>
-                </c:pt>
-                <c:pt idx="36">
-                  <c:v>0.37000000000000011</c:v>
-                </c:pt>
-                <c:pt idx="37">
-                  <c:v>0.41500000000000026</c:v>
-                </c:pt>
-                <c:pt idx="38">
-                  <c:v>0.46000000000000019</c:v>
-                </c:pt>
-                <c:pt idx="39">
-                  <c:v>0.50500000000000012</c:v>
-                </c:pt>
-                <c:pt idx="40">
-                  <c:v>0.55000000000000027</c:v>
-                </c:pt>
-                <c:pt idx="41">
-                  <c:v>0.5950000000000002</c:v>
-                </c:pt>
-                <c:pt idx="42">
-                  <c:v>0.64000000000000012</c:v>
-                </c:pt>
-                <c:pt idx="43">
-                  <c:v>0.68500000000000028</c:v>
-                </c:pt>
-                <c:pt idx="44">
-                  <c:v>0.7300000000000002</c:v>
-                </c:pt>
-                <c:pt idx="45">
-                  <c:v>0.77500000000000036</c:v>
-                </c:pt>
-                <c:pt idx="46">
-                  <c:v>0.82000000000000028</c:v>
-                </c:pt>
-                <c:pt idx="47">
-                  <c:v>0.86500000000000021</c:v>
-                </c:pt>
-                <c:pt idx="48">
-                  <c:v>0.91000000000000014</c:v>
-                </c:pt>
-                <c:pt idx="49">
-                  <c:v>0.95500000000000007</c:v>
-                </c:pt>
-                <c:pt idx="50">
-                  <c:v>1.0000000000000004</c:v>
-                </c:pt>
-              </c:numCache>
-            </c:numRef>
-          </c:yVal>
-          <c:smooth val="0"/>
-          <c:extLst>
-            <c:ext xmlns:c16="http://schemas.microsoft.com/office/drawing/2014/chart" uri="{C3380CC4-5D6E-409C-BE32-E72D297353CC}">
-              <c16:uniqueId val="{00000000-73E3-D547-B310-53E2D25CCB02}"/>
-            </c:ext>
-          </c:extLst>
-        </c:ser>
-        <c:dLbls>
-          <c:showLegendKey val="0"/>
-          <c:showVal val="0"/>
-          <c:showCatName val="0"/>
-          <c:showSerName val="0"/>
-          <c:showPercent val="0"/>
-          <c:showBubbleSize val="0"/>
-        </c:dLbls>
-        <c:axId val="513467744"/>
-        <c:axId val="513464216"/>
-      </c:scatterChart>
-      <c:valAx>
-        <c:axId val="513467744"/>
-        <c:scaling>
-          <c:orientation val="minMax"/>
-          <c:max val="250"/>
-        </c:scaling>
-        <c:delete val="0"/>
-        <c:axPos val="b"/>
-        <c:majorGridlines>
-          <c:spPr>
-            <a:ln w="9525" cap="flat" cmpd="sng" algn="ctr">
-              <a:solidFill>
-                <a:schemeClr val="tx1">
-                  <a:lumMod val="15000"/>
-                  <a:lumOff val="85000"/>
-                </a:schemeClr>
-              </a:solidFill>
-              <a:round/>
-            </a:ln>
-            <a:effectLst/>
-          </c:spPr>
-        </c:majorGridlines>
-        <c:title>
-          <c:tx>
-            <c:rich>
-              <a:bodyPr rot="0" spcFirstLastPara="1" vertOverflow="ellipsis" vert="horz" wrap="square" anchor="ctr" anchorCtr="1"/>
-              <a:lstStyle/>
-              <a:p>
-                <a:pPr>
-                  <a:defRPr sz="1000" b="0" i="0" u="none" strike="noStrike" kern="1200" baseline="0">
-                    <a:solidFill>
-                      <a:schemeClr val="tx1">
-                        <a:lumMod val="65000"/>
-                        <a:lumOff val="35000"/>
-                      </a:schemeClr>
-                    </a:solidFill>
-                    <a:latin typeface="+mn-lt"/>
-                    <a:ea typeface="+mn-ea"/>
-                    <a:cs typeface="+mn-cs"/>
-                  </a:defRPr>
-                </a:pPr>
-                <a:r>
-                  <a:rPr lang="en-US"/>
-                  <a:t>pressure head (mm)</a:t>
-                </a:r>
-              </a:p>
-            </c:rich>
-          </c:tx>
-          <c:overlay val="0"/>
-          <c:spPr>
-            <a:noFill/>
-            <a:ln>
-              <a:noFill/>
-            </a:ln>
-            <a:effectLst/>
-          </c:spPr>
-          <c:txPr>
-            <a:bodyPr rot="0" spcFirstLastPara="1" vertOverflow="ellipsis" vert="horz" wrap="square" anchor="ctr" anchorCtr="1"/>
-            <a:lstStyle/>
-            <a:p>
-              <a:pPr>
-                <a:defRPr sz="1000" b="0" i="0" u="none" strike="noStrike" kern="1200" baseline="0">
-                  <a:solidFill>
-                    <a:schemeClr val="tx1">
-                      <a:lumMod val="65000"/>
-                      <a:lumOff val="35000"/>
-                    </a:schemeClr>
-                  </a:solidFill>
-                  <a:latin typeface="+mn-lt"/>
-                  <a:ea typeface="+mn-ea"/>
-                  <a:cs typeface="+mn-cs"/>
-                </a:defRPr>
-              </a:pPr>
-              <a:endParaRPr lang="en-US"/>
-            </a:p>
-          </c:txPr>
-        </c:title>
-        <c:numFmt formatCode="General" sourceLinked="1"/>
-        <c:majorTickMark val="none"/>
-        <c:minorTickMark val="none"/>
-        <c:tickLblPos val="nextTo"/>
-        <c:spPr>
-          <a:noFill/>
-          <a:ln w="9525" cap="flat" cmpd="sng" algn="ctr">
-            <a:solidFill>
-              <a:schemeClr val="tx1">
-                <a:lumMod val="25000"/>
-                <a:lumOff val="75000"/>
-              </a:schemeClr>
-            </a:solidFill>
-            <a:round/>
-          </a:ln>
-          <a:effectLst/>
-        </c:spPr>
-        <c:txPr>
-          <a:bodyPr rot="-60000000" spcFirstLastPara="1" vertOverflow="ellipsis" vert="horz" wrap="square" anchor="ctr" anchorCtr="1"/>
-          <a:lstStyle/>
-          <a:p>
-            <a:pPr>
-              <a:defRPr sz="900" b="0" i="0" u="none" strike="noStrike" kern="1200" baseline="0">
-                <a:solidFill>
-                  <a:schemeClr val="tx1">
-                    <a:lumMod val="65000"/>
-                    <a:lumOff val="35000"/>
-                  </a:schemeClr>
-                </a:solidFill>
-                <a:latin typeface="+mn-lt"/>
-                <a:ea typeface="+mn-ea"/>
-                <a:cs typeface="+mn-cs"/>
-              </a:defRPr>
-            </a:pPr>
-            <a:endParaRPr lang="en-US"/>
-          </a:p>
-        </c:txPr>
-        <c:crossAx val="513464216"/>
-        <c:crosses val="autoZero"/>
-        <c:crossBetween val="midCat"/>
-      </c:valAx>
-      <c:valAx>
-        <c:axId val="513464216"/>
-        <c:scaling>
-          <c:orientation val="minMax"/>
-          <c:max val="1"/>
-        </c:scaling>
-        <c:delete val="0"/>
-        <c:axPos val="l"/>
-        <c:majorGridlines>
-          <c:spPr>
-            <a:ln w="9525" cap="flat" cmpd="sng" algn="ctr">
-              <a:solidFill>
-                <a:schemeClr val="tx1">
-                  <a:lumMod val="15000"/>
-                  <a:lumOff val="85000"/>
-                </a:schemeClr>
-              </a:solidFill>
-              <a:round/>
-            </a:ln>
-            <a:effectLst/>
-          </c:spPr>
-        </c:majorGridlines>
-        <c:title>
-          <c:tx>
-            <c:rich>
-              <a:bodyPr rot="-5400000" spcFirstLastPara="1" vertOverflow="ellipsis" vert="horz" wrap="square" anchor="ctr" anchorCtr="1"/>
-              <a:lstStyle/>
-              <a:p>
-                <a:pPr>
-                  <a:defRPr sz="1000" b="0" i="0" u="none" strike="noStrike" kern="1200" baseline="0">
-                    <a:solidFill>
-                      <a:schemeClr val="tx1">
-                        <a:lumMod val="65000"/>
-                        <a:lumOff val="35000"/>
-                      </a:schemeClr>
-                    </a:solidFill>
-                    <a:latin typeface="+mn-lt"/>
-                    <a:ea typeface="+mn-ea"/>
-                    <a:cs typeface="+mn-cs"/>
-                  </a:defRPr>
-                </a:pPr>
-                <a:r>
-                  <a:rPr lang="en-US"/>
-                  <a:t>dWater</a:t>
-                </a:r>
-              </a:p>
-            </c:rich>
-          </c:tx>
-          <c:overlay val="0"/>
-          <c:spPr>
-            <a:noFill/>
-            <a:ln>
-              <a:noFill/>
-            </a:ln>
-            <a:effectLst/>
-          </c:spPr>
-          <c:txPr>
-            <a:bodyPr rot="-5400000" spcFirstLastPara="1" vertOverflow="ellipsis" vert="horz" wrap="square" anchor="ctr" anchorCtr="1"/>
-            <a:lstStyle/>
-            <a:p>
-              <a:pPr>
-                <a:defRPr sz="1000" b="0" i="0" u="none" strike="noStrike" kern="1200" baseline="0">
-                  <a:solidFill>
-                    <a:schemeClr val="tx1">
-                      <a:lumMod val="65000"/>
-                      <a:lumOff val="35000"/>
-                    </a:schemeClr>
-                  </a:solidFill>
-                  <a:latin typeface="+mn-lt"/>
-                  <a:ea typeface="+mn-ea"/>
-                  <a:cs typeface="+mn-cs"/>
-                </a:defRPr>
-              </a:pPr>
-              <a:endParaRPr lang="en-US"/>
-            </a:p>
-          </c:txPr>
-        </c:title>
-        <c:numFmt formatCode="General" sourceLinked="1"/>
-        <c:majorTickMark val="none"/>
-        <c:minorTickMark val="none"/>
-        <c:tickLblPos val="nextTo"/>
-        <c:spPr>
-          <a:noFill/>
-          <a:ln w="9525" cap="flat" cmpd="sng" algn="ctr">
-            <a:solidFill>
-              <a:schemeClr val="tx1">
-                <a:lumMod val="25000"/>
-                <a:lumOff val="75000"/>
-              </a:schemeClr>
-            </a:solidFill>
-            <a:round/>
-          </a:ln>
-          <a:effectLst/>
-        </c:spPr>
-        <c:txPr>
-          <a:bodyPr rot="-60000000" spcFirstLastPara="1" vertOverflow="ellipsis" vert="horz" wrap="square" anchor="ctr" anchorCtr="1"/>
-          <a:lstStyle/>
-          <a:p>
-            <a:pPr>
-              <a:defRPr sz="900" b="0" i="0" u="none" strike="noStrike" kern="1200" baseline="0">
-                <a:solidFill>
-                  <a:schemeClr val="tx1">
-                    <a:lumMod val="65000"/>
-                    <a:lumOff val="35000"/>
-                  </a:schemeClr>
-                </a:solidFill>
-                <a:latin typeface="+mn-lt"/>
-                <a:ea typeface="+mn-ea"/>
-                <a:cs typeface="+mn-cs"/>
-              </a:defRPr>
-            </a:pPr>
-            <a:endParaRPr lang="en-US"/>
-          </a:p>
-        </c:txPr>
-        <c:crossAx val="513467744"/>
-        <c:crosses val="autoZero"/>
-        <c:crossBetween val="midCat"/>
-      </c:valAx>
-      <c:spPr>
-        <a:noFill/>
-        <a:ln>
-          <a:noFill/>
-        </a:ln>
-        <a:effectLst/>
-      </c:spPr>
-    </c:plotArea>
-    <c:plotVisOnly val="1"/>
-    <c:dispBlanksAs val="gap"/>
-    <c:showDLblsOverMax val="0"/>
-  </c:chart>
-  <c:spPr>
-    <a:solidFill>
-      <a:schemeClr val="bg1"/>
-    </a:solidFill>
-    <a:ln w="9525" cap="flat" cmpd="sng" algn="ctr">
-      <a:solidFill>
-        <a:schemeClr val="tx1">
-          <a:lumMod val="15000"/>
-          <a:lumOff val="85000"/>
-        </a:schemeClr>
-      </a:solidFill>
-      <a:round/>
-    </a:ln>
-    <a:effectLst/>
-  </c:spPr>
-  <c:txPr>
-    <a:bodyPr/>
-    <a:lstStyle/>
-    <a:p>
-      <a:pPr>
-        <a:defRPr/>
-      </a:pPr>
-      <a:endParaRPr lang="en-US"/>
-    </a:p>
-  </c:txPr>
-  <c:externalData r:id="rId3">
-    <c:autoUpdate val="0"/>
-  </c:externalData>
-  <c:userShapes r:id="rId4"/>
-</c:chartSpace>
-</file>
-
-<file path=word/charts/chart4.xml><?xml version="1.0" encoding="utf-8"?>
-<c:chartSpace xmlns:c="http://schemas.openxmlformats.org/drawingml/2006/chart" xmlns:a="http://schemas.openxmlformats.org/drawingml/2006/main" xmlns:r="http://schemas.openxmlformats.org/officeDocument/2006/relationships" xmlns:c16r2="http://schemas.microsoft.com/office/drawing/2015/06/chart">
-  <c:date1904 val="0"/>
-  <c:lang val="en-US"/>
-  <c:roundedCorners val="0"/>
-  <mc:AlternateContent xmlns:mc="http://schemas.openxmlformats.org/markup-compatibility/2006">
-    <mc:Choice xmlns:c14="http://schemas.microsoft.com/office/drawing/2007/8/2/chart" Requires="c14">
-      <c14:style val="102"/>
-    </mc:Choice>
-    <mc:Fallback>
-      <c:style val="2"/>
-    </mc:Fallback>
-  </mc:AlternateContent>
-  <c:chart>
-    <c:title>
-      <c:overlay val="0"/>
-      <c:spPr>
-        <a:noFill/>
-        <a:ln>
-          <a:noFill/>
-        </a:ln>
-        <a:effectLst/>
-      </c:spPr>
-      <c:txPr>
-        <a:bodyPr rot="0" spcFirstLastPara="1" vertOverflow="ellipsis" vert="horz" wrap="square" anchor="ctr" anchorCtr="1"/>
-        <a:lstStyle/>
-        <a:p>
-          <a:pPr>
-            <a:defRPr sz="1400" b="0" i="0" u="none" strike="noStrike" kern="1200" spc="0" baseline="0">
-              <a:solidFill>
-                <a:schemeClr val="tx1">
-                  <a:lumMod val="65000"/>
-                  <a:lumOff val="35000"/>
-                </a:schemeClr>
-              </a:solidFill>
-              <a:latin typeface="+mn-lt"/>
-              <a:ea typeface="+mn-ea"/>
-              <a:cs typeface="+mn-cs"/>
-            </a:defRPr>
-          </a:pPr>
-          <a:endParaRPr lang="en-US"/>
-        </a:p>
-      </c:txPr>
-    </c:title>
-    <c:autoTitleDeleted val="0"/>
-    <c:plotArea>
-      <c:layout/>
-      <c:scatterChart>
-        <c:scatterStyle val="lineMarker"/>
-        <c:varyColors val="0"/>
-        <c:ser>
-          <c:idx val="0"/>
-          <c:order val="0"/>
-          <c:tx>
-            <c:strRef>
-              <c:f>dWater!$D$2</c:f>
-              <c:strCache>
-                <c:ptCount val="1"/>
-                <c:pt idx="0">
-                  <c:v>p(D:I)</c:v>
-                </c:pt>
-              </c:strCache>
-            </c:strRef>
-          </c:tx>
-          <c:spPr>
-            <a:ln w="19050" cap="rnd">
-              <a:solidFill>
-                <a:schemeClr val="accent3"/>
-              </a:solidFill>
-              <a:round/>
-            </a:ln>
-            <a:effectLst/>
-          </c:spPr>
-          <c:marker>
-            <c:symbol val="none"/>
-          </c:marker>
-          <c:xVal>
-            <c:numRef>
-              <c:f>dWater!$A$3:$A$43</c:f>
-              <c:numCache>
-                <c:formatCode>General</c:formatCode>
-                <c:ptCount val="41"/>
-                <c:pt idx="0">
-                  <c:v>0</c:v>
-                </c:pt>
-                <c:pt idx="1">
-                  <c:v>5</c:v>
-                </c:pt>
-                <c:pt idx="2">
-                  <c:v>10</c:v>
-                </c:pt>
-                <c:pt idx="3">
-                  <c:v>15</c:v>
-                </c:pt>
-                <c:pt idx="4">
-                  <c:v>20</c:v>
-                </c:pt>
-                <c:pt idx="5">
-                  <c:v>25</c:v>
-                </c:pt>
-                <c:pt idx="6">
-                  <c:v>30</c:v>
-                </c:pt>
-                <c:pt idx="7">
-                  <c:v>35</c:v>
-                </c:pt>
-                <c:pt idx="8">
-                  <c:v>40</c:v>
-                </c:pt>
-                <c:pt idx="9">
-                  <c:v>45</c:v>
-                </c:pt>
-                <c:pt idx="10">
-                  <c:v>50</c:v>
-                </c:pt>
-                <c:pt idx="11">
-                  <c:v>55</c:v>
-                </c:pt>
-                <c:pt idx="12">
-                  <c:v>60</c:v>
-                </c:pt>
-                <c:pt idx="13">
-                  <c:v>65</c:v>
-                </c:pt>
-                <c:pt idx="14">
-                  <c:v>70</c:v>
-                </c:pt>
-                <c:pt idx="15">
-                  <c:v>75</c:v>
-                </c:pt>
-                <c:pt idx="16">
-                  <c:v>80</c:v>
-                </c:pt>
-                <c:pt idx="17">
-                  <c:v>85</c:v>
-                </c:pt>
-                <c:pt idx="18">
-                  <c:v>90</c:v>
-                </c:pt>
-                <c:pt idx="19">
-                  <c:v>95</c:v>
-                </c:pt>
-                <c:pt idx="20">
-                  <c:v>100</c:v>
-                </c:pt>
-                <c:pt idx="21">
-                  <c:v>105</c:v>
-                </c:pt>
-                <c:pt idx="22">
-                  <c:v>110</c:v>
-                </c:pt>
-                <c:pt idx="23">
-                  <c:v>115</c:v>
-                </c:pt>
-                <c:pt idx="24">
-                  <c:v>120</c:v>
-                </c:pt>
-                <c:pt idx="25">
-                  <c:v>125</c:v>
-                </c:pt>
-                <c:pt idx="26">
-                  <c:v>130</c:v>
-                </c:pt>
-                <c:pt idx="27">
-                  <c:v>135</c:v>
-                </c:pt>
-                <c:pt idx="28">
-                  <c:v>140</c:v>
-                </c:pt>
-                <c:pt idx="29">
-                  <c:v>145</c:v>
-                </c:pt>
-                <c:pt idx="30">
-                  <c:v>150</c:v>
-                </c:pt>
-                <c:pt idx="31">
-                  <c:v>155</c:v>
-                </c:pt>
-                <c:pt idx="32">
-                  <c:v>160</c:v>
-                </c:pt>
-                <c:pt idx="33">
-                  <c:v>165</c:v>
-                </c:pt>
-                <c:pt idx="34">
-                  <c:v>170</c:v>
-                </c:pt>
-                <c:pt idx="35">
-                  <c:v>175</c:v>
-                </c:pt>
-                <c:pt idx="36">
-                  <c:v>180</c:v>
-                </c:pt>
-                <c:pt idx="37">
-                  <c:v>185</c:v>
-                </c:pt>
-                <c:pt idx="38">
-                  <c:v>190</c:v>
-                </c:pt>
-                <c:pt idx="39">
-                  <c:v>195</c:v>
-                </c:pt>
-                <c:pt idx="40">
-                  <c:v>200</c:v>
-                </c:pt>
-              </c:numCache>
-            </c:numRef>
-          </c:xVal>
-          <c:yVal>
-            <c:numRef>
-              <c:f>dWater!$D$3:$D$43</c:f>
-              <c:numCache>
-                <c:formatCode>General</c:formatCode>
-                <c:ptCount val="41"/>
-                <c:pt idx="0">
-                  <c:v>0</c:v>
-                </c:pt>
-                <c:pt idx="1">
-                  <c:v>0</c:v>
-                </c:pt>
-                <c:pt idx="2">
-                  <c:v>0</c:v>
-                </c:pt>
-                <c:pt idx="3">
-                  <c:v>0</c:v>
-                </c:pt>
-                <c:pt idx="4">
-                  <c:v>0</c:v>
-                </c:pt>
-                <c:pt idx="5">
-                  <c:v>0</c:v>
-                </c:pt>
-                <c:pt idx="6">
-                  <c:v>0</c:v>
-                </c:pt>
-                <c:pt idx="7">
-                  <c:v>8.333333333333337E-2</c:v>
-                </c:pt>
-                <c:pt idx="8">
-                  <c:v>0.16666666666666663</c:v>
-                </c:pt>
-                <c:pt idx="9">
-                  <c:v>0.25</c:v>
-                </c:pt>
-                <c:pt idx="10">
-                  <c:v>0.33333333333333337</c:v>
-                </c:pt>
-                <c:pt idx="11">
-                  <c:v>0.41666666666666663</c:v>
-                </c:pt>
-                <c:pt idx="12">
-                  <c:v>0.5</c:v>
-                </c:pt>
-                <c:pt idx="13">
-                  <c:v>0.58333333333333326</c:v>
-                </c:pt>
-                <c:pt idx="14">
-                  <c:v>0.66666666666666674</c:v>
-                </c:pt>
-                <c:pt idx="15">
-                  <c:v>0.75</c:v>
-                </c:pt>
-                <c:pt idx="16">
-                  <c:v>0.83333333333333326</c:v>
-                </c:pt>
-                <c:pt idx="17">
-                  <c:v>0.85</c:v>
-                </c:pt>
-                <c:pt idx="18">
-                  <c:v>0.85</c:v>
-                </c:pt>
-                <c:pt idx="19">
-                  <c:v>0.85</c:v>
-                </c:pt>
-                <c:pt idx="20">
-                  <c:v>0.83333333333333326</c:v>
-                </c:pt>
-                <c:pt idx="21">
-                  <c:v>0.75</c:v>
-                </c:pt>
-                <c:pt idx="22">
-                  <c:v>0.66666666666666674</c:v>
-                </c:pt>
-                <c:pt idx="23">
-                  <c:v>0.58333333333333326</c:v>
-                </c:pt>
-                <c:pt idx="24">
-                  <c:v>0.5</c:v>
-                </c:pt>
-                <c:pt idx="25">
-                  <c:v>0.41666666666666652</c:v>
-                </c:pt>
-                <c:pt idx="26">
-                  <c:v>0.33333333333333348</c:v>
-                </c:pt>
-                <c:pt idx="27">
-                  <c:v>0.25</c:v>
-                </c:pt>
-                <c:pt idx="28">
-                  <c:v>0.16666666666666652</c:v>
-                </c:pt>
-                <c:pt idx="29">
-                  <c:v>8.3333333333333481E-2</c:v>
-                </c:pt>
-                <c:pt idx="30">
-                  <c:v>0</c:v>
-                </c:pt>
-                <c:pt idx="31">
-                  <c:v>0</c:v>
-                </c:pt>
-                <c:pt idx="32">
-                  <c:v>0</c:v>
-                </c:pt>
-                <c:pt idx="33">
-                  <c:v>0</c:v>
-                </c:pt>
-                <c:pt idx="34">
-                  <c:v>0</c:v>
-                </c:pt>
-                <c:pt idx="35">
-                  <c:v>0</c:v>
-                </c:pt>
-                <c:pt idx="36">
-                  <c:v>0</c:v>
-                </c:pt>
-                <c:pt idx="37">
-                  <c:v>0</c:v>
-                </c:pt>
-                <c:pt idx="38">
-                  <c:v>0</c:v>
-                </c:pt>
-                <c:pt idx="39">
-                  <c:v>0</c:v>
-                </c:pt>
-                <c:pt idx="40">
-                  <c:v>0</c:v>
-                </c:pt>
-              </c:numCache>
-            </c:numRef>
-          </c:yVal>
-          <c:smooth val="0"/>
-          <c:extLst>
-            <c:ext xmlns:c16="http://schemas.microsoft.com/office/drawing/2014/chart" uri="{C3380CC4-5D6E-409C-BE32-E72D297353CC}">
-              <c16:uniqueId val="{00000000-1A8F-AA47-BD66-EE0FE7EFFB1C}"/>
-            </c:ext>
-          </c:extLst>
-        </c:ser>
-        <c:dLbls>
-          <c:showLegendKey val="0"/>
-          <c:showVal val="0"/>
-          <c:showCatName val="0"/>
-          <c:showSerName val="0"/>
-          <c:showPercent val="0"/>
-          <c:showBubbleSize val="0"/>
-        </c:dLbls>
-        <c:axId val="362891784"/>
-        <c:axId val="362892176"/>
-      </c:scatterChart>
-      <c:valAx>
-        <c:axId val="362891784"/>
-        <c:scaling>
-          <c:orientation val="minMax"/>
-          <c:max val="200"/>
-        </c:scaling>
-        <c:delete val="0"/>
-        <c:axPos val="b"/>
-        <c:majorGridlines>
-          <c:spPr>
-            <a:ln w="9525" cap="flat" cmpd="sng" algn="ctr">
-              <a:solidFill>
-                <a:schemeClr val="tx1">
-                  <a:lumMod val="15000"/>
-                  <a:lumOff val="85000"/>
-                </a:schemeClr>
-              </a:solidFill>
-              <a:round/>
-            </a:ln>
-            <a:effectLst/>
-          </c:spPr>
-        </c:majorGridlines>
-        <c:title>
-          <c:tx>
-            <c:rich>
-              <a:bodyPr rot="0" spcFirstLastPara="1" vertOverflow="ellipsis" vert="horz" wrap="square" anchor="ctr" anchorCtr="1"/>
-              <a:lstStyle/>
-              <a:p>
-                <a:pPr>
-                  <a:defRPr sz="1000" b="0" i="0" u="none" strike="noStrike" kern="1200" baseline="0">
-                    <a:solidFill>
-                      <a:schemeClr val="tx1">
-                        <a:lumMod val="65000"/>
-                        <a:lumOff val="35000"/>
-                      </a:schemeClr>
-                    </a:solidFill>
-                    <a:latin typeface="+mn-lt"/>
-                    <a:ea typeface="+mn-ea"/>
-                    <a:cs typeface="+mn-cs"/>
-                  </a:defRPr>
-                </a:pPr>
-                <a:r>
-                  <a:rPr lang="en-US"/>
-                  <a:t>pressure head (mm)</a:t>
-                </a:r>
-              </a:p>
-            </c:rich>
-          </c:tx>
-          <c:overlay val="0"/>
-          <c:spPr>
-            <a:noFill/>
-            <a:ln>
-              <a:noFill/>
-            </a:ln>
-            <a:effectLst/>
-          </c:spPr>
-          <c:txPr>
-            <a:bodyPr rot="0" spcFirstLastPara="1" vertOverflow="ellipsis" vert="horz" wrap="square" anchor="ctr" anchorCtr="1"/>
-            <a:lstStyle/>
-            <a:p>
-              <a:pPr>
-                <a:defRPr sz="1000" b="0" i="0" u="none" strike="noStrike" kern="1200" baseline="0">
-                  <a:solidFill>
-                    <a:schemeClr val="tx1">
-                      <a:lumMod val="65000"/>
-                      <a:lumOff val="35000"/>
-                    </a:schemeClr>
-                  </a:solidFill>
-                  <a:latin typeface="+mn-lt"/>
-                  <a:ea typeface="+mn-ea"/>
-                  <a:cs typeface="+mn-cs"/>
-                </a:defRPr>
-              </a:pPr>
-              <a:endParaRPr lang="en-US"/>
-            </a:p>
-          </c:txPr>
-        </c:title>
-        <c:numFmt formatCode="General" sourceLinked="1"/>
-        <c:majorTickMark val="none"/>
-        <c:minorTickMark val="none"/>
-        <c:tickLblPos val="nextTo"/>
-        <c:spPr>
-          <a:noFill/>
-          <a:ln w="9525" cap="flat" cmpd="sng" algn="ctr">
-            <a:solidFill>
-              <a:schemeClr val="tx1">
-                <a:lumMod val="25000"/>
-                <a:lumOff val="75000"/>
-              </a:schemeClr>
-            </a:solidFill>
-            <a:round/>
-          </a:ln>
-          <a:effectLst/>
-        </c:spPr>
-        <c:txPr>
-          <a:bodyPr rot="-60000000" spcFirstLastPara="1" vertOverflow="ellipsis" vert="horz" wrap="square" anchor="ctr" anchorCtr="1"/>
-          <a:lstStyle/>
-          <a:p>
-            <a:pPr>
-              <a:defRPr sz="900" b="0" i="0" u="none" strike="noStrike" kern="1200" baseline="0">
-                <a:solidFill>
-                  <a:schemeClr val="tx1">
-                    <a:lumMod val="65000"/>
-                    <a:lumOff val="35000"/>
-                  </a:schemeClr>
-                </a:solidFill>
-                <a:latin typeface="+mn-lt"/>
-                <a:ea typeface="+mn-ea"/>
-                <a:cs typeface="+mn-cs"/>
-              </a:defRPr>
-            </a:pPr>
-            <a:endParaRPr lang="en-US"/>
-          </a:p>
-        </c:txPr>
-        <c:crossAx val="362892176"/>
-        <c:crosses val="autoZero"/>
-        <c:crossBetween val="midCat"/>
-      </c:valAx>
-      <c:valAx>
-        <c:axId val="362892176"/>
-        <c:scaling>
-          <c:orientation val="minMax"/>
-          <c:max val="1"/>
-        </c:scaling>
-        <c:delete val="0"/>
-        <c:axPos val="l"/>
-        <c:majorGridlines>
-          <c:spPr>
-            <a:ln w="9525" cap="flat" cmpd="sng" algn="ctr">
-              <a:solidFill>
-                <a:schemeClr val="tx1">
-                  <a:lumMod val="15000"/>
-                  <a:lumOff val="85000"/>
-                </a:schemeClr>
-              </a:solidFill>
-              <a:round/>
-            </a:ln>
-            <a:effectLst/>
-          </c:spPr>
-        </c:majorGridlines>
-        <c:title>
-          <c:tx>
-            <c:rich>
-              <a:bodyPr rot="-5400000" spcFirstLastPara="1" vertOverflow="ellipsis" vert="horz" wrap="square" anchor="ctr" anchorCtr="1"/>
-              <a:lstStyle/>
-              <a:p>
-                <a:pPr>
-                  <a:defRPr sz="1000" b="0" i="0" u="none" strike="noStrike" kern="1200" baseline="0">
-                    <a:solidFill>
-                      <a:schemeClr val="tx1">
-                        <a:lumMod val="65000"/>
-                        <a:lumOff val="35000"/>
-                      </a:schemeClr>
-                    </a:solidFill>
-                    <a:latin typeface="+mn-lt"/>
-                    <a:ea typeface="+mn-ea"/>
-                    <a:cs typeface="+mn-cs"/>
-                  </a:defRPr>
-                </a:pPr>
-                <a:r>
-                  <a:rPr lang="en-US"/>
-                  <a:t>dWater</a:t>
-                </a:r>
-              </a:p>
-            </c:rich>
-          </c:tx>
-          <c:overlay val="0"/>
-          <c:spPr>
-            <a:noFill/>
-            <a:ln>
-              <a:noFill/>
-            </a:ln>
-            <a:effectLst/>
-          </c:spPr>
-          <c:txPr>
-            <a:bodyPr rot="-5400000" spcFirstLastPara="1" vertOverflow="ellipsis" vert="horz" wrap="square" anchor="ctr" anchorCtr="1"/>
-            <a:lstStyle/>
-            <a:p>
-              <a:pPr>
-                <a:defRPr sz="1000" b="0" i="0" u="none" strike="noStrike" kern="1200" baseline="0">
-                  <a:solidFill>
-                    <a:schemeClr val="tx1">
-                      <a:lumMod val="65000"/>
-                      <a:lumOff val="35000"/>
-                    </a:schemeClr>
-                  </a:solidFill>
-                  <a:latin typeface="+mn-lt"/>
-                  <a:ea typeface="+mn-ea"/>
-                  <a:cs typeface="+mn-cs"/>
-                </a:defRPr>
-              </a:pPr>
-              <a:endParaRPr lang="en-US"/>
-            </a:p>
-          </c:txPr>
-        </c:title>
-        <c:numFmt formatCode="General" sourceLinked="1"/>
-        <c:majorTickMark val="none"/>
-        <c:minorTickMark val="none"/>
-        <c:tickLblPos val="nextTo"/>
-        <c:spPr>
-          <a:noFill/>
-          <a:ln w="9525" cap="flat" cmpd="sng" algn="ctr">
-            <a:solidFill>
-              <a:schemeClr val="tx1">
-                <a:lumMod val="25000"/>
-                <a:lumOff val="75000"/>
-              </a:schemeClr>
-            </a:solidFill>
-            <a:round/>
-          </a:ln>
-          <a:effectLst/>
-        </c:spPr>
-        <c:txPr>
-          <a:bodyPr rot="-60000000" spcFirstLastPara="1" vertOverflow="ellipsis" vert="horz" wrap="square" anchor="ctr" anchorCtr="1"/>
-          <a:lstStyle/>
-          <a:p>
-            <a:pPr>
-              <a:defRPr sz="900" b="0" i="0" u="none" strike="noStrike" kern="1200" baseline="0">
-                <a:solidFill>
-                  <a:schemeClr val="tx1">
-                    <a:lumMod val="65000"/>
-                    <a:lumOff val="35000"/>
-                  </a:schemeClr>
-                </a:solidFill>
-                <a:latin typeface="+mn-lt"/>
-                <a:ea typeface="+mn-ea"/>
-                <a:cs typeface="+mn-cs"/>
-              </a:defRPr>
-            </a:pPr>
-            <a:endParaRPr lang="en-US"/>
-          </a:p>
-        </c:txPr>
-        <c:crossAx val="362891784"/>
+        <c:crossAx val="570582640"/>
         <c:crosses val="autoZero"/>
         <c:crossBetween val="midCat"/>
       </c:valAx>
@@ -6426,6 +7218,46 @@
 </cs:colorStyle>
 </file>
 
+<file path=word/charts/colors5.xml><?xml version="1.0" encoding="utf-8"?>
+<cs:colorStyle xmlns:cs="http://schemas.microsoft.com/office/drawing/2012/chartStyle" xmlns:a="http://schemas.openxmlformats.org/drawingml/2006/main" meth="cycle" id="10">
+  <a:schemeClr val="accent1"/>
+  <a:schemeClr val="accent2"/>
+  <a:schemeClr val="accent3"/>
+  <a:schemeClr val="accent4"/>
+  <a:schemeClr val="accent5"/>
+  <a:schemeClr val="accent6"/>
+  <cs:variation/>
+  <cs:variation>
+    <a:lumMod val="60000"/>
+  </cs:variation>
+  <cs:variation>
+    <a:lumMod val="80000"/>
+    <a:lumOff val="20000"/>
+  </cs:variation>
+  <cs:variation>
+    <a:lumMod val="80000"/>
+  </cs:variation>
+  <cs:variation>
+    <a:lumMod val="60000"/>
+    <a:lumOff val="40000"/>
+  </cs:variation>
+  <cs:variation>
+    <a:lumMod val="50000"/>
+  </cs:variation>
+  <cs:variation>
+    <a:lumMod val="70000"/>
+    <a:lumOff val="30000"/>
+  </cs:variation>
+  <cs:variation>
+    <a:lumMod val="70000"/>
+  </cs:variation>
+  <cs:variation>
+    <a:lumMod val="50000"/>
+    <a:lumOff val="50000"/>
+  </cs:variation>
+</cs:colorStyle>
+</file>
+
 <file path=word/charts/style1.xml><?xml version="1.0" encoding="utf-8"?>
 <cs:chartStyle xmlns:cs="http://schemas.microsoft.com/office/drawing/2012/chartStyle" xmlns:a="http://schemas.openxmlformats.org/drawingml/2006/main" id="240">
   <cs:axisTitle>
@@ -7975,6 +8807,522 @@
 </file>
 
 <file path=word/charts/style4.xml><?xml version="1.0" encoding="utf-8"?>
+<cs:chartStyle xmlns:cs="http://schemas.microsoft.com/office/drawing/2012/chartStyle" xmlns:a="http://schemas.openxmlformats.org/drawingml/2006/main" id="240">
+  <cs:axisTitle>
+    <cs:lnRef idx="0"/>
+    <cs:fillRef idx="0"/>
+    <cs:effectRef idx="0"/>
+    <cs:fontRef idx="minor">
+      <a:schemeClr val="tx1">
+        <a:lumMod val="65000"/>
+        <a:lumOff val="35000"/>
+      </a:schemeClr>
+    </cs:fontRef>
+    <cs:defRPr sz="1000" kern="1200"/>
+  </cs:axisTitle>
+  <cs:categoryAxis>
+    <cs:lnRef idx="0"/>
+    <cs:fillRef idx="0"/>
+    <cs:effectRef idx="0"/>
+    <cs:fontRef idx="minor">
+      <a:schemeClr val="tx1">
+        <a:lumMod val="65000"/>
+        <a:lumOff val="35000"/>
+      </a:schemeClr>
+    </cs:fontRef>
+    <cs:spPr>
+      <a:ln w="9525" cap="flat" cmpd="sng" algn="ctr">
+        <a:solidFill>
+          <a:schemeClr val="tx1">
+            <a:lumMod val="25000"/>
+            <a:lumOff val="75000"/>
+          </a:schemeClr>
+        </a:solidFill>
+        <a:round/>
+      </a:ln>
+    </cs:spPr>
+    <cs:defRPr sz="900" kern="1200"/>
+  </cs:categoryAxis>
+  <cs:chartArea mods="allowNoFillOverride allowNoLineOverride">
+    <cs:lnRef idx="0"/>
+    <cs:fillRef idx="0"/>
+    <cs:effectRef idx="0"/>
+    <cs:fontRef idx="minor">
+      <a:schemeClr val="tx1"/>
+    </cs:fontRef>
+    <cs:spPr>
+      <a:solidFill>
+        <a:schemeClr val="bg1"/>
+      </a:solidFill>
+      <a:ln w="9525" cap="flat" cmpd="sng" algn="ctr">
+        <a:solidFill>
+          <a:schemeClr val="tx1">
+            <a:lumMod val="15000"/>
+            <a:lumOff val="85000"/>
+          </a:schemeClr>
+        </a:solidFill>
+        <a:round/>
+      </a:ln>
+    </cs:spPr>
+    <cs:defRPr sz="1000" kern="1200"/>
+  </cs:chartArea>
+  <cs:dataLabel>
+    <cs:lnRef idx="0"/>
+    <cs:fillRef idx="0"/>
+    <cs:effectRef idx="0"/>
+    <cs:fontRef idx="minor">
+      <a:schemeClr val="tx1">
+        <a:lumMod val="75000"/>
+        <a:lumOff val="25000"/>
+      </a:schemeClr>
+    </cs:fontRef>
+    <cs:defRPr sz="900" kern="1200"/>
+  </cs:dataLabel>
+  <cs:dataLabelCallout>
+    <cs:lnRef idx="0"/>
+    <cs:fillRef idx="0"/>
+    <cs:effectRef idx="0"/>
+    <cs:fontRef idx="minor">
+      <a:schemeClr val="dk1">
+        <a:lumMod val="65000"/>
+        <a:lumOff val="35000"/>
+      </a:schemeClr>
+    </cs:fontRef>
+    <cs:spPr>
+      <a:solidFill>
+        <a:schemeClr val="lt1"/>
+      </a:solidFill>
+      <a:ln>
+        <a:solidFill>
+          <a:schemeClr val="dk1">
+            <a:lumMod val="25000"/>
+            <a:lumOff val="75000"/>
+          </a:schemeClr>
+        </a:solidFill>
+      </a:ln>
+    </cs:spPr>
+    <cs:defRPr sz="900" kern="1200"/>
+    <cs:bodyPr rot="0" spcFirstLastPara="1" vertOverflow="clip" horzOverflow="clip" vert="horz" wrap="square" lIns="36576" tIns="18288" rIns="36576" bIns="18288" anchor="ctr" anchorCtr="1">
+      <a:spAutoFit/>
+    </cs:bodyPr>
+  </cs:dataLabelCallout>
+  <cs:dataPoint>
+    <cs:lnRef idx="0"/>
+    <cs:fillRef idx="1">
+      <cs:styleClr val="auto"/>
+    </cs:fillRef>
+    <cs:effectRef idx="0"/>
+    <cs:fontRef idx="minor">
+      <a:schemeClr val="tx1"/>
+    </cs:fontRef>
+  </cs:dataPoint>
+  <cs:dataPoint3D>
+    <cs:lnRef idx="0"/>
+    <cs:fillRef idx="1">
+      <cs:styleClr val="auto"/>
+    </cs:fillRef>
+    <cs:effectRef idx="0"/>
+    <cs:fontRef idx="minor">
+      <a:schemeClr val="tx1"/>
+    </cs:fontRef>
+  </cs:dataPoint3D>
+  <cs:dataPointLine>
+    <cs:lnRef idx="0">
+      <cs:styleClr val="auto"/>
+    </cs:lnRef>
+    <cs:fillRef idx="1"/>
+    <cs:effectRef idx="0"/>
+    <cs:fontRef idx="minor">
+      <a:schemeClr val="tx1"/>
+    </cs:fontRef>
+    <cs:spPr>
+      <a:ln w="19050" cap="rnd">
+        <a:solidFill>
+          <a:schemeClr val="phClr"/>
+        </a:solidFill>
+        <a:round/>
+      </a:ln>
+    </cs:spPr>
+  </cs:dataPointLine>
+  <cs:dataPointMarker>
+    <cs:lnRef idx="0">
+      <cs:styleClr val="auto"/>
+    </cs:lnRef>
+    <cs:fillRef idx="1">
+      <cs:styleClr val="auto"/>
+    </cs:fillRef>
+    <cs:effectRef idx="0"/>
+    <cs:fontRef idx="minor">
+      <a:schemeClr val="tx1"/>
+    </cs:fontRef>
+    <cs:spPr>
+      <a:ln w="9525">
+        <a:solidFill>
+          <a:schemeClr val="phClr"/>
+        </a:solidFill>
+      </a:ln>
+    </cs:spPr>
+  </cs:dataPointMarker>
+  <cs:dataPointMarkerLayout symbol="circle" size="5"/>
+  <cs:dataPointWireframe>
+    <cs:lnRef idx="0">
+      <cs:styleClr val="auto"/>
+    </cs:lnRef>
+    <cs:fillRef idx="0"/>
+    <cs:effectRef idx="0"/>
+    <cs:fontRef idx="minor">
+      <a:schemeClr val="dk1"/>
+    </cs:fontRef>
+    <cs:spPr>
+      <a:ln w="9525" cap="rnd">
+        <a:solidFill>
+          <a:schemeClr val="phClr"/>
+        </a:solidFill>
+        <a:round/>
+      </a:ln>
+    </cs:spPr>
+  </cs:dataPointWireframe>
+  <cs:dataTable>
+    <cs:lnRef idx="0"/>
+    <cs:fillRef idx="0"/>
+    <cs:effectRef idx="0"/>
+    <cs:fontRef idx="minor">
+      <a:schemeClr val="tx1">
+        <a:lumMod val="65000"/>
+        <a:lumOff val="35000"/>
+      </a:schemeClr>
+    </cs:fontRef>
+    <cs:spPr>
+      <a:noFill/>
+      <a:ln w="9525" cap="flat" cmpd="sng" algn="ctr">
+        <a:solidFill>
+          <a:schemeClr val="tx1">
+            <a:lumMod val="15000"/>
+            <a:lumOff val="85000"/>
+          </a:schemeClr>
+        </a:solidFill>
+        <a:round/>
+      </a:ln>
+    </cs:spPr>
+    <cs:defRPr sz="900" kern="1200"/>
+  </cs:dataTable>
+  <cs:downBar>
+    <cs:lnRef idx="0"/>
+    <cs:fillRef idx="0"/>
+    <cs:effectRef idx="0"/>
+    <cs:fontRef idx="minor">
+      <a:schemeClr val="tx1"/>
+    </cs:fontRef>
+    <cs:spPr>
+      <a:solidFill>
+        <a:schemeClr val="dk1">
+          <a:lumMod val="75000"/>
+          <a:lumOff val="25000"/>
+        </a:schemeClr>
+      </a:solidFill>
+      <a:ln w="9525" cap="flat" cmpd="sng" algn="ctr">
+        <a:solidFill>
+          <a:schemeClr val="tx1">
+            <a:lumMod val="65000"/>
+            <a:lumOff val="35000"/>
+          </a:schemeClr>
+        </a:solidFill>
+        <a:round/>
+      </a:ln>
+    </cs:spPr>
+  </cs:downBar>
+  <cs:dropLine>
+    <cs:lnRef idx="0"/>
+    <cs:fillRef idx="0"/>
+    <cs:effectRef idx="0"/>
+    <cs:fontRef idx="minor">
+      <a:schemeClr val="tx1"/>
+    </cs:fontRef>
+    <cs:spPr>
+      <a:ln w="9525" cap="flat" cmpd="sng" algn="ctr">
+        <a:solidFill>
+          <a:schemeClr val="tx1">
+            <a:lumMod val="35000"/>
+            <a:lumOff val="65000"/>
+          </a:schemeClr>
+        </a:solidFill>
+        <a:round/>
+      </a:ln>
+    </cs:spPr>
+  </cs:dropLine>
+  <cs:errorBar>
+    <cs:lnRef idx="0"/>
+    <cs:fillRef idx="0"/>
+    <cs:effectRef idx="0"/>
+    <cs:fontRef idx="minor">
+      <a:schemeClr val="tx1"/>
+    </cs:fontRef>
+    <cs:spPr>
+      <a:ln w="9525" cap="flat" cmpd="sng" algn="ctr">
+        <a:solidFill>
+          <a:schemeClr val="tx1">
+            <a:lumMod val="65000"/>
+            <a:lumOff val="35000"/>
+          </a:schemeClr>
+        </a:solidFill>
+        <a:round/>
+      </a:ln>
+    </cs:spPr>
+  </cs:errorBar>
+  <cs:floor>
+    <cs:lnRef idx="0"/>
+    <cs:fillRef idx="0"/>
+    <cs:effectRef idx="0"/>
+    <cs:fontRef idx="minor">
+      <a:schemeClr val="tx1"/>
+    </cs:fontRef>
+    <cs:spPr>
+      <a:noFill/>
+      <a:ln>
+        <a:noFill/>
+      </a:ln>
+    </cs:spPr>
+  </cs:floor>
+  <cs:gridlineMajor>
+    <cs:lnRef idx="0"/>
+    <cs:fillRef idx="0"/>
+    <cs:effectRef idx="0"/>
+    <cs:fontRef idx="minor">
+      <a:schemeClr val="tx1"/>
+    </cs:fontRef>
+    <cs:spPr>
+      <a:ln w="9525" cap="flat" cmpd="sng" algn="ctr">
+        <a:solidFill>
+          <a:schemeClr val="tx1">
+            <a:lumMod val="15000"/>
+            <a:lumOff val="85000"/>
+          </a:schemeClr>
+        </a:solidFill>
+        <a:round/>
+      </a:ln>
+    </cs:spPr>
+  </cs:gridlineMajor>
+  <cs:gridlineMinor>
+    <cs:lnRef idx="0"/>
+    <cs:fillRef idx="0"/>
+    <cs:effectRef idx="0"/>
+    <cs:fontRef idx="minor">
+      <a:schemeClr val="tx1"/>
+    </cs:fontRef>
+    <cs:spPr>
+      <a:ln w="9525" cap="flat" cmpd="sng" algn="ctr">
+        <a:solidFill>
+          <a:schemeClr val="tx1">
+            <a:lumMod val="5000"/>
+            <a:lumOff val="95000"/>
+          </a:schemeClr>
+        </a:solidFill>
+        <a:round/>
+      </a:ln>
+    </cs:spPr>
+  </cs:gridlineMinor>
+  <cs:hiLoLine>
+    <cs:lnRef idx="0"/>
+    <cs:fillRef idx="0"/>
+    <cs:effectRef idx="0"/>
+    <cs:fontRef idx="minor">
+      <a:schemeClr val="tx1"/>
+    </cs:fontRef>
+    <cs:spPr>
+      <a:ln w="9525" cap="flat" cmpd="sng" algn="ctr">
+        <a:solidFill>
+          <a:schemeClr val="tx1">
+            <a:lumMod val="50000"/>
+            <a:lumOff val="50000"/>
+          </a:schemeClr>
+        </a:solidFill>
+        <a:round/>
+      </a:ln>
+    </cs:spPr>
+  </cs:hiLoLine>
+  <cs:leaderLine>
+    <cs:lnRef idx="0"/>
+    <cs:fillRef idx="0"/>
+    <cs:effectRef idx="0"/>
+    <cs:fontRef idx="minor">
+      <a:schemeClr val="tx1"/>
+    </cs:fontRef>
+    <cs:spPr>
+      <a:ln w="9525" cap="flat" cmpd="sng" algn="ctr">
+        <a:solidFill>
+          <a:schemeClr val="tx1">
+            <a:lumMod val="35000"/>
+            <a:lumOff val="65000"/>
+          </a:schemeClr>
+        </a:solidFill>
+        <a:round/>
+      </a:ln>
+    </cs:spPr>
+  </cs:leaderLine>
+  <cs:legend>
+    <cs:lnRef idx="0"/>
+    <cs:fillRef idx="0"/>
+    <cs:effectRef idx="0"/>
+    <cs:fontRef idx="minor">
+      <a:schemeClr val="tx1">
+        <a:lumMod val="65000"/>
+        <a:lumOff val="35000"/>
+      </a:schemeClr>
+    </cs:fontRef>
+    <cs:defRPr sz="900" kern="1200"/>
+  </cs:legend>
+  <cs:plotArea mods="allowNoFillOverride allowNoLineOverride">
+    <cs:lnRef idx="0"/>
+    <cs:fillRef idx="0"/>
+    <cs:effectRef idx="0"/>
+    <cs:fontRef idx="minor">
+      <a:schemeClr val="tx1"/>
+    </cs:fontRef>
+  </cs:plotArea>
+  <cs:plotArea3D mods="allowNoFillOverride allowNoLineOverride">
+    <cs:lnRef idx="0"/>
+    <cs:fillRef idx="0"/>
+    <cs:effectRef idx="0"/>
+    <cs:fontRef idx="minor">
+      <a:schemeClr val="tx1"/>
+    </cs:fontRef>
+  </cs:plotArea3D>
+  <cs:seriesAxis>
+    <cs:lnRef idx="0"/>
+    <cs:fillRef idx="0"/>
+    <cs:effectRef idx="0"/>
+    <cs:fontRef idx="minor">
+      <a:schemeClr val="tx1">
+        <a:lumMod val="65000"/>
+        <a:lumOff val="35000"/>
+      </a:schemeClr>
+    </cs:fontRef>
+    <cs:defRPr sz="900" kern="1200"/>
+  </cs:seriesAxis>
+  <cs:seriesLine>
+    <cs:lnRef idx="0"/>
+    <cs:fillRef idx="0"/>
+    <cs:effectRef idx="0"/>
+    <cs:fontRef idx="minor">
+      <a:schemeClr val="tx1"/>
+    </cs:fontRef>
+    <cs:spPr>
+      <a:ln w="9525" cap="flat" cmpd="sng" algn="ctr">
+        <a:solidFill>
+          <a:schemeClr val="tx1">
+            <a:lumMod val="35000"/>
+            <a:lumOff val="65000"/>
+          </a:schemeClr>
+        </a:solidFill>
+        <a:round/>
+      </a:ln>
+    </cs:spPr>
+  </cs:seriesLine>
+  <cs:title>
+    <cs:lnRef idx="0"/>
+    <cs:fillRef idx="0"/>
+    <cs:effectRef idx="0"/>
+    <cs:fontRef idx="minor">
+      <a:schemeClr val="tx1">
+        <a:lumMod val="65000"/>
+        <a:lumOff val="35000"/>
+      </a:schemeClr>
+    </cs:fontRef>
+    <cs:defRPr sz="1400" b="0" kern="1200" spc="0" baseline="0"/>
+  </cs:title>
+  <cs:trendline>
+    <cs:lnRef idx="0">
+      <cs:styleClr val="auto"/>
+    </cs:lnRef>
+    <cs:fillRef idx="0"/>
+    <cs:effectRef idx="0"/>
+    <cs:fontRef idx="minor">
+      <a:schemeClr val="tx1"/>
+    </cs:fontRef>
+    <cs:spPr>
+      <a:ln w="19050" cap="rnd">
+        <a:solidFill>
+          <a:schemeClr val="phClr"/>
+        </a:solidFill>
+        <a:prstDash val="sysDot"/>
+      </a:ln>
+    </cs:spPr>
+  </cs:trendline>
+  <cs:trendlineLabel>
+    <cs:lnRef idx="0"/>
+    <cs:fillRef idx="0"/>
+    <cs:effectRef idx="0"/>
+    <cs:fontRef idx="minor">
+      <a:schemeClr val="tx1">
+        <a:lumMod val="65000"/>
+        <a:lumOff val="35000"/>
+      </a:schemeClr>
+    </cs:fontRef>
+    <cs:defRPr sz="900" kern="1200"/>
+  </cs:trendlineLabel>
+  <cs:upBar>
+    <cs:lnRef idx="0"/>
+    <cs:fillRef idx="0"/>
+    <cs:effectRef idx="0"/>
+    <cs:fontRef idx="minor">
+      <a:schemeClr val="tx1"/>
+    </cs:fontRef>
+    <cs:spPr>
+      <a:solidFill>
+        <a:schemeClr val="lt1"/>
+      </a:solidFill>
+      <a:ln w="9525" cap="flat" cmpd="sng" algn="ctr">
+        <a:solidFill>
+          <a:schemeClr val="tx1">
+            <a:lumMod val="65000"/>
+            <a:lumOff val="35000"/>
+          </a:schemeClr>
+        </a:solidFill>
+        <a:round/>
+      </a:ln>
+    </cs:spPr>
+  </cs:upBar>
+  <cs:valueAxis>
+    <cs:lnRef idx="0"/>
+    <cs:fillRef idx="0"/>
+    <cs:effectRef idx="0"/>
+    <cs:fontRef idx="minor">
+      <a:schemeClr val="tx1">
+        <a:lumMod val="65000"/>
+        <a:lumOff val="35000"/>
+      </a:schemeClr>
+    </cs:fontRef>
+    <cs:spPr>
+      <a:ln w="9525" cap="flat" cmpd="sng" algn="ctr">
+        <a:solidFill>
+          <a:schemeClr val="tx1">
+            <a:lumMod val="25000"/>
+            <a:lumOff val="75000"/>
+          </a:schemeClr>
+        </a:solidFill>
+        <a:round/>
+      </a:ln>
+    </cs:spPr>
+    <cs:defRPr sz="900" kern="1200"/>
+  </cs:valueAxis>
+  <cs:wall>
+    <cs:lnRef idx="0"/>
+    <cs:fillRef idx="0"/>
+    <cs:effectRef idx="0"/>
+    <cs:fontRef idx="minor">
+      <a:schemeClr val="tx1"/>
+    </cs:fontRef>
+    <cs:spPr>
+      <a:noFill/>
+      <a:ln>
+        <a:noFill/>
+      </a:ln>
+    </cs:spPr>
+  </cs:wall>
+</cs:chartStyle>
+</file>
+
+<file path=word/charts/style5.xml><?xml version="1.0" encoding="utf-8"?>
 <cs:chartStyle xmlns:cs="http://schemas.microsoft.com/office/drawing/2012/chartStyle" xmlns:a="http://schemas.openxmlformats.org/drawingml/2006/main" id="240">
   <cs:axisTitle>
     <cs:lnRef idx="0"/>
@@ -8536,6 +9884,51 @@
 </file>
 
 <file path=word/drawings/drawing2.xml><?xml version="1.0" encoding="utf-8"?>
+<c:userShapes xmlns:c="http://schemas.openxmlformats.org/drawingml/2006/chart">
+  <cdr:relSizeAnchor xmlns:cdr="http://schemas.openxmlformats.org/drawingml/2006/chartDrawing">
+    <cdr:from>
+      <cdr:x>0.14896</cdr:x>
+      <cdr:y>0.82986</cdr:y>
+    </cdr:from>
+    <cdr:to>
+      <cdr:x>0.27813</cdr:x>
+      <cdr:y>0.92014</cdr:y>
+    </cdr:to>
+    <cdr:sp macro="" textlink="">
+      <cdr:nvSpPr>
+        <cdr:cNvPr id="2" name="TextBox 1"/>
+        <cdr:cNvSpPr txBox="1"/>
+      </cdr:nvSpPr>
+      <cdr:spPr>
+        <a:xfrm xmlns:a="http://schemas.openxmlformats.org/drawingml/2006/main">
+          <a:off x="681060" y="2276481"/>
+          <a:ext cx="590528" cy="247656"/>
+        </a:xfrm>
+        <a:prstGeom xmlns:a="http://schemas.openxmlformats.org/drawingml/2006/main" prst="rect">
+          <a:avLst/>
+        </a:prstGeom>
+        <a:ln xmlns:a="http://schemas.openxmlformats.org/drawingml/2006/main">
+          <a:solidFill>
+            <a:schemeClr val="accent1"/>
+          </a:solidFill>
+        </a:ln>
+      </cdr:spPr>
+      <cdr:txBody>
+        <a:bodyPr xmlns:a="http://schemas.openxmlformats.org/drawingml/2006/main" vertOverflow="clip" wrap="none" rtlCol="0"/>
+        <a:lstStyle xmlns:a="http://schemas.openxmlformats.org/drawingml/2006/main"/>
+        <a:p xmlns:a="http://schemas.openxmlformats.org/drawingml/2006/main">
+          <a:r>
+            <a:rPr lang="en-US" sz="1100"/>
+            <a:t>phWet</a:t>
+          </a:r>
+        </a:p>
+      </cdr:txBody>
+    </cdr:sp>
+  </cdr:relSizeAnchor>
+</c:userShapes>
+</file>
+
+<file path=word/drawings/drawing3.xml><?xml version="1.0" encoding="utf-8"?>
 <c:userShapes xmlns:c="http://schemas.openxmlformats.org/drawingml/2006/chart">
   <cdr:relSizeAnchor xmlns:cdr="http://schemas.openxmlformats.org/drawingml/2006/chartDrawing">
     <cdr:from>
@@ -8892,7 +10285,7 @@
 </c:userShapes>
 </file>
 
-<file path=word/drawings/drawing3.xml><?xml version="1.0" encoding="utf-8"?>
+<file path=word/drawings/drawing4.xml><?xml version="1.0" encoding="utf-8"?>
 <c:userShapes xmlns:c="http://schemas.openxmlformats.org/drawingml/2006/chart">
   <cdr:relSizeAnchor xmlns:cdr="http://schemas.openxmlformats.org/drawingml/2006/chartDrawing">
     <cdr:from>

</xml_diff>